<commit_message>
Adding the Updated Testing Documents
</commit_message>
<xml_diff>
--- a/Frontend & Backend Testing Documents/Acceptance Testing For UI-UX.docx
+++ b/Frontend & Backend Testing Documents/Acceptance Testing For UI-UX.docx
@@ -8530,25 +8530,7 @@
                 <w:sz w:val="24"/>
                 <w:szCs w:val="24"/>
               </w:rPr>
-              <w:t xml:space="preserve">Sarah would </w:t>
-            </w:r>
-            <w:r>
-              <w:rPr>
-                <w:rFonts w:cstheme="minorHAnsi"/>
-                <w:bCs/>
-                <w:sz w:val="24"/>
-                <w:szCs w:val="24"/>
-              </w:rPr>
-              <w:t>like to receive notifications when her mechanic messages her back</w:t>
-            </w:r>
-            <w:r>
-              <w:rPr>
-                <w:rFonts w:cstheme="minorHAnsi"/>
-                <w:bCs/>
-                <w:sz w:val="24"/>
-                <w:szCs w:val="24"/>
-              </w:rPr>
-              <w:t>.</w:t>
+              <w:t>Sarah would like to receive notifications when her mechanic messages her back.</w:t>
             </w:r>
           </w:p>
         </w:tc>
@@ -8594,25 +8576,7 @@
                 <w:sz w:val="24"/>
                 <w:szCs w:val="24"/>
               </w:rPr>
-              <w:t xml:space="preserve">The primary user would need to be logged in so she can </w:t>
-            </w:r>
-            <w:r>
-              <w:rPr>
-                <w:rFonts w:cstheme="minorHAnsi"/>
-                <w:bCs/>
-                <w:sz w:val="24"/>
-                <w:szCs w:val="24"/>
-              </w:rPr>
-              <w:t>receive notifications from</w:t>
-            </w:r>
-            <w:r>
-              <w:rPr>
-                <w:rFonts w:cstheme="minorHAnsi"/>
-                <w:bCs/>
-                <w:sz w:val="24"/>
-                <w:szCs w:val="24"/>
-              </w:rPr>
-              <w:t xml:space="preserve"> her mechanic to ensure it is safe and secure.</w:t>
+              <w:t>The primary user would need to be logged in so she can receive notifications from her mechanic to ensure it is safe and secure.</w:t>
             </w:r>
           </w:p>
         </w:tc>
@@ -10200,41 +10164,7 @@
         </w:rPr>
       </w:pPr>
     </w:p>
-    <w:p>
-      <w:pPr>
-        <w:pStyle w:val="Heading1"/>
-      </w:pPr>
-      <w:r>
-        <w:rPr>
-          <w:highlight w:val="yellow"/>
-        </w:rPr>
-        <w:t xml:space="preserve"> </w:t>
-      </w:r>
-      <w:r>
-        <w:rPr>
-          <w:highlight w:val="yellow"/>
-        </w:rPr>
-        <w:t xml:space="preserve">John’s </w:t>
-      </w:r>
-      <w:r>
-        <w:rPr>
-          <w:highlight w:val="yellow"/>
-        </w:rPr>
-        <w:t>View</w:t>
-      </w:r>
-      <w:r>
-        <w:rPr>
-          <w:highlight w:val="yellow"/>
-        </w:rPr>
-        <w:t xml:space="preserve"> of the UI Use Cases</w:t>
-      </w:r>
-      <w:r>
-        <w:rPr>
-          <w:highlight w:val="yellow"/>
-        </w:rPr>
-        <w:t xml:space="preserve"> (Secondary User)</w:t>
-      </w:r>
-    </w:p>
+    <w:p/>
     <w:tbl>
       <w:tblPr>
         <w:tblStyle w:val="TableGrid"/>
@@ -16908,612 +16838,6 @@
         <w:pStyle w:val="Heading2"/>
       </w:pPr>
       <w:r>
-        <w:rPr>
-          <w:highlight w:val="yellow"/>
-        </w:rPr>
-        <w:t xml:space="preserve">Dash Warning </w:t>
-      </w:r>
-      <w:r>
-        <w:rPr>
-          <w:highlight w:val="yellow"/>
-        </w:rPr>
-        <w:t>User Interface (UI</w:t>
-      </w:r>
-      <w:r>
-        <w:rPr>
-          <w:highlight w:val="yellow"/>
-        </w:rPr>
-        <w:t xml:space="preserve"> Prototype</w:t>
-      </w:r>
-      <w:r>
-        <w:rPr>
-          <w:highlight w:val="yellow"/>
-        </w:rPr>
-        <w:t xml:space="preserve">) Tested by Mechanic </w:t>
-      </w:r>
-      <w:r>
-        <w:rPr>
-          <w:highlight w:val="yellow"/>
-        </w:rPr>
-        <w:t>(Secondary User)</w:t>
-      </w:r>
-    </w:p>
-    <w:p>
-      <w:r>
-        <w:t xml:space="preserve">When testing the UI prototype, it was important to get it tested by a </w:t>
-      </w:r>
-      <w:r>
-        <w:t>secondary</w:t>
-      </w:r>
-      <w:r>
-        <w:t xml:space="preserve"> user such as an experienced </w:t>
-      </w:r>
-      <w:r>
-        <w:t>mechanic</w:t>
-      </w:r>
-      <w:r>
-        <w:t xml:space="preserve"> as their knowledge of cars and car faults tend to be </w:t>
-      </w:r>
-      <w:r>
-        <w:t>excellent</w:t>
-      </w:r>
-      <w:r>
-        <w:t>. I asked</w:t>
-      </w:r>
-      <w:r>
-        <w:t xml:space="preserve"> my boyfriend </w:t>
-      </w:r>
-      <w:r>
-        <w:t>C</w:t>
-      </w:r>
-      <w:r>
-        <w:t>alum who is a mechanic if he could test the paper prototype as he fits the</w:t>
-      </w:r>
-      <w:r>
-        <w:t xml:space="preserve"> description of “John” so I could see how he would interact with the system.</w:t>
-      </w:r>
-      <w:r>
-        <w:t xml:space="preserve"> </w:t>
-      </w:r>
-      <w:r>
-        <w:t xml:space="preserve"> </w:t>
-      </w:r>
-    </w:p>
-    <w:p>
-      <w:r>
-        <w:t xml:space="preserve">As </w:t>
-      </w:r>
-      <w:r>
-        <w:t xml:space="preserve">his use of the application will be different, I set different tasks for him to complete. </w:t>
-      </w:r>
-      <w:r>
-        <w:t xml:space="preserve">As he is a </w:t>
-      </w:r>
-      <w:r>
-        <w:t>mechanic</w:t>
-      </w:r>
-      <w:r>
-        <w:t xml:space="preserve"> his knowledge of cars and fault symbols should be excellent.</w:t>
-      </w:r>
-      <w:r>
-        <w:t xml:space="preserve"> I will still ask him to perform </w:t>
-      </w:r>
-      <w:r>
-        <w:t>task 1 and task 2</w:t>
-      </w:r>
-      <w:r>
-        <w:t xml:space="preserve"> (changed</w:t>
-      </w:r>
-      <w:r>
-        <w:t xml:space="preserve"> </w:t>
-      </w:r>
-      <w:r>
-        <w:t xml:space="preserve">slightly) </w:t>
-      </w:r>
-      <w:r>
-        <w:t xml:space="preserve">that the primary users needed to perform. This is because if he wishes to view </w:t>
-      </w:r>
-      <w:r>
-        <w:t>client’s</w:t>
-      </w:r>
-      <w:r>
-        <w:t xml:space="preserve"> data to see what has already happened with the car the mechanic will require an account to </w:t>
-      </w:r>
-      <w:r>
-        <w:t>view client data</w:t>
-      </w:r>
-      <w:r>
-        <w:t xml:space="preserve"> that will be shared with him</w:t>
-      </w:r>
-      <w:r>
-        <w:t xml:space="preserve">. </w:t>
-      </w:r>
-    </w:p>
-    <w:p>
-      <w:r>
-        <w:t>Task Set 1</w:t>
-      </w:r>
-      <w:r>
-        <w:t xml:space="preserve"> (Login Option)</w:t>
-      </w:r>
-      <w:r>
-        <w:t>:</w:t>
-      </w:r>
-    </w:p>
-    <w:p>
-      <w:pPr>
-        <w:pStyle w:val="ListParagraph"/>
-        <w:numPr>
-          <w:ilvl w:val="0"/>
-          <w:numId w:val="7"/>
-        </w:numPr>
-      </w:pPr>
-      <w:r>
-        <w:t>Open app</w:t>
-      </w:r>
-    </w:p>
-    <w:p>
-      <w:pPr>
-        <w:pStyle w:val="ListParagraph"/>
-        <w:numPr>
-          <w:ilvl w:val="0"/>
-          <w:numId w:val="7"/>
-        </w:numPr>
-      </w:pPr>
-      <w:r>
-        <w:t>Login to Dash Warning App</w:t>
-      </w:r>
-    </w:p>
-    <w:p>
-      <w:pPr>
-        <w:pStyle w:val="ListParagraph"/>
-        <w:numPr>
-          <w:ilvl w:val="0"/>
-          <w:numId w:val="7"/>
-        </w:numPr>
-      </w:pPr>
-      <w:r>
-        <w:t>View Login page and press Enter</w:t>
-      </w:r>
-    </w:p>
-    <w:p>
-      <w:pPr>
-        <w:pStyle w:val="ListParagraph"/>
-        <w:numPr>
-          <w:ilvl w:val="0"/>
-          <w:numId w:val="7"/>
-        </w:numPr>
-      </w:pPr>
-      <w:r>
-        <w:t>View User Account page &amp; see saved history – Linked to client data</w:t>
-      </w:r>
-    </w:p>
-    <w:p>
-      <w:pPr>
-        <w:pStyle w:val="ListParagraph"/>
-        <w:numPr>
-          <w:ilvl w:val="0"/>
-          <w:numId w:val="7"/>
-        </w:numPr>
-      </w:pPr>
-      <w:r>
-        <w:t xml:space="preserve">Select see more under saved history </w:t>
-      </w:r>
-    </w:p>
-    <w:p>
-      <w:pPr>
-        <w:pStyle w:val="ListParagraph"/>
-        <w:numPr>
-          <w:ilvl w:val="0"/>
-          <w:numId w:val="7"/>
-        </w:numPr>
-      </w:pPr>
-      <w:r>
-        <w:t>View Display page off fault saved by client and see the description</w:t>
-      </w:r>
-    </w:p>
-    <w:p>
-      <w:pPr>
-        <w:pStyle w:val="ListParagraph"/>
-        <w:numPr>
-          <w:ilvl w:val="0"/>
-          <w:numId w:val="7"/>
-        </w:numPr>
-      </w:pPr>
-      <w:r>
-        <w:t xml:space="preserve">Select Nav Bar in top </w:t>
-      </w:r>
-      <w:r>
-        <w:t xml:space="preserve">lefthand </w:t>
-      </w:r>
-      <w:r>
-        <w:t>corner and see pop out selection</w:t>
-      </w:r>
-    </w:p>
-    <w:p>
-      <w:pPr>
-        <w:pStyle w:val="ListParagraph"/>
-        <w:numPr>
-          <w:ilvl w:val="0"/>
-          <w:numId w:val="7"/>
-        </w:numPr>
-      </w:pPr>
-      <w:r>
-        <w:t>Select Q&amp;A forum and view Forum page</w:t>
-      </w:r>
-    </w:p>
-    <w:p>
-      <w:pPr>
-        <w:pStyle w:val="ListParagraph"/>
-        <w:numPr>
-          <w:ilvl w:val="0"/>
-          <w:numId w:val="7"/>
-        </w:numPr>
-      </w:pPr>
-      <w:r>
-        <w:t xml:space="preserve">Select Nav Bar in top </w:t>
-      </w:r>
-      <w:r>
-        <w:t xml:space="preserve">lefthand </w:t>
-      </w:r>
-      <w:r>
-        <w:t>corner and see pop out selection</w:t>
-      </w:r>
-    </w:p>
-    <w:p>
-      <w:pPr>
-        <w:pStyle w:val="ListParagraph"/>
-        <w:numPr>
-          <w:ilvl w:val="0"/>
-          <w:numId w:val="7"/>
-        </w:numPr>
-      </w:pPr>
-      <w:r>
-        <w:t>Select Log Out button to bring back to home page</w:t>
-      </w:r>
-    </w:p>
-    <w:p>
-      <w:r>
-        <w:t>Task Set 2</w:t>
-      </w:r>
-      <w:r>
-        <w:t xml:space="preserve"> (Create Account Option)</w:t>
-      </w:r>
-      <w:r>
-        <w:t>:</w:t>
-      </w:r>
-    </w:p>
-    <w:p>
-      <w:pPr>
-        <w:pStyle w:val="ListParagraph"/>
-        <w:numPr>
-          <w:ilvl w:val="0"/>
-          <w:numId w:val="7"/>
-        </w:numPr>
-      </w:pPr>
-      <w:r>
-        <w:t>Open app</w:t>
-      </w:r>
-    </w:p>
-    <w:p>
-      <w:pPr>
-        <w:pStyle w:val="ListParagraph"/>
-        <w:numPr>
-          <w:ilvl w:val="0"/>
-          <w:numId w:val="7"/>
-        </w:numPr>
-      </w:pPr>
-      <w:r>
-        <w:t>Create Account to Access Dash Warning App</w:t>
-      </w:r>
-    </w:p>
-    <w:p>
-      <w:pPr>
-        <w:pStyle w:val="ListParagraph"/>
-        <w:numPr>
-          <w:ilvl w:val="0"/>
-          <w:numId w:val="7"/>
-        </w:numPr>
-      </w:pPr>
-      <w:r>
-        <w:t>View Create Account page and press Enter</w:t>
-      </w:r>
-    </w:p>
-    <w:p>
-      <w:pPr>
-        <w:pStyle w:val="ListParagraph"/>
-        <w:numPr>
-          <w:ilvl w:val="0"/>
-          <w:numId w:val="7"/>
-        </w:numPr>
-      </w:pPr>
-      <w:r>
-        <w:t>View User Account page &amp; see saved history</w:t>
-      </w:r>
-      <w:r>
-        <w:t xml:space="preserve"> – Linked to client data</w:t>
-      </w:r>
-    </w:p>
-    <w:p>
-      <w:pPr>
-        <w:pStyle w:val="ListParagraph"/>
-        <w:numPr>
-          <w:ilvl w:val="0"/>
-          <w:numId w:val="7"/>
-        </w:numPr>
-      </w:pPr>
-      <w:r>
-        <w:t xml:space="preserve">Select </w:t>
-      </w:r>
-      <w:r>
-        <w:t>see more under saved history</w:t>
-      </w:r>
-      <w:r>
-        <w:t xml:space="preserve"> </w:t>
-      </w:r>
-    </w:p>
-    <w:p>
-      <w:pPr>
-        <w:pStyle w:val="ListParagraph"/>
-        <w:numPr>
-          <w:ilvl w:val="0"/>
-          <w:numId w:val="7"/>
-        </w:numPr>
-      </w:pPr>
-      <w:r>
-        <w:t>View Display page off fault saved</w:t>
-      </w:r>
-      <w:r>
-        <w:t xml:space="preserve"> by client</w:t>
-      </w:r>
-      <w:r>
-        <w:t xml:space="preserve"> and </w:t>
-      </w:r>
-      <w:r>
-        <w:t>see the description</w:t>
-      </w:r>
-    </w:p>
-    <w:p>
-      <w:pPr>
-        <w:pStyle w:val="ListParagraph"/>
-        <w:numPr>
-          <w:ilvl w:val="0"/>
-          <w:numId w:val="7"/>
-        </w:numPr>
-      </w:pPr>
-      <w:r>
-        <w:t>Select Nav Bar in top lefthand corner and see pop out selection</w:t>
-      </w:r>
-    </w:p>
-    <w:p>
-      <w:pPr>
-        <w:pStyle w:val="ListParagraph"/>
-        <w:numPr>
-          <w:ilvl w:val="0"/>
-          <w:numId w:val="7"/>
-        </w:numPr>
-      </w:pPr>
-      <w:r>
-        <w:t>Select Q&amp;A forum and view Forum page</w:t>
-      </w:r>
-    </w:p>
-    <w:p>
-      <w:pPr>
-        <w:pStyle w:val="ListParagraph"/>
-        <w:numPr>
-          <w:ilvl w:val="0"/>
-          <w:numId w:val="7"/>
-        </w:numPr>
-      </w:pPr>
-      <w:r>
-        <w:t>Select Nav Bar in top lefthand corner and see pop out selection</w:t>
-      </w:r>
-    </w:p>
-    <w:p>
-      <w:pPr>
-        <w:pStyle w:val="ListParagraph"/>
-        <w:numPr>
-          <w:ilvl w:val="0"/>
-          <w:numId w:val="7"/>
-        </w:numPr>
-      </w:pPr>
-      <w:r>
-        <w:t>Select Log Out button to bring back to home page</w:t>
-      </w:r>
-    </w:p>
-    <w:p>
-      <w:r>
-        <w:t>Task Set 3</w:t>
-      </w:r>
-      <w:r>
-        <w:t xml:space="preserve"> (User Shows Mechanic Saved History)</w:t>
-      </w:r>
-      <w:r>
-        <w:t>:</w:t>
-      </w:r>
-    </w:p>
-    <w:p>
-      <w:pPr>
-        <w:pStyle w:val="ListParagraph"/>
-        <w:numPr>
-          <w:ilvl w:val="0"/>
-          <w:numId w:val="7"/>
-        </w:numPr>
-      </w:pPr>
-      <w:r>
-        <w:t>User o</w:t>
-      </w:r>
-      <w:r>
-        <w:t>pen</w:t>
-      </w:r>
-      <w:r>
-        <w:t>s</w:t>
-      </w:r>
-      <w:r>
-        <w:t xml:space="preserve"> app</w:t>
-      </w:r>
-    </w:p>
-    <w:p>
-      <w:pPr>
-        <w:pStyle w:val="ListParagraph"/>
-        <w:numPr>
-          <w:ilvl w:val="0"/>
-          <w:numId w:val="7"/>
-        </w:numPr>
-      </w:pPr>
-      <w:r>
-        <w:t>User v</w:t>
-      </w:r>
-      <w:r>
-        <w:t>iew</w:t>
-      </w:r>
-      <w:r>
-        <w:t>s</w:t>
-      </w:r>
-      <w:r>
-        <w:t xml:space="preserve"> Login page and press Enter</w:t>
-      </w:r>
-    </w:p>
-    <w:p>
-      <w:pPr>
-        <w:pStyle w:val="ListParagraph"/>
-        <w:numPr>
-          <w:ilvl w:val="0"/>
-          <w:numId w:val="7"/>
-        </w:numPr>
-      </w:pPr>
-      <w:r>
-        <w:t>User v</w:t>
-      </w:r>
-      <w:r>
-        <w:t>iew</w:t>
-      </w:r>
-      <w:r>
-        <w:t>s</w:t>
-      </w:r>
-      <w:r>
-        <w:t xml:space="preserve"> User Account </w:t>
-      </w:r>
-      <w:r>
-        <w:t>page</w:t>
-      </w:r>
-      <w:r>
-        <w:t xml:space="preserve"> &amp; presses Scan </w:t>
-      </w:r>
-    </w:p>
-    <w:p>
-      <w:pPr>
-        <w:pStyle w:val="ListParagraph"/>
-        <w:numPr>
-          <w:ilvl w:val="0"/>
-          <w:numId w:val="7"/>
-        </w:numPr>
-      </w:pPr>
-      <w:r>
-        <w:t>View Scan page and press Scan</w:t>
-      </w:r>
-      <w:r>
-        <w:t xml:space="preserve"> </w:t>
-      </w:r>
-      <w:r>
-        <w:t>now in front of mechanic</w:t>
-      </w:r>
-    </w:p>
-    <w:p>
-      <w:pPr>
-        <w:pStyle w:val="ListParagraph"/>
-        <w:numPr>
-          <w:ilvl w:val="0"/>
-          <w:numId w:val="7"/>
-        </w:numPr>
-      </w:pPr>
-      <w:r>
-        <w:t>View Scanning page and press anywhere</w:t>
-      </w:r>
-    </w:p>
-    <w:p>
-      <w:pPr>
-        <w:pStyle w:val="ListParagraph"/>
-        <w:numPr>
-          <w:ilvl w:val="0"/>
-          <w:numId w:val="7"/>
-        </w:numPr>
-      </w:pPr>
-      <w:r>
-        <w:t>View Display page off fault scanned and show mechanic the result &amp; select save option</w:t>
-      </w:r>
-    </w:p>
-    <w:p>
-      <w:pPr>
-        <w:pStyle w:val="ListParagraph"/>
-        <w:numPr>
-          <w:ilvl w:val="0"/>
-          <w:numId w:val="7"/>
-        </w:numPr>
-      </w:pPr>
-      <w:r>
-        <w:t>View User Account page if save was selected &amp; see saved history</w:t>
-      </w:r>
-    </w:p>
-    <w:p>
-      <w:pPr>
-        <w:pStyle w:val="ListParagraph"/>
-        <w:numPr>
-          <w:ilvl w:val="0"/>
-          <w:numId w:val="7"/>
-        </w:numPr>
-      </w:pPr>
-      <w:r>
-        <w:t>Select Nav Bar in top lefthand corner and see pop out selection</w:t>
-      </w:r>
-    </w:p>
-    <w:p>
-      <w:pPr>
-        <w:pStyle w:val="ListParagraph"/>
-        <w:numPr>
-          <w:ilvl w:val="0"/>
-          <w:numId w:val="7"/>
-        </w:numPr>
-      </w:pPr>
-      <w:r>
-        <w:t>Select Log Out button to bring back to home page</w:t>
-      </w:r>
-    </w:p>
-    <w:p>
-      <w:r>
-        <w:t xml:space="preserve">I recorded the interactions the mechanic had with all 3 tasks </w:t>
-      </w:r>
-      <w:r>
-        <w:t>so I could watch them back. I set 3 tasks as there is 3 options on how to use the app</w:t>
-      </w:r>
-      <w:r>
-        <w:t xml:space="preserve"> in this case</w:t>
-      </w:r>
-      <w:r>
-        <w:t>.</w:t>
-      </w:r>
-      <w:r>
-        <w:t xml:space="preserve"> The third option here is the user showing the mechanic the fault or saved fault by using the app. </w:t>
-      </w:r>
-    </w:p>
-    <w:p>
-      <w:r>
-        <w:t xml:space="preserve">From watching the videos back, I can see the users were able to navigate through the pages with ease. They paused to find the pages and were exploring the app before then they were able to move on. The user was able to identify each page/screen they needed to move to and were able to then identify where they would click to edit their target. </w:t>
-      </w:r>
-    </w:p>
-    <w:p>
-      <w:pPr>
-        <w:jc w:val="both"/>
-      </w:pPr>
-      <w:r>
-        <w:t>From conducting this paper prototype test(s), I was able to see how both users reacted with the paper prototype.</w:t>
-      </w:r>
-    </w:p>
-    <w:p>
-      <w:pPr>
-        <w:pStyle w:val="Heading2"/>
-      </w:pPr>
-      <w:r>
         <w:t xml:space="preserve">Dash Warning App </w:t>
       </w:r>
       <w:r>
@@ -22108,14 +21432,7 @@
                 <w:sz w:val="24"/>
                 <w:szCs w:val="24"/>
               </w:rPr>
-              <w:t>Moves</w:t>
-            </w:r>
-            <w:r>
-              <w:rPr>
-                <w:sz w:val="24"/>
-                <w:szCs w:val="24"/>
-              </w:rPr>
-              <w:t xml:space="preserve"> you to the message mechanic page.</w:t>
+              <w:t>Moves you to the message mechanic page.</w:t>
             </w:r>
           </w:p>
         </w:tc>
@@ -22267,28 +21584,7 @@
                 <w:sz w:val="24"/>
                 <w:szCs w:val="24"/>
               </w:rPr>
-              <w:t>Moves</w:t>
-            </w:r>
-            <w:r>
-              <w:rPr>
-                <w:sz w:val="24"/>
-                <w:szCs w:val="24"/>
-              </w:rPr>
-              <w:t xml:space="preserve"> you to the </w:t>
-            </w:r>
-            <w:r>
-              <w:rPr>
-                <w:sz w:val="24"/>
-                <w:szCs w:val="24"/>
-              </w:rPr>
-              <w:t>post message</w:t>
-            </w:r>
-            <w:r>
-              <w:rPr>
-                <w:sz w:val="24"/>
-                <w:szCs w:val="24"/>
-              </w:rPr>
-              <w:t xml:space="preserve"> page.</w:t>
+              <w:t>Moves you to the post message page.</w:t>
             </w:r>
           </w:p>
         </w:tc>
@@ -22328,14 +21624,7 @@
                 <w:sz w:val="24"/>
                 <w:szCs w:val="24"/>
               </w:rPr>
-              <w:t xml:space="preserve">Post Message page </w:t>
-            </w:r>
-            <w:r>
-              <w:rPr>
-                <w:sz w:val="24"/>
-                <w:szCs w:val="24"/>
-              </w:rPr>
-              <w:t xml:space="preserve">loads </w:t>
+              <w:t xml:space="preserve">Post Message page loads </w:t>
             </w:r>
             <w:r>
               <w:rPr>
@@ -22387,21 +21676,7 @@
                 <w:sz w:val="24"/>
                 <w:szCs w:val="24"/>
               </w:rPr>
-              <w:t xml:space="preserve">Select </w:t>
-            </w:r>
-            <w:r>
-              <w:rPr>
-                <w:sz w:val="24"/>
-                <w:szCs w:val="24"/>
-              </w:rPr>
-              <w:t>Reply</w:t>
-            </w:r>
-            <w:r>
-              <w:rPr>
-                <w:sz w:val="24"/>
-                <w:szCs w:val="24"/>
-              </w:rPr>
-              <w:t xml:space="preserve"> Button</w:t>
+              <w:t>Select Reply Button</w:t>
             </w:r>
           </w:p>
         </w:tc>
@@ -22421,21 +21696,7 @@
                 <w:sz w:val="24"/>
                 <w:szCs w:val="24"/>
               </w:rPr>
-              <w:t xml:space="preserve">Select the </w:t>
-            </w:r>
-            <w:r>
-              <w:rPr>
-                <w:sz w:val="24"/>
-                <w:szCs w:val="24"/>
-              </w:rPr>
-              <w:t>reply</w:t>
-            </w:r>
-            <w:r>
-              <w:rPr>
-                <w:sz w:val="24"/>
-                <w:szCs w:val="24"/>
-              </w:rPr>
-              <w:t xml:space="preserve"> message button.</w:t>
+              <w:t>Select the reply message button.</w:t>
             </w:r>
           </w:p>
         </w:tc>
@@ -22455,21 +21716,7 @@
                 <w:sz w:val="24"/>
                 <w:szCs w:val="24"/>
               </w:rPr>
-              <w:t xml:space="preserve">Brings you to the </w:t>
-            </w:r>
-            <w:r>
-              <w:rPr>
-                <w:sz w:val="24"/>
-                <w:szCs w:val="24"/>
-              </w:rPr>
-              <w:t>reply</w:t>
-            </w:r>
-            <w:r>
-              <w:rPr>
-                <w:sz w:val="24"/>
-                <w:szCs w:val="24"/>
-              </w:rPr>
-              <w:t xml:space="preserve"> page.</w:t>
+              <w:t>Brings you to the reply page.</w:t>
             </w:r>
           </w:p>
         </w:tc>
@@ -22489,21 +21736,7 @@
                 <w:sz w:val="24"/>
                 <w:szCs w:val="24"/>
               </w:rPr>
-              <w:t xml:space="preserve">Moves you to the </w:t>
-            </w:r>
-            <w:r>
-              <w:rPr>
-                <w:sz w:val="24"/>
-                <w:szCs w:val="24"/>
-              </w:rPr>
-              <w:t>reply</w:t>
-            </w:r>
-            <w:r>
-              <w:rPr>
-                <w:sz w:val="24"/>
-                <w:szCs w:val="24"/>
-              </w:rPr>
-              <w:t xml:space="preserve"> page.</w:t>
+              <w:t>Moves you to the reply page.</w:t>
             </w:r>
           </w:p>
         </w:tc>
@@ -22543,14 +21776,7 @@
                 <w:sz w:val="24"/>
                 <w:szCs w:val="24"/>
               </w:rPr>
-              <w:t>Reply</w:t>
-            </w:r>
-            <w:r>
-              <w:rPr>
-                <w:sz w:val="24"/>
-                <w:szCs w:val="24"/>
-              </w:rPr>
-              <w:t xml:space="preserve"> page loads </w:t>
+              <w:t xml:space="preserve">Reply page loads </w:t>
             </w:r>
             <w:r>
               <w:rPr>
@@ -22697,14 +21923,7 @@
                 <w:sz w:val="24"/>
                 <w:szCs w:val="24"/>
               </w:rPr>
-              <w:t>user account</w:t>
-            </w:r>
-            <w:r>
-              <w:rPr>
-                <w:sz w:val="24"/>
-                <w:szCs w:val="24"/>
-              </w:rPr>
-              <w:t xml:space="preserve"> page.</w:t>
+              <w:t>user account page.</w:t>
             </w:r>
           </w:p>
         </w:tc>
@@ -26205,68 +25424,6 @@
       </w:r>
       <w:r>
         <w:t xml:space="preserve">agreed/disagreed with the user persona. </w:t>
-      </w:r>
-    </w:p>
-    <w:p>
-      <w:pPr>
-        <w:pStyle w:val="Heading2"/>
-      </w:pPr>
-      <w:r>
-        <w:t xml:space="preserve">User Persona Stories (UX) Tested by Mechanic </w:t>
-      </w:r>
-      <w:r>
-        <w:t>(Secondary User)</w:t>
-      </w:r>
-      <w:r>
-        <w:t xml:space="preserve"> </w:t>
-      </w:r>
-    </w:p>
-    <w:p>
-      <w:r>
-        <w:t xml:space="preserve">When testing the User Story (UX) for a secondary user such as </w:t>
-      </w:r>
-      <w:r>
-        <w:t>an experienced mechanic</w:t>
-      </w:r>
-      <w:r>
-        <w:t>, it was important I asked someone who fitted the description of “</w:t>
-      </w:r>
-      <w:r>
-        <w:t>John</w:t>
-      </w:r>
-      <w:r>
-        <w:t>” to see if the goals and interface requirements would match up.</w:t>
-      </w:r>
-    </w:p>
-    <w:p>
-      <w:r>
-        <w:t xml:space="preserve">I asked </w:t>
-      </w:r>
-      <w:r>
-        <w:t>my boyfriend Calum</w:t>
-      </w:r>
-      <w:r>
-        <w:t xml:space="preserve"> again to look at “</w:t>
-      </w:r>
-      <w:r>
-        <w:t>John’s</w:t>
-      </w:r>
-      <w:r>
-        <w:t>” User Persona Story and give any feedback which could improve it. The feedback consisted of ---</w:t>
-      </w:r>
-    </w:p>
-    <w:p>
-      <w:pPr>
-        <w:jc w:val="both"/>
-      </w:pPr>
-      <w:r>
-        <w:t xml:space="preserve">From conducting this user persona test(s), I was able to see how </w:t>
-      </w:r>
-      <w:r>
-        <w:t>he</w:t>
-      </w:r>
-      <w:r>
-        <w:t xml:space="preserve"> agreed/disagreed with the user persona. </w:t>
       </w:r>
     </w:p>
     <w:p/>

</xml_diff>

<commit_message>
Added the updated research document, UI/UX Testing Document, Toyota Images sourced and the redefined functionality of the application
</commit_message>
<xml_diff>
--- a/Frontend & Backend Testing Documents/Acceptance Testing For UI-UX.docx
+++ b/Frontend & Backend Testing Documents/Acceptance Testing For UI-UX.docx
@@ -18187,7 +18187,15 @@
                 <w:sz w:val="24"/>
                 <w:szCs w:val="24"/>
               </w:rPr>
-              <w:t>Scans image, moves to scanning screen and displays out details.</w:t>
+              <w:t xml:space="preserve">Scans image, moves to scanning </w:t>
+            </w:r>
+            <w:r>
+              <w:rPr>
+                <w:sz w:val="24"/>
+                <w:szCs w:val="24"/>
+              </w:rPr>
+              <w:lastRenderedPageBreak/>
+              <w:t>screen and displays out details.</w:t>
             </w:r>
           </w:p>
         </w:tc>
@@ -18207,6 +18215,7 @@
                 <w:sz w:val="24"/>
                 <w:szCs w:val="24"/>
               </w:rPr>
+              <w:lastRenderedPageBreak/>
               <w:t xml:space="preserve">Moves to the </w:t>
             </w:r>
             <w:r>
@@ -19663,6 +19672,7 @@
                 <w:sz w:val="24"/>
                 <w:szCs w:val="24"/>
               </w:rPr>
+              <w:lastRenderedPageBreak/>
               <w:t>1</w:t>
             </w:r>
             <w:r>
@@ -21025,7 +21035,15 @@
                 <w:sz w:val="24"/>
                 <w:szCs w:val="24"/>
               </w:rPr>
-              <w:t>Select Green &amp; Blue from common faults page</w:t>
+              <w:t xml:space="preserve">Select Green &amp; Blue from </w:t>
+            </w:r>
+            <w:r>
+              <w:rPr>
+                <w:sz w:val="24"/>
+                <w:szCs w:val="24"/>
+              </w:rPr>
+              <w:lastRenderedPageBreak/>
+              <w:t>common faults page</w:t>
             </w:r>
           </w:p>
         </w:tc>
@@ -21045,6 +21063,7 @@
                 <w:sz w:val="24"/>
                 <w:szCs w:val="24"/>
               </w:rPr>
+              <w:lastRenderedPageBreak/>
               <w:t>Select the green &amp; blue faults from the most common faults page.</w:t>
             </w:r>
           </w:p>
@@ -21065,7 +21084,15 @@
                 <w:sz w:val="24"/>
                 <w:szCs w:val="24"/>
               </w:rPr>
-              <w:t>Brings you to the green &amp; blue faults page.</w:t>
+              <w:t xml:space="preserve">Brings you to the green &amp; blue </w:t>
+            </w:r>
+            <w:r>
+              <w:rPr>
+                <w:sz w:val="24"/>
+                <w:szCs w:val="24"/>
+              </w:rPr>
+              <w:lastRenderedPageBreak/>
+              <w:t>faults page.</w:t>
             </w:r>
           </w:p>
         </w:tc>
@@ -21085,7 +21112,16 @@
                 <w:sz w:val="24"/>
                 <w:szCs w:val="24"/>
               </w:rPr>
-              <w:t>Moves to the green &amp; blue faults page.</w:t>
+              <w:lastRenderedPageBreak/>
+              <w:t xml:space="preserve">Moves to the green &amp; blue </w:t>
+            </w:r>
+            <w:r>
+              <w:rPr>
+                <w:sz w:val="24"/>
+                <w:szCs w:val="24"/>
+              </w:rPr>
+              <w:lastRenderedPageBreak/>
+              <w:t>faults page.</w:t>
             </w:r>
           </w:p>
         </w:tc>
@@ -21105,6 +21141,7 @@
                 <w:sz w:val="24"/>
                 <w:szCs w:val="24"/>
               </w:rPr>
+              <w:lastRenderedPageBreak/>
               <w:t>PASS</w:t>
             </w:r>
           </w:p>
@@ -25424,6 +25461,54 @@
       </w:r>
       <w:r>
         <w:t xml:space="preserve">agreed/disagreed with the user persona. </w:t>
+      </w:r>
+    </w:p>
+    <w:p>
+      <w:r>
+        <w:t xml:space="preserve">When testing the User Story (UX) for a secondary user such as </w:t>
+      </w:r>
+      <w:r>
+        <w:t>an experienced mechanic</w:t>
+      </w:r>
+      <w:r>
+        <w:t>, it was important I asked someone who fitted the description of “</w:t>
+      </w:r>
+      <w:r>
+        <w:t>John</w:t>
+      </w:r>
+      <w:r>
+        <w:t>” to see if the goals and interface requirements would match up.</w:t>
+      </w:r>
+    </w:p>
+    <w:p>
+      <w:r>
+        <w:t xml:space="preserve">I asked </w:t>
+      </w:r>
+      <w:r>
+        <w:t>my boyfriend Calum</w:t>
+      </w:r>
+      <w:r>
+        <w:t xml:space="preserve"> again to look at “</w:t>
+      </w:r>
+      <w:r>
+        <w:t>John’s</w:t>
+      </w:r>
+      <w:r>
+        <w:t>” User Persona Story and give any feedback which could improve it. The feedback consisted of ---</w:t>
+      </w:r>
+    </w:p>
+    <w:p>
+      <w:pPr>
+        <w:jc w:val="both"/>
+      </w:pPr>
+      <w:r>
+        <w:t xml:space="preserve">From conducting this user persona test(s), I was able to see how </w:t>
+      </w:r>
+      <w:r>
+        <w:t>he</w:t>
+      </w:r>
+      <w:r>
+        <w:t xml:space="preserve"> agreed/disagreed with the user persona. </w:t>
       </w:r>
     </w:p>
     <w:p/>

</xml_diff>

<commit_message>
Updating my Testing Documents, Mahara Images, Technical Specialism Files and the Ethical Documents Approved
</commit_message>
<xml_diff>
--- a/Frontend & Backend Testing Documents/Acceptance Testing For UI-UX.docx
+++ b/Frontend & Backend Testing Documents/Acceptance Testing For UI-UX.docx
@@ -16535,21 +16535,12 @@
         <w:pStyle w:val="Heading2"/>
       </w:pPr>
       <w:r>
-        <w:rPr>
-          <w:highlight w:val="yellow"/>
-        </w:rPr>
         <w:t xml:space="preserve">Dash Warning App Updated Paper Prototype Testing (UI) – </w:t>
       </w:r>
       <w:r>
-        <w:rPr>
-          <w:highlight w:val="yellow"/>
-        </w:rPr>
         <w:t xml:space="preserve">Final </w:t>
       </w:r>
       <w:r>
-        <w:rPr>
-          <w:highlight w:val="yellow"/>
-        </w:rPr>
         <w:t>Updated Paper Prototype (Adobe XD)</w:t>
       </w:r>
     </w:p>
@@ -19483,13 +19474,13 @@
         <w:tblLook w:val="04A0" w:firstRow="1" w:lastRow="0" w:firstColumn="1" w:lastColumn="0" w:noHBand="0" w:noVBand="1"/>
       </w:tblPr>
       <w:tblGrid>
-        <w:gridCol w:w="631"/>
-        <w:gridCol w:w="1366"/>
-        <w:gridCol w:w="2459"/>
-        <w:gridCol w:w="1209"/>
-        <w:gridCol w:w="1204"/>
-        <w:gridCol w:w="833"/>
-        <w:gridCol w:w="1791"/>
+        <w:gridCol w:w="635"/>
+        <w:gridCol w:w="1276"/>
+        <w:gridCol w:w="2481"/>
+        <w:gridCol w:w="1216"/>
+        <w:gridCol w:w="1210"/>
+        <w:gridCol w:w="839"/>
+        <w:gridCol w:w="1836"/>
       </w:tblGrid>
       <w:tr>
         <w:tc>
@@ -19863,7 +19854,7 @@
           </w:tcPr>
           <w:p>
             <w:r>
-              <w:t>4</w:t>
+              <w:t>11</w:t>
             </w:r>
           </w:p>
         </w:tc>
@@ -19873,7 +19864,7 @@
           </w:tcPr>
           <w:p>
             <w:r>
-              <w:t>Create Account Button</w:t>
+              <w:t>Select Navbar</w:t>
             </w:r>
           </w:p>
         </w:tc>
@@ -19883,7 +19874,7 @@
           </w:tcPr>
           <w:p>
             <w:r>
-              <w:t>Enter invalid details so account can’t be created.</w:t>
+              <w:t>Select navbar option on lefthand screen to view more options.</w:t>
             </w:r>
           </w:p>
         </w:tc>
@@ -19893,7 +19884,7 @@
           </w:tcPr>
           <w:p>
             <w:r>
-              <w:t>Stay on create account page.</w:t>
+              <w:t>Shows user the navbar options.</w:t>
             </w:r>
           </w:p>
         </w:tc>
@@ -19903,7 +19894,7 @@
           </w:tcPr>
           <w:p>
             <w:r>
-              <w:t>Stay on create account page.</w:t>
+              <w:t xml:space="preserve">Pops out the navbar element. </w:t>
             </w:r>
           </w:p>
         </w:tc>
@@ -19923,7 +19914,7 @@
           </w:tcPr>
           <w:p>
             <w:r>
-              <w:t>Error message stating invalid create account details made – try again.</w:t>
+              <w:t>Navbar loads Successfully.</w:t>
             </w:r>
           </w:p>
         </w:tc>
@@ -19935,7 +19926,7 @@
           </w:tcPr>
           <w:p>
             <w:r>
-              <w:t>5</w:t>
+              <w:t>12</w:t>
             </w:r>
           </w:p>
         </w:tc>
@@ -19943,61 +19934,37 @@
           <w:tcPr>
             <w:tcW w:w="1276" w:type="dxa"/>
           </w:tcPr>
-          <w:p>
-            <w:r>
-              <w:t>Create Account Button</w:t>
-            </w:r>
-          </w:p>
+          <w:p/>
         </w:tc>
         <w:tc>
           <w:tcPr>
             <w:tcW w:w="2481" w:type="dxa"/>
           </w:tcPr>
-          <w:p>
-            <w:r>
-              <w:t>Enter valid details to create an account.</w:t>
-            </w:r>
-          </w:p>
+          <w:p/>
         </w:tc>
         <w:tc>
           <w:tcPr>
             <w:tcW w:w="1216" w:type="dxa"/>
           </w:tcPr>
-          <w:p>
-            <w:r>
-              <w:t>Moves to login page.</w:t>
-            </w:r>
-          </w:p>
+          <w:p/>
         </w:tc>
         <w:tc>
           <w:tcPr>
             <w:tcW w:w="1210" w:type="dxa"/>
           </w:tcPr>
-          <w:p>
-            <w:r>
-              <w:t>Moves to login page.</w:t>
-            </w:r>
-          </w:p>
+          <w:p/>
         </w:tc>
         <w:tc>
           <w:tcPr>
             <w:tcW w:w="839" w:type="dxa"/>
           </w:tcPr>
-          <w:p>
-            <w:r>
-              <w:t>PASS</w:t>
-            </w:r>
-          </w:p>
+          <w:p/>
         </w:tc>
         <w:tc>
           <w:tcPr>
             <w:tcW w:w="1836" w:type="dxa"/>
           </w:tcPr>
-          <w:p>
-            <w:r>
-              <w:t>Login page loads Successfully.</w:t>
-            </w:r>
-          </w:p>
+          <w:p/>
         </w:tc>
       </w:tr>
       <w:tr>
@@ -20007,7 +19974,7 @@
           </w:tcPr>
           <w:p>
             <w:r>
-              <w:t>6</w:t>
+              <w:t>13</w:t>
             </w:r>
           </w:p>
         </w:tc>
@@ -20017,7 +19984,7 @@
           </w:tcPr>
           <w:p>
             <w:r>
-              <w:t>View Account – Scan Now Button</w:t>
+              <w:t>Select Roadside Assistance Option</w:t>
             </w:r>
           </w:p>
         </w:tc>
@@ -20027,7 +19994,7 @@
           </w:tcPr>
           <w:p>
             <w:r>
-              <w:t>Land on user account after logging in. Select Scan Now Button.</w:t>
+              <w:t>Select the roadside assistance option from navbar.</w:t>
             </w:r>
           </w:p>
         </w:tc>
@@ -20037,7 +20004,7 @@
           </w:tcPr>
           <w:p>
             <w:r>
-              <w:t>Moves to scan page.</w:t>
+              <w:t>Brings you to the roadside assistance page.</w:t>
             </w:r>
           </w:p>
         </w:tc>
@@ -20047,7 +20014,7 @@
           </w:tcPr>
           <w:p>
             <w:r>
-              <w:t>Moves to scan page.</w:t>
+              <w:t>Moves to the roadside assistance page.</w:t>
             </w:r>
           </w:p>
         </w:tc>
@@ -20067,7 +20034,7 @@
           </w:tcPr>
           <w:p>
             <w:r>
-              <w:t>Scan page loads Successfully.</w:t>
+              <w:t>Roadside assistance page loads Successfully.</w:t>
             </w:r>
           </w:p>
         </w:tc>
@@ -20082,7 +20049,8 @@
           </w:tcPr>
           <w:p>
             <w:r>
-              <w:t>7</w:t>
+              <w:lastRenderedPageBreak/>
+              <w:t>14</w:t>
             </w:r>
           </w:p>
         </w:tc>
@@ -20092,7 +20060,7 @@
           </w:tcPr>
           <w:p>
             <w:r>
-              <w:t>Scan Button (Scan Page)</w:t>
+              <w:t>Select Most Common Option</w:t>
             </w:r>
           </w:p>
         </w:tc>
@@ -20102,7 +20070,7 @@
           </w:tcPr>
           <w:p>
             <w:r>
-              <w:t>Select scan button to scan the dash warning symbol.</w:t>
+              <w:t>Select the most common fault option from navbar.</w:t>
             </w:r>
           </w:p>
         </w:tc>
@@ -20112,7 +20080,7 @@
           </w:tcPr>
           <w:p>
             <w:r>
-              <w:t>Scans image, moves to scanning screen and displays out details.</w:t>
+              <w:t>Brings you to the most common fault page.</w:t>
             </w:r>
           </w:p>
         </w:tc>
@@ -20122,7 +20090,7 @@
           </w:tcPr>
           <w:p>
             <w:r>
-              <w:t>Moves to the scanning page.</w:t>
+              <w:t>Moves to the most common fault page.</w:t>
             </w:r>
           </w:p>
         </w:tc>
@@ -20142,7 +20110,7 @@
           </w:tcPr>
           <w:p>
             <w:r>
-              <w:t>Scanning page loads Successfully.</w:t>
+              <w:t>Most common fault page loads Successfully.</w:t>
             </w:r>
           </w:p>
         </w:tc>
@@ -20157,7 +20125,7 @@
           </w:tcPr>
           <w:p>
             <w:r>
-              <w:t>8</w:t>
+              <w:t>15</w:t>
             </w:r>
           </w:p>
         </w:tc>
@@ -20167,7 +20135,7 @@
           </w:tcPr>
           <w:p>
             <w:r>
-              <w:t xml:space="preserve">Scanning page </w:t>
+              <w:t>Select Red Faults Option</w:t>
             </w:r>
           </w:p>
         </w:tc>
@@ -20177,7 +20145,7 @@
           </w:tcPr>
           <w:p>
             <w:r>
-              <w:t xml:space="preserve">Scanning the dashboard symbol previously scanned and displays out the details. </w:t>
+              <w:t>Select the red faults option from navbar.</w:t>
             </w:r>
           </w:p>
         </w:tc>
@@ -20187,7 +20155,7 @@
           </w:tcPr>
           <w:p>
             <w:r>
-              <w:t>Moves to the display page.</w:t>
+              <w:t>Bring you to the red faults page.</w:t>
             </w:r>
           </w:p>
         </w:tc>
@@ -20197,7 +20165,7 @@
           </w:tcPr>
           <w:p>
             <w:r>
-              <w:t>Moves to the display page.</w:t>
+              <w:t>Moves to the red faults page.</w:t>
             </w:r>
           </w:p>
         </w:tc>
@@ -20217,7 +20185,7 @@
           </w:tcPr>
           <w:p>
             <w:r>
-              <w:t>Display page loads Successfully.</w:t>
+              <w:t>Red faults page loads Successfully.</w:t>
             </w:r>
           </w:p>
         </w:tc>
@@ -20232,7 +20200,7 @@
           </w:tcPr>
           <w:p>
             <w:r>
-              <w:t>9</w:t>
+              <w:t>16</w:t>
             </w:r>
           </w:p>
         </w:tc>
@@ -20242,7 +20210,7 @@
           </w:tcPr>
           <w:p>
             <w:r>
-              <w:t>View Display Page - Save</w:t>
+              <w:t>Select Amber Faults Option</w:t>
             </w:r>
           </w:p>
         </w:tc>
@@ -20252,7 +20220,7 @@
           </w:tcPr>
           <w:p>
             <w:r>
-              <w:t>View the symbol information displayed out and select save option.</w:t>
+              <w:t>Select the amber faults option from navbar.</w:t>
             </w:r>
           </w:p>
         </w:tc>
@@ -20262,7 +20230,7 @@
           </w:tcPr>
           <w:p>
             <w:r>
-              <w:t>Saves and brings you to user account page.</w:t>
+              <w:t>Bring you to the amber faults page.</w:t>
             </w:r>
           </w:p>
         </w:tc>
@@ -20272,7 +20240,7 @@
           </w:tcPr>
           <w:p>
             <w:r>
-              <w:t>Saved data and moves you to user account page.</w:t>
+              <w:t>Moves to the amber faults page.</w:t>
             </w:r>
           </w:p>
         </w:tc>
@@ -20292,7 +20260,7 @@
           </w:tcPr>
           <w:p>
             <w:r>
-              <w:t>User account page loads Successfully.</w:t>
+              <w:t>Amber faults page loads Successfully.</w:t>
             </w:r>
           </w:p>
         </w:tc>
@@ -20307,7 +20275,7 @@
           </w:tcPr>
           <w:p>
             <w:r>
-              <w:t>10</w:t>
+              <w:t>17</w:t>
             </w:r>
           </w:p>
         </w:tc>
@@ -20317,7 +20285,7 @@
           </w:tcPr>
           <w:p>
             <w:r>
-              <w:t>View Display Page – Call Roadside Assistance</w:t>
+              <w:t>Select Green &amp; Blue Faults Option</w:t>
             </w:r>
           </w:p>
         </w:tc>
@@ -20327,7 +20295,7 @@
           </w:tcPr>
           <w:p>
             <w:r>
-              <w:t>View the symbol information displayed out and select call roadside assistance option.</w:t>
+              <w:t>Select the green &amp; blue faults option from navbar.</w:t>
             </w:r>
           </w:p>
         </w:tc>
@@ -20337,7 +20305,7 @@
           </w:tcPr>
           <w:p>
             <w:r>
-              <w:t xml:space="preserve">Brings you to the call roadside assistance page. </w:t>
+              <w:t>Bring you to the green &amp; blue faults page.</w:t>
             </w:r>
           </w:p>
         </w:tc>
@@ -20347,7 +20315,7 @@
           </w:tcPr>
           <w:p>
             <w:r>
-              <w:t>Moves you to the roadside assistance page.</w:t>
+              <w:t>Moves to the green &amp; blue faults page.</w:t>
             </w:r>
           </w:p>
         </w:tc>
@@ -20367,7 +20335,7 @@
           </w:tcPr>
           <w:p>
             <w:r>
-              <w:t>Roadside assistant page loads Successfully.</w:t>
+              <w:t>Green &amp; blue faults page loads Successfully.</w:t>
             </w:r>
           </w:p>
         </w:tc>
@@ -20382,7 +20350,7 @@
           </w:tcPr>
           <w:p>
             <w:r>
-              <w:t>11</w:t>
+              <w:t>21</w:t>
             </w:r>
           </w:p>
         </w:tc>
@@ -20392,7 +20360,7 @@
           </w:tcPr>
           <w:p>
             <w:r>
-              <w:t>Select Navbar</w:t>
+              <w:t>Select Logout Button</w:t>
             </w:r>
           </w:p>
         </w:tc>
@@ -20402,7 +20370,7 @@
           </w:tcPr>
           <w:p>
             <w:r>
-              <w:t>Select navbar option on lefthand screen to view more options.</w:t>
+              <w:t>Select the logout button from navbar.</w:t>
             </w:r>
           </w:p>
         </w:tc>
@@ -20412,7 +20380,7 @@
           </w:tcPr>
           <w:p>
             <w:r>
-              <w:t>Shows user the navbar options.</w:t>
+              <w:t>Brings you to the home page (Welcome page).</w:t>
             </w:r>
           </w:p>
         </w:tc>
@@ -20422,7 +20390,7 @@
           </w:tcPr>
           <w:p>
             <w:r>
-              <w:t xml:space="preserve">Pops out the navbar element. </w:t>
+              <w:t>Moves to the home page (welcome page)</w:t>
             </w:r>
           </w:p>
         </w:tc>
@@ -20442,7 +20410,7 @@
           </w:tcPr>
           <w:p>
             <w:r>
-              <w:t>Navbar loads Successfully.</w:t>
+              <w:t>Home (welcome) page loads Successfully.</w:t>
             </w:r>
           </w:p>
         </w:tc>
@@ -20457,7 +20425,7 @@
           </w:tcPr>
           <w:p>
             <w:r>
-              <w:t>12</w:t>
+              <w:t>22</w:t>
             </w:r>
           </w:p>
         </w:tc>
@@ -20467,7 +20435,7 @@
           </w:tcPr>
           <w:p>
             <w:r>
-              <w:t>Select Scan Dashboard Option</w:t>
+              <w:t>Select Red Faults from common faults page</w:t>
             </w:r>
           </w:p>
         </w:tc>
@@ -20477,7 +20445,7 @@
           </w:tcPr>
           <w:p>
             <w:r>
-              <w:t>Select the scan dashboard option from navbar.</w:t>
+              <w:t>Select the red faults from the most common faults page.</w:t>
             </w:r>
           </w:p>
         </w:tc>
@@ -20487,7 +20455,7 @@
           </w:tcPr>
           <w:p>
             <w:r>
-              <w:t>Brings you to the scan page.</w:t>
+              <w:t>Brings you to the red faults page.</w:t>
             </w:r>
           </w:p>
         </w:tc>
@@ -20497,7 +20465,7 @@
           </w:tcPr>
           <w:p>
             <w:r>
-              <w:t>Moves to the scan page.</w:t>
+              <w:t>Moves to the red faults page.</w:t>
             </w:r>
           </w:p>
         </w:tc>
@@ -20517,7 +20485,7 @@
           </w:tcPr>
           <w:p>
             <w:r>
-              <w:t>Scan page loads Successfully.</w:t>
+              <w:t>Red faults page loads Successfully.</w:t>
             </w:r>
           </w:p>
         </w:tc>
@@ -20532,7 +20500,7 @@
           </w:tcPr>
           <w:p>
             <w:r>
-              <w:t>13</w:t>
+              <w:t>23</w:t>
             </w:r>
           </w:p>
         </w:tc>
@@ -20542,7 +20510,7 @@
           </w:tcPr>
           <w:p>
             <w:r>
-              <w:t>Select Roadside Assistance Option</w:t>
+              <w:t>Select Amber Faults from common faults page</w:t>
             </w:r>
           </w:p>
         </w:tc>
@@ -20552,7 +20520,7 @@
           </w:tcPr>
           <w:p>
             <w:r>
-              <w:t>Select the roadside assistance option from navbar.</w:t>
+              <w:t>Select the amber faults from the most common faults page.</w:t>
             </w:r>
           </w:p>
         </w:tc>
@@ -20562,7 +20530,7 @@
           </w:tcPr>
           <w:p>
             <w:r>
-              <w:t>Brings you to the roadside assistance page.</w:t>
+              <w:t>Brings you to the amber faults page.</w:t>
             </w:r>
           </w:p>
         </w:tc>
@@ -20572,7 +20540,7 @@
           </w:tcPr>
           <w:p>
             <w:r>
-              <w:t>Moves to the roadside assistance page.</w:t>
+              <w:t>Moves to the amber faults page.</w:t>
             </w:r>
           </w:p>
         </w:tc>
@@ -20592,7 +20560,7 @@
           </w:tcPr>
           <w:p>
             <w:r>
-              <w:t>Roadside assistance page loads Successfully.</w:t>
+              <w:t>Amber faults page loads Successfully.</w:t>
             </w:r>
           </w:p>
         </w:tc>
@@ -20607,7 +20575,7 @@
           </w:tcPr>
           <w:p>
             <w:r>
-              <w:t>14</w:t>
+              <w:t>24</w:t>
             </w:r>
           </w:p>
         </w:tc>
@@ -20617,7 +20585,7 @@
           </w:tcPr>
           <w:p>
             <w:r>
-              <w:t>Select Most Common Option</w:t>
+              <w:t>Select Green &amp; Blue from common faults page</w:t>
             </w:r>
           </w:p>
         </w:tc>
@@ -20627,7 +20595,7 @@
           </w:tcPr>
           <w:p>
             <w:r>
-              <w:t>Select the most common fault option from navbar.</w:t>
+              <w:t>Select the green &amp; blue faults from the most common faults page.</w:t>
             </w:r>
           </w:p>
         </w:tc>
@@ -20637,7 +20605,7 @@
           </w:tcPr>
           <w:p>
             <w:r>
-              <w:t>Brings you to the most common fault page.</w:t>
+              <w:t>Brings you to the green &amp; blue faults page.</w:t>
             </w:r>
           </w:p>
         </w:tc>
@@ -20647,7 +20615,7 @@
           </w:tcPr>
           <w:p>
             <w:r>
-              <w:t>Moves to the most common fault page.</w:t>
+              <w:t>Moves to the green &amp; blue faults page.</w:t>
             </w:r>
           </w:p>
         </w:tc>
@@ -20667,1440 +20635,7 @@
           </w:tcPr>
           <w:p>
             <w:r>
-              <w:t>Most common fault page loads Successfully.</w:t>
-            </w:r>
-          </w:p>
-        </w:tc>
-      </w:tr>
-      <w:tr>
-        <w:trPr>
-          <w:trHeight w:val="44"/>
-        </w:trPr>
-        <w:tc>
-          <w:tcPr>
-            <w:tcW w:w="635" w:type="dxa"/>
-          </w:tcPr>
-          <w:p>
-            <w:r>
-              <w:t>15</w:t>
-            </w:r>
-          </w:p>
-        </w:tc>
-        <w:tc>
-          <w:tcPr>
-            <w:tcW w:w="1276" w:type="dxa"/>
-          </w:tcPr>
-          <w:p>
-            <w:r>
-              <w:t>Select Red Faults Option</w:t>
-            </w:r>
-          </w:p>
-        </w:tc>
-        <w:tc>
-          <w:tcPr>
-            <w:tcW w:w="2481" w:type="dxa"/>
-          </w:tcPr>
-          <w:p>
-            <w:r>
-              <w:t>Select the red faults option from navbar.</w:t>
-            </w:r>
-          </w:p>
-        </w:tc>
-        <w:tc>
-          <w:tcPr>
-            <w:tcW w:w="1216" w:type="dxa"/>
-          </w:tcPr>
-          <w:p>
-            <w:r>
-              <w:t>Bring you to the red faults page.</w:t>
-            </w:r>
-          </w:p>
-        </w:tc>
-        <w:tc>
-          <w:tcPr>
-            <w:tcW w:w="1210" w:type="dxa"/>
-          </w:tcPr>
-          <w:p>
-            <w:r>
-              <w:t>Moves to the red faults page.</w:t>
-            </w:r>
-          </w:p>
-        </w:tc>
-        <w:tc>
-          <w:tcPr>
-            <w:tcW w:w="839" w:type="dxa"/>
-          </w:tcPr>
-          <w:p>
-            <w:r>
-              <w:t>PASS</w:t>
-            </w:r>
-          </w:p>
-        </w:tc>
-        <w:tc>
-          <w:tcPr>
-            <w:tcW w:w="1836" w:type="dxa"/>
-          </w:tcPr>
-          <w:p>
-            <w:r>
-              <w:t>Red faults page loads Successfully.</w:t>
-            </w:r>
-          </w:p>
-        </w:tc>
-      </w:tr>
-      <w:tr>
-        <w:trPr>
-          <w:trHeight w:val="44"/>
-        </w:trPr>
-        <w:tc>
-          <w:tcPr>
-            <w:tcW w:w="635" w:type="dxa"/>
-          </w:tcPr>
-          <w:p>
-            <w:r>
-              <w:t>16</w:t>
-            </w:r>
-          </w:p>
-        </w:tc>
-        <w:tc>
-          <w:tcPr>
-            <w:tcW w:w="1276" w:type="dxa"/>
-          </w:tcPr>
-          <w:p>
-            <w:r>
-              <w:t>Select Amber Faults Option</w:t>
-            </w:r>
-          </w:p>
-        </w:tc>
-        <w:tc>
-          <w:tcPr>
-            <w:tcW w:w="2481" w:type="dxa"/>
-          </w:tcPr>
-          <w:p>
-            <w:r>
-              <w:t>Select the amber faults option from navbar.</w:t>
-            </w:r>
-          </w:p>
-        </w:tc>
-        <w:tc>
-          <w:tcPr>
-            <w:tcW w:w="1216" w:type="dxa"/>
-          </w:tcPr>
-          <w:p>
-            <w:r>
-              <w:t>Bring you to the amber faults page.</w:t>
-            </w:r>
-          </w:p>
-        </w:tc>
-        <w:tc>
-          <w:tcPr>
-            <w:tcW w:w="1210" w:type="dxa"/>
-          </w:tcPr>
-          <w:p>
-            <w:r>
-              <w:t>Moves to the amber faults page.</w:t>
-            </w:r>
-          </w:p>
-        </w:tc>
-        <w:tc>
-          <w:tcPr>
-            <w:tcW w:w="839" w:type="dxa"/>
-          </w:tcPr>
-          <w:p>
-            <w:r>
-              <w:t>PASS</w:t>
-            </w:r>
-          </w:p>
-        </w:tc>
-        <w:tc>
-          <w:tcPr>
-            <w:tcW w:w="1836" w:type="dxa"/>
-          </w:tcPr>
-          <w:p>
-            <w:r>
-              <w:t>Amber faults page loads Successfully.</w:t>
-            </w:r>
-          </w:p>
-        </w:tc>
-      </w:tr>
-      <w:tr>
-        <w:trPr>
-          <w:trHeight w:val="44"/>
-        </w:trPr>
-        <w:tc>
-          <w:tcPr>
-            <w:tcW w:w="635" w:type="dxa"/>
-          </w:tcPr>
-          <w:p>
-            <w:r>
-              <w:t>17</w:t>
-            </w:r>
-          </w:p>
-        </w:tc>
-        <w:tc>
-          <w:tcPr>
-            <w:tcW w:w="1276" w:type="dxa"/>
-          </w:tcPr>
-          <w:p>
-            <w:r>
-              <w:t>Select Green &amp; Blue Faults Option</w:t>
-            </w:r>
-          </w:p>
-        </w:tc>
-        <w:tc>
-          <w:tcPr>
-            <w:tcW w:w="2481" w:type="dxa"/>
-          </w:tcPr>
-          <w:p>
-            <w:r>
-              <w:t>Select the green &amp; blue faults option from navbar.</w:t>
-            </w:r>
-          </w:p>
-        </w:tc>
-        <w:tc>
-          <w:tcPr>
-            <w:tcW w:w="1216" w:type="dxa"/>
-          </w:tcPr>
-          <w:p>
-            <w:r>
-              <w:t>Bring you to the green &amp; blue faults page.</w:t>
-            </w:r>
-          </w:p>
-        </w:tc>
-        <w:tc>
-          <w:tcPr>
-            <w:tcW w:w="1210" w:type="dxa"/>
-          </w:tcPr>
-          <w:p>
-            <w:r>
-              <w:t>Moves to the green &amp; blue faults page.</w:t>
-            </w:r>
-          </w:p>
-        </w:tc>
-        <w:tc>
-          <w:tcPr>
-            <w:tcW w:w="839" w:type="dxa"/>
-          </w:tcPr>
-          <w:p>
-            <w:r>
-              <w:t>PASS</w:t>
-            </w:r>
-          </w:p>
-        </w:tc>
-        <w:tc>
-          <w:tcPr>
-            <w:tcW w:w="1836" w:type="dxa"/>
-          </w:tcPr>
-          <w:p>
-            <w:r>
               <w:t>Green &amp; blue faults page loads Successfully.</w:t>
-            </w:r>
-          </w:p>
-        </w:tc>
-      </w:tr>
-      <w:tr>
-        <w:trPr>
-          <w:trHeight w:val="44"/>
-        </w:trPr>
-        <w:tc>
-          <w:tcPr>
-            <w:tcW w:w="635" w:type="dxa"/>
-          </w:tcPr>
-          <w:p>
-            <w:r>
-              <w:t>18</w:t>
-            </w:r>
-          </w:p>
-        </w:tc>
-        <w:tc>
-          <w:tcPr>
-            <w:tcW w:w="1276" w:type="dxa"/>
-          </w:tcPr>
-          <w:p>
-            <w:r>
-              <w:t>Select Electric &amp; Hybrid Faults Option</w:t>
-            </w:r>
-          </w:p>
-        </w:tc>
-        <w:tc>
-          <w:tcPr>
-            <w:tcW w:w="2481" w:type="dxa"/>
-          </w:tcPr>
-          <w:p>
-            <w:r>
-              <w:t>Select the electric &amp; hybrid faults option from navbar.</w:t>
-            </w:r>
-          </w:p>
-        </w:tc>
-        <w:tc>
-          <w:tcPr>
-            <w:tcW w:w="1216" w:type="dxa"/>
-          </w:tcPr>
-          <w:p>
-            <w:r>
-              <w:t>Bring you to the electric &amp; hybrid faults page.</w:t>
-            </w:r>
-          </w:p>
-        </w:tc>
-        <w:tc>
-          <w:tcPr>
-            <w:tcW w:w="1210" w:type="dxa"/>
-          </w:tcPr>
-          <w:p>
-            <w:r>
-              <w:t>Moves to the electric &amp; hybrid faults page.</w:t>
-            </w:r>
-          </w:p>
-        </w:tc>
-        <w:tc>
-          <w:tcPr>
-            <w:tcW w:w="839" w:type="dxa"/>
-          </w:tcPr>
-          <w:p>
-            <w:r>
-              <w:t>PASS</w:t>
-            </w:r>
-          </w:p>
-        </w:tc>
-        <w:tc>
-          <w:tcPr>
-            <w:tcW w:w="1836" w:type="dxa"/>
-          </w:tcPr>
-          <w:p>
-            <w:r>
-              <w:t>Electric &amp; Hybrid page loads Successfully.</w:t>
-            </w:r>
-          </w:p>
-        </w:tc>
-      </w:tr>
-      <w:tr>
-        <w:trPr>
-          <w:trHeight w:val="44"/>
-        </w:trPr>
-        <w:tc>
-          <w:tcPr>
-            <w:tcW w:w="635" w:type="dxa"/>
-          </w:tcPr>
-          <w:p>
-            <w:r>
-              <w:t>19</w:t>
-            </w:r>
-          </w:p>
-        </w:tc>
-        <w:tc>
-          <w:tcPr>
-            <w:tcW w:w="1276" w:type="dxa"/>
-          </w:tcPr>
-          <w:p>
-            <w:r>
-              <w:t>Select Q&amp;A Forum Option</w:t>
-            </w:r>
-          </w:p>
-        </w:tc>
-        <w:tc>
-          <w:tcPr>
-            <w:tcW w:w="2481" w:type="dxa"/>
-          </w:tcPr>
-          <w:p>
-            <w:r>
-              <w:t>Select the Q&amp;A Forum option from navbar.</w:t>
-            </w:r>
-          </w:p>
-        </w:tc>
-        <w:tc>
-          <w:tcPr>
-            <w:tcW w:w="1216" w:type="dxa"/>
-          </w:tcPr>
-          <w:p>
-            <w:r>
-              <w:t>Brings you to the forum page.</w:t>
-            </w:r>
-          </w:p>
-        </w:tc>
-        <w:tc>
-          <w:tcPr>
-            <w:tcW w:w="1210" w:type="dxa"/>
-          </w:tcPr>
-          <w:p>
-            <w:r>
-              <w:t>Moves to the forum page.</w:t>
-            </w:r>
-          </w:p>
-        </w:tc>
-        <w:tc>
-          <w:tcPr>
-            <w:tcW w:w="839" w:type="dxa"/>
-          </w:tcPr>
-          <w:p>
-            <w:r>
-              <w:t>PASS</w:t>
-            </w:r>
-          </w:p>
-        </w:tc>
-        <w:tc>
-          <w:tcPr>
-            <w:tcW w:w="1836" w:type="dxa"/>
-          </w:tcPr>
-          <w:p>
-            <w:r>
-              <w:t>Forum page loads Successfully.</w:t>
-            </w:r>
-          </w:p>
-        </w:tc>
-      </w:tr>
-      <w:tr>
-        <w:trPr>
-          <w:trHeight w:val="44"/>
-        </w:trPr>
-        <w:tc>
-          <w:tcPr>
-            <w:tcW w:w="635" w:type="dxa"/>
-          </w:tcPr>
-          <w:p>
-            <w:r>
-              <w:t>20</w:t>
-            </w:r>
-          </w:p>
-        </w:tc>
-        <w:tc>
-          <w:tcPr>
-            <w:tcW w:w="1276" w:type="dxa"/>
-          </w:tcPr>
-          <w:p>
-            <w:r>
-              <w:t>Select User Account Option</w:t>
-            </w:r>
-          </w:p>
-        </w:tc>
-        <w:tc>
-          <w:tcPr>
-            <w:tcW w:w="2481" w:type="dxa"/>
-          </w:tcPr>
-          <w:p>
-            <w:r>
-              <w:t>Select the user account option from navbar.</w:t>
-            </w:r>
-          </w:p>
-        </w:tc>
-        <w:tc>
-          <w:tcPr>
-            <w:tcW w:w="1216" w:type="dxa"/>
-          </w:tcPr>
-          <w:p>
-            <w:r>
-              <w:t>Brings you to the user account page.</w:t>
-            </w:r>
-          </w:p>
-        </w:tc>
-        <w:tc>
-          <w:tcPr>
-            <w:tcW w:w="1210" w:type="dxa"/>
-          </w:tcPr>
-          <w:p>
-            <w:r>
-              <w:t>Moves to the user account page.</w:t>
-            </w:r>
-          </w:p>
-        </w:tc>
-        <w:tc>
-          <w:tcPr>
-            <w:tcW w:w="839" w:type="dxa"/>
-          </w:tcPr>
-          <w:p>
-            <w:r>
-              <w:t>PASS</w:t>
-            </w:r>
-          </w:p>
-        </w:tc>
-        <w:tc>
-          <w:tcPr>
-            <w:tcW w:w="1836" w:type="dxa"/>
-          </w:tcPr>
-          <w:p>
-            <w:r>
-              <w:t>User account page loads Successfully.</w:t>
-            </w:r>
-          </w:p>
-        </w:tc>
-      </w:tr>
-      <w:tr>
-        <w:trPr>
-          <w:trHeight w:val="44"/>
-        </w:trPr>
-        <w:tc>
-          <w:tcPr>
-            <w:tcW w:w="635" w:type="dxa"/>
-          </w:tcPr>
-          <w:p>
-            <w:r>
-              <w:t>21</w:t>
-            </w:r>
-          </w:p>
-        </w:tc>
-        <w:tc>
-          <w:tcPr>
-            <w:tcW w:w="1276" w:type="dxa"/>
-          </w:tcPr>
-          <w:p>
-            <w:r>
-              <w:t>Select Logout Button</w:t>
-            </w:r>
-          </w:p>
-        </w:tc>
-        <w:tc>
-          <w:tcPr>
-            <w:tcW w:w="2481" w:type="dxa"/>
-          </w:tcPr>
-          <w:p>
-            <w:r>
-              <w:t>Select the logout button from navbar.</w:t>
-            </w:r>
-          </w:p>
-        </w:tc>
-        <w:tc>
-          <w:tcPr>
-            <w:tcW w:w="1216" w:type="dxa"/>
-          </w:tcPr>
-          <w:p>
-            <w:r>
-              <w:t>Brings you to the home page (Welcome page).</w:t>
-            </w:r>
-          </w:p>
-        </w:tc>
-        <w:tc>
-          <w:tcPr>
-            <w:tcW w:w="1210" w:type="dxa"/>
-          </w:tcPr>
-          <w:p>
-            <w:r>
-              <w:t>Moves to the home page (welcome page)</w:t>
-            </w:r>
-          </w:p>
-        </w:tc>
-        <w:tc>
-          <w:tcPr>
-            <w:tcW w:w="839" w:type="dxa"/>
-          </w:tcPr>
-          <w:p>
-            <w:r>
-              <w:t>PASS</w:t>
-            </w:r>
-          </w:p>
-        </w:tc>
-        <w:tc>
-          <w:tcPr>
-            <w:tcW w:w="1836" w:type="dxa"/>
-          </w:tcPr>
-          <w:p>
-            <w:r>
-              <w:t>Home (welcome) page loads Successfully.</w:t>
-            </w:r>
-          </w:p>
-        </w:tc>
-      </w:tr>
-      <w:tr>
-        <w:trPr>
-          <w:trHeight w:val="44"/>
-        </w:trPr>
-        <w:tc>
-          <w:tcPr>
-            <w:tcW w:w="635" w:type="dxa"/>
-          </w:tcPr>
-          <w:p>
-            <w:r>
-              <w:t>22</w:t>
-            </w:r>
-          </w:p>
-        </w:tc>
-        <w:tc>
-          <w:tcPr>
-            <w:tcW w:w="1276" w:type="dxa"/>
-          </w:tcPr>
-          <w:p>
-            <w:r>
-              <w:t>Select Red Faults from common faults page</w:t>
-            </w:r>
-          </w:p>
-        </w:tc>
-        <w:tc>
-          <w:tcPr>
-            <w:tcW w:w="2481" w:type="dxa"/>
-          </w:tcPr>
-          <w:p>
-            <w:r>
-              <w:t>Select the red faults from the most common faults page.</w:t>
-            </w:r>
-          </w:p>
-        </w:tc>
-        <w:tc>
-          <w:tcPr>
-            <w:tcW w:w="1216" w:type="dxa"/>
-          </w:tcPr>
-          <w:p>
-            <w:r>
-              <w:t>Brings you to the red faults page.</w:t>
-            </w:r>
-          </w:p>
-        </w:tc>
-        <w:tc>
-          <w:tcPr>
-            <w:tcW w:w="1210" w:type="dxa"/>
-          </w:tcPr>
-          <w:p>
-            <w:r>
-              <w:t>Moves to the red faults page.</w:t>
-            </w:r>
-          </w:p>
-        </w:tc>
-        <w:tc>
-          <w:tcPr>
-            <w:tcW w:w="839" w:type="dxa"/>
-          </w:tcPr>
-          <w:p>
-            <w:r>
-              <w:t>PASS</w:t>
-            </w:r>
-          </w:p>
-        </w:tc>
-        <w:tc>
-          <w:tcPr>
-            <w:tcW w:w="1836" w:type="dxa"/>
-          </w:tcPr>
-          <w:p>
-            <w:r>
-              <w:t>Red faults page loads Successfully.</w:t>
-            </w:r>
-          </w:p>
-        </w:tc>
-      </w:tr>
-      <w:tr>
-        <w:trPr>
-          <w:trHeight w:val="44"/>
-        </w:trPr>
-        <w:tc>
-          <w:tcPr>
-            <w:tcW w:w="635" w:type="dxa"/>
-          </w:tcPr>
-          <w:p>
-            <w:r>
-              <w:t>23</w:t>
-            </w:r>
-          </w:p>
-        </w:tc>
-        <w:tc>
-          <w:tcPr>
-            <w:tcW w:w="1276" w:type="dxa"/>
-          </w:tcPr>
-          <w:p>
-            <w:r>
-              <w:t>Select Amber Faults from common faults page</w:t>
-            </w:r>
-          </w:p>
-        </w:tc>
-        <w:tc>
-          <w:tcPr>
-            <w:tcW w:w="2481" w:type="dxa"/>
-          </w:tcPr>
-          <w:p>
-            <w:r>
-              <w:t>Select the amber faults from the most common faults page.</w:t>
-            </w:r>
-          </w:p>
-        </w:tc>
-        <w:tc>
-          <w:tcPr>
-            <w:tcW w:w="1216" w:type="dxa"/>
-          </w:tcPr>
-          <w:p>
-            <w:r>
-              <w:t>Brings you to the amber faults page.</w:t>
-            </w:r>
-          </w:p>
-        </w:tc>
-        <w:tc>
-          <w:tcPr>
-            <w:tcW w:w="1210" w:type="dxa"/>
-          </w:tcPr>
-          <w:p>
-            <w:r>
-              <w:t>Moves to the amber faults page.</w:t>
-            </w:r>
-          </w:p>
-        </w:tc>
-        <w:tc>
-          <w:tcPr>
-            <w:tcW w:w="839" w:type="dxa"/>
-          </w:tcPr>
-          <w:p>
-            <w:r>
-              <w:t>PASS</w:t>
-            </w:r>
-          </w:p>
-        </w:tc>
-        <w:tc>
-          <w:tcPr>
-            <w:tcW w:w="1836" w:type="dxa"/>
-          </w:tcPr>
-          <w:p>
-            <w:r>
-              <w:t>Amber faults page loads Successfully.</w:t>
-            </w:r>
-          </w:p>
-        </w:tc>
-      </w:tr>
-      <w:tr>
-        <w:trPr>
-          <w:trHeight w:val="44"/>
-        </w:trPr>
-        <w:tc>
-          <w:tcPr>
-            <w:tcW w:w="635" w:type="dxa"/>
-          </w:tcPr>
-          <w:p>
-            <w:r>
-              <w:t>24</w:t>
-            </w:r>
-          </w:p>
-        </w:tc>
-        <w:tc>
-          <w:tcPr>
-            <w:tcW w:w="1276" w:type="dxa"/>
-          </w:tcPr>
-          <w:p>
-            <w:r>
-              <w:t>Select Green &amp; Blue from common faults page</w:t>
-            </w:r>
-          </w:p>
-        </w:tc>
-        <w:tc>
-          <w:tcPr>
-            <w:tcW w:w="2481" w:type="dxa"/>
-          </w:tcPr>
-          <w:p>
-            <w:r>
-              <w:t>Select the green &amp; blue faults from the most common faults page.</w:t>
-            </w:r>
-          </w:p>
-        </w:tc>
-        <w:tc>
-          <w:tcPr>
-            <w:tcW w:w="1216" w:type="dxa"/>
-          </w:tcPr>
-          <w:p>
-            <w:r>
-              <w:t>Brings you to the green &amp; blue faults page.</w:t>
-            </w:r>
-          </w:p>
-        </w:tc>
-        <w:tc>
-          <w:tcPr>
-            <w:tcW w:w="1210" w:type="dxa"/>
-          </w:tcPr>
-          <w:p>
-            <w:r>
-              <w:t>Moves to the green &amp; blue faults page.</w:t>
-            </w:r>
-          </w:p>
-        </w:tc>
-        <w:tc>
-          <w:tcPr>
-            <w:tcW w:w="839" w:type="dxa"/>
-          </w:tcPr>
-          <w:p>
-            <w:r>
-              <w:t>PASS</w:t>
-            </w:r>
-          </w:p>
-        </w:tc>
-        <w:tc>
-          <w:tcPr>
-            <w:tcW w:w="1836" w:type="dxa"/>
-          </w:tcPr>
-          <w:p>
-            <w:r>
-              <w:t>Green &amp; blue faults page loads Successfully.</w:t>
-            </w:r>
-          </w:p>
-        </w:tc>
-      </w:tr>
-      <w:tr>
-        <w:trPr>
-          <w:trHeight w:val="44"/>
-        </w:trPr>
-        <w:tc>
-          <w:tcPr>
-            <w:tcW w:w="635" w:type="dxa"/>
-          </w:tcPr>
-          <w:p>
-            <w:r>
-              <w:t>25</w:t>
-            </w:r>
-          </w:p>
-        </w:tc>
-        <w:tc>
-          <w:tcPr>
-            <w:tcW w:w="1276" w:type="dxa"/>
-          </w:tcPr>
-          <w:p>
-            <w:r>
-              <w:t>Select Electric &amp; Hybrid faults from common faults page</w:t>
-            </w:r>
-          </w:p>
-        </w:tc>
-        <w:tc>
-          <w:tcPr>
-            <w:tcW w:w="2481" w:type="dxa"/>
-          </w:tcPr>
-          <w:p>
-            <w:r>
-              <w:t>Select the electric &amp; Hybrid faults from the most common faults page.</w:t>
-            </w:r>
-          </w:p>
-        </w:tc>
-        <w:tc>
-          <w:tcPr>
-            <w:tcW w:w="1216" w:type="dxa"/>
-          </w:tcPr>
-          <w:p>
-            <w:r>
-              <w:t>Brings you to the electric &amp; hybrid faults page.</w:t>
-            </w:r>
-          </w:p>
-        </w:tc>
-        <w:tc>
-          <w:tcPr>
-            <w:tcW w:w="1210" w:type="dxa"/>
-          </w:tcPr>
-          <w:p>
-            <w:r>
-              <w:t>Moves to the electric &amp; hybrid faults page.</w:t>
-            </w:r>
-          </w:p>
-        </w:tc>
-        <w:tc>
-          <w:tcPr>
-            <w:tcW w:w="839" w:type="dxa"/>
-          </w:tcPr>
-          <w:p>
-            <w:r>
-              <w:t>PASS</w:t>
-            </w:r>
-          </w:p>
-        </w:tc>
-        <w:tc>
-          <w:tcPr>
-            <w:tcW w:w="1836" w:type="dxa"/>
-          </w:tcPr>
-          <w:p>
-            <w:r>
-              <w:t>Electric &amp; Hybrid page loads Successfully.</w:t>
-            </w:r>
-          </w:p>
-        </w:tc>
-      </w:tr>
-      <w:tr>
-        <w:trPr>
-          <w:trHeight w:val="44"/>
-        </w:trPr>
-        <w:tc>
-          <w:tcPr>
-            <w:tcW w:w="635" w:type="dxa"/>
-          </w:tcPr>
-          <w:p>
-            <w:pPr>
-              <w:rPr>
-                <w:sz w:val="24"/>
-                <w:szCs w:val="24"/>
-              </w:rPr>
-            </w:pPr>
-            <w:r>
-              <w:rPr>
-                <w:sz w:val="24"/>
-                <w:szCs w:val="24"/>
-              </w:rPr>
-              <w:t>26</w:t>
-            </w:r>
-          </w:p>
-        </w:tc>
-        <w:tc>
-          <w:tcPr>
-            <w:tcW w:w="1276" w:type="dxa"/>
-          </w:tcPr>
-          <w:p>
-            <w:pPr>
-              <w:rPr>
-                <w:sz w:val="24"/>
-                <w:szCs w:val="24"/>
-              </w:rPr>
-            </w:pPr>
-            <w:r>
-              <w:rPr>
-                <w:sz w:val="24"/>
-                <w:szCs w:val="24"/>
-              </w:rPr>
-              <w:t>Selection Notification Icon</w:t>
-            </w:r>
-          </w:p>
-        </w:tc>
-        <w:tc>
-          <w:tcPr>
-            <w:tcW w:w="2481" w:type="dxa"/>
-          </w:tcPr>
-          <w:p>
-            <w:pPr>
-              <w:rPr>
-                <w:sz w:val="24"/>
-                <w:szCs w:val="24"/>
-              </w:rPr>
-            </w:pPr>
-            <w:r>
-              <w:rPr>
-                <w:sz w:val="24"/>
-                <w:szCs w:val="24"/>
-              </w:rPr>
-              <w:t xml:space="preserve">Select the notification icon at the top of user account. </w:t>
-            </w:r>
-          </w:p>
-        </w:tc>
-        <w:tc>
-          <w:tcPr>
-            <w:tcW w:w="1216" w:type="dxa"/>
-          </w:tcPr>
-          <w:p>
-            <w:pPr>
-              <w:rPr>
-                <w:sz w:val="24"/>
-                <w:szCs w:val="24"/>
-              </w:rPr>
-            </w:pPr>
-            <w:r>
-              <w:rPr>
-                <w:sz w:val="24"/>
-                <w:szCs w:val="24"/>
-              </w:rPr>
-              <w:t>Brings you to the message mechanic page.</w:t>
-            </w:r>
-          </w:p>
-        </w:tc>
-        <w:tc>
-          <w:tcPr>
-            <w:tcW w:w="1210" w:type="dxa"/>
-          </w:tcPr>
-          <w:p>
-            <w:pPr>
-              <w:rPr>
-                <w:sz w:val="24"/>
-                <w:szCs w:val="24"/>
-              </w:rPr>
-            </w:pPr>
-            <w:r>
-              <w:rPr>
-                <w:sz w:val="24"/>
-                <w:szCs w:val="24"/>
-              </w:rPr>
-              <w:t>Moves you to the message mechanic page.</w:t>
-            </w:r>
-          </w:p>
-        </w:tc>
-        <w:tc>
-          <w:tcPr>
-            <w:tcW w:w="839" w:type="dxa"/>
-          </w:tcPr>
-          <w:p>
-            <w:pPr>
-              <w:rPr>
-                <w:sz w:val="24"/>
-                <w:szCs w:val="24"/>
-              </w:rPr>
-            </w:pPr>
-            <w:r>
-              <w:rPr>
-                <w:sz w:val="24"/>
-                <w:szCs w:val="24"/>
-              </w:rPr>
-              <w:t>PASS</w:t>
-            </w:r>
-          </w:p>
-        </w:tc>
-        <w:tc>
-          <w:tcPr>
-            <w:tcW w:w="1836" w:type="dxa"/>
-          </w:tcPr>
-          <w:p>
-            <w:pPr>
-              <w:rPr>
-                <w:sz w:val="24"/>
-                <w:szCs w:val="24"/>
-              </w:rPr>
-            </w:pPr>
-            <w:r>
-              <w:rPr>
-                <w:sz w:val="24"/>
-                <w:szCs w:val="24"/>
-              </w:rPr>
-              <w:t xml:space="preserve">Message Mechanic page loads </w:t>
-            </w:r>
-            <w:r>
-              <w:rPr>
-                <w:sz w:val="24"/>
-                <w:szCs w:val="24"/>
-              </w:rPr>
-              <w:t>Successfully.</w:t>
-            </w:r>
-          </w:p>
-        </w:tc>
-      </w:tr>
-      <w:tr>
-        <w:trPr>
-          <w:trHeight w:val="44"/>
-        </w:trPr>
-        <w:tc>
-          <w:tcPr>
-            <w:tcW w:w="635" w:type="dxa"/>
-          </w:tcPr>
-          <w:p>
-            <w:pPr>
-              <w:rPr>
-                <w:sz w:val="24"/>
-                <w:szCs w:val="24"/>
-              </w:rPr>
-            </w:pPr>
-            <w:r>
-              <w:rPr>
-                <w:sz w:val="24"/>
-                <w:szCs w:val="24"/>
-              </w:rPr>
-              <w:t>27</w:t>
-            </w:r>
-          </w:p>
-        </w:tc>
-        <w:tc>
-          <w:tcPr>
-            <w:tcW w:w="1276" w:type="dxa"/>
-          </w:tcPr>
-          <w:p>
-            <w:pPr>
-              <w:rPr>
-                <w:sz w:val="24"/>
-                <w:szCs w:val="24"/>
-              </w:rPr>
-            </w:pPr>
-            <w:r>
-              <w:rPr>
-                <w:sz w:val="24"/>
-                <w:szCs w:val="24"/>
-              </w:rPr>
-              <w:t>Select Post Message Button</w:t>
-            </w:r>
-          </w:p>
-        </w:tc>
-        <w:tc>
-          <w:tcPr>
-            <w:tcW w:w="2481" w:type="dxa"/>
-          </w:tcPr>
-          <w:p>
-            <w:pPr>
-              <w:rPr>
-                <w:sz w:val="24"/>
-                <w:szCs w:val="24"/>
-              </w:rPr>
-            </w:pPr>
-            <w:r>
-              <w:rPr>
-                <w:sz w:val="24"/>
-                <w:szCs w:val="24"/>
-              </w:rPr>
-              <w:t>Select the post message button.</w:t>
-            </w:r>
-          </w:p>
-        </w:tc>
-        <w:tc>
-          <w:tcPr>
-            <w:tcW w:w="1216" w:type="dxa"/>
-          </w:tcPr>
-          <w:p>
-            <w:pPr>
-              <w:rPr>
-                <w:sz w:val="24"/>
-                <w:szCs w:val="24"/>
-              </w:rPr>
-            </w:pPr>
-            <w:r>
-              <w:rPr>
-                <w:sz w:val="24"/>
-                <w:szCs w:val="24"/>
-              </w:rPr>
-              <w:t>Brings you to the post message page.</w:t>
-            </w:r>
-          </w:p>
-        </w:tc>
-        <w:tc>
-          <w:tcPr>
-            <w:tcW w:w="1210" w:type="dxa"/>
-          </w:tcPr>
-          <w:p>
-            <w:pPr>
-              <w:rPr>
-                <w:sz w:val="24"/>
-                <w:szCs w:val="24"/>
-              </w:rPr>
-            </w:pPr>
-            <w:r>
-              <w:rPr>
-                <w:sz w:val="24"/>
-                <w:szCs w:val="24"/>
-              </w:rPr>
-              <w:t>Moves you to the post message page.</w:t>
-            </w:r>
-          </w:p>
-        </w:tc>
-        <w:tc>
-          <w:tcPr>
-            <w:tcW w:w="839" w:type="dxa"/>
-          </w:tcPr>
-          <w:p>
-            <w:pPr>
-              <w:rPr>
-                <w:sz w:val="24"/>
-                <w:szCs w:val="24"/>
-              </w:rPr>
-            </w:pPr>
-            <w:r>
-              <w:rPr>
-                <w:sz w:val="24"/>
-                <w:szCs w:val="24"/>
-              </w:rPr>
-              <w:t>PASS</w:t>
-            </w:r>
-          </w:p>
-        </w:tc>
-        <w:tc>
-          <w:tcPr>
-            <w:tcW w:w="1836" w:type="dxa"/>
-          </w:tcPr>
-          <w:p>
-            <w:pPr>
-              <w:rPr>
-                <w:sz w:val="24"/>
-                <w:szCs w:val="24"/>
-              </w:rPr>
-            </w:pPr>
-            <w:r>
-              <w:rPr>
-                <w:sz w:val="24"/>
-                <w:szCs w:val="24"/>
-              </w:rPr>
-              <w:t xml:space="preserve">Post Message page loads </w:t>
-            </w:r>
-            <w:r>
-              <w:rPr>
-                <w:sz w:val="24"/>
-                <w:szCs w:val="24"/>
-              </w:rPr>
-              <w:t>Successfully.</w:t>
-            </w:r>
-          </w:p>
-        </w:tc>
-      </w:tr>
-      <w:tr>
-        <w:trPr>
-          <w:trHeight w:val="44"/>
-        </w:trPr>
-        <w:tc>
-          <w:tcPr>
-            <w:tcW w:w="635" w:type="dxa"/>
-          </w:tcPr>
-          <w:p>
-            <w:pPr>
-              <w:rPr>
-                <w:sz w:val="24"/>
-                <w:szCs w:val="24"/>
-              </w:rPr>
-            </w:pPr>
-            <w:r>
-              <w:rPr>
-                <w:sz w:val="24"/>
-                <w:szCs w:val="24"/>
-              </w:rPr>
-              <w:t>28</w:t>
-            </w:r>
-          </w:p>
-        </w:tc>
-        <w:tc>
-          <w:tcPr>
-            <w:tcW w:w="1276" w:type="dxa"/>
-          </w:tcPr>
-          <w:p>
-            <w:pPr>
-              <w:rPr>
-                <w:sz w:val="24"/>
-                <w:szCs w:val="24"/>
-              </w:rPr>
-            </w:pPr>
-            <w:r>
-              <w:rPr>
-                <w:sz w:val="24"/>
-                <w:szCs w:val="24"/>
-              </w:rPr>
-              <w:t>Select Reply Button</w:t>
-            </w:r>
-          </w:p>
-        </w:tc>
-        <w:tc>
-          <w:tcPr>
-            <w:tcW w:w="2481" w:type="dxa"/>
-          </w:tcPr>
-          <w:p>
-            <w:pPr>
-              <w:rPr>
-                <w:sz w:val="24"/>
-                <w:szCs w:val="24"/>
-              </w:rPr>
-            </w:pPr>
-            <w:r>
-              <w:rPr>
-                <w:sz w:val="24"/>
-                <w:szCs w:val="24"/>
-              </w:rPr>
-              <w:t>Select the reply message button.</w:t>
-            </w:r>
-          </w:p>
-        </w:tc>
-        <w:tc>
-          <w:tcPr>
-            <w:tcW w:w="1216" w:type="dxa"/>
-          </w:tcPr>
-          <w:p>
-            <w:pPr>
-              <w:rPr>
-                <w:sz w:val="24"/>
-                <w:szCs w:val="24"/>
-              </w:rPr>
-            </w:pPr>
-            <w:r>
-              <w:rPr>
-                <w:sz w:val="24"/>
-                <w:szCs w:val="24"/>
-              </w:rPr>
-              <w:t>Brings you to the reply page.</w:t>
-            </w:r>
-          </w:p>
-        </w:tc>
-        <w:tc>
-          <w:tcPr>
-            <w:tcW w:w="1210" w:type="dxa"/>
-          </w:tcPr>
-          <w:p>
-            <w:pPr>
-              <w:rPr>
-                <w:sz w:val="24"/>
-                <w:szCs w:val="24"/>
-              </w:rPr>
-            </w:pPr>
-            <w:r>
-              <w:rPr>
-                <w:sz w:val="24"/>
-                <w:szCs w:val="24"/>
-              </w:rPr>
-              <w:t>Moves you to the reply page.</w:t>
-            </w:r>
-          </w:p>
-        </w:tc>
-        <w:tc>
-          <w:tcPr>
-            <w:tcW w:w="839" w:type="dxa"/>
-          </w:tcPr>
-          <w:p>
-            <w:pPr>
-              <w:rPr>
-                <w:sz w:val="24"/>
-                <w:szCs w:val="24"/>
-              </w:rPr>
-            </w:pPr>
-            <w:r>
-              <w:rPr>
-                <w:sz w:val="24"/>
-                <w:szCs w:val="24"/>
-              </w:rPr>
-              <w:t>PASS</w:t>
-            </w:r>
-          </w:p>
-        </w:tc>
-        <w:tc>
-          <w:tcPr>
-            <w:tcW w:w="1836" w:type="dxa"/>
-          </w:tcPr>
-          <w:p>
-            <w:pPr>
-              <w:rPr>
-                <w:sz w:val="24"/>
-                <w:szCs w:val="24"/>
-              </w:rPr>
-            </w:pPr>
-            <w:r>
-              <w:rPr>
-                <w:sz w:val="24"/>
-                <w:szCs w:val="24"/>
-              </w:rPr>
-              <w:t xml:space="preserve">Reply page loads </w:t>
-            </w:r>
-            <w:r>
-              <w:rPr>
-                <w:sz w:val="24"/>
-                <w:szCs w:val="24"/>
-              </w:rPr>
-              <w:t>Successfully.</w:t>
-            </w:r>
-          </w:p>
-        </w:tc>
-      </w:tr>
-      <w:tr>
-        <w:trPr>
-          <w:trHeight w:val="44"/>
-        </w:trPr>
-        <w:tc>
-          <w:tcPr>
-            <w:tcW w:w="635" w:type="dxa"/>
-          </w:tcPr>
-          <w:p>
-            <w:pPr>
-              <w:rPr>
-                <w:sz w:val="24"/>
-                <w:szCs w:val="24"/>
-              </w:rPr>
-            </w:pPr>
-            <w:r>
-              <w:rPr>
-                <w:sz w:val="24"/>
-                <w:szCs w:val="24"/>
-              </w:rPr>
-              <w:t>29</w:t>
-            </w:r>
-          </w:p>
-        </w:tc>
-        <w:tc>
-          <w:tcPr>
-            <w:tcW w:w="1276" w:type="dxa"/>
-          </w:tcPr>
-          <w:p>
-            <w:pPr>
-              <w:rPr>
-                <w:sz w:val="24"/>
-                <w:szCs w:val="24"/>
-              </w:rPr>
-            </w:pPr>
-            <w:r>
-              <w:rPr>
-                <w:sz w:val="24"/>
-                <w:szCs w:val="24"/>
-              </w:rPr>
-              <w:t>Select Back Button</w:t>
-            </w:r>
-          </w:p>
-        </w:tc>
-        <w:tc>
-          <w:tcPr>
-            <w:tcW w:w="2481" w:type="dxa"/>
-          </w:tcPr>
-          <w:p>
-            <w:pPr>
-              <w:rPr>
-                <w:sz w:val="24"/>
-                <w:szCs w:val="24"/>
-              </w:rPr>
-            </w:pPr>
-            <w:r>
-              <w:rPr>
-                <w:sz w:val="24"/>
-                <w:szCs w:val="24"/>
-              </w:rPr>
-              <w:t>Select the back button.</w:t>
-            </w:r>
-          </w:p>
-        </w:tc>
-        <w:tc>
-          <w:tcPr>
-            <w:tcW w:w="1216" w:type="dxa"/>
-          </w:tcPr>
-          <w:p>
-            <w:pPr>
-              <w:rPr>
-                <w:sz w:val="24"/>
-                <w:szCs w:val="24"/>
-              </w:rPr>
-            </w:pPr>
-            <w:r>
-              <w:rPr>
-                <w:sz w:val="24"/>
-                <w:szCs w:val="24"/>
-              </w:rPr>
-              <w:t>Brings you to the user account page.</w:t>
-            </w:r>
-          </w:p>
-        </w:tc>
-        <w:tc>
-          <w:tcPr>
-            <w:tcW w:w="1210" w:type="dxa"/>
-          </w:tcPr>
-          <w:p>
-            <w:pPr>
-              <w:rPr>
-                <w:sz w:val="24"/>
-                <w:szCs w:val="24"/>
-              </w:rPr>
-            </w:pPr>
-            <w:r>
-              <w:rPr>
-                <w:sz w:val="24"/>
-                <w:szCs w:val="24"/>
-              </w:rPr>
-              <w:t>Moves you to the user account page.</w:t>
-            </w:r>
-          </w:p>
-        </w:tc>
-        <w:tc>
-          <w:tcPr>
-            <w:tcW w:w="839" w:type="dxa"/>
-          </w:tcPr>
-          <w:p>
-            <w:pPr>
-              <w:rPr>
-                <w:sz w:val="24"/>
-                <w:szCs w:val="24"/>
-              </w:rPr>
-            </w:pPr>
-            <w:r>
-              <w:rPr>
-                <w:sz w:val="24"/>
-                <w:szCs w:val="24"/>
-              </w:rPr>
-              <w:t>PASS</w:t>
-            </w:r>
-          </w:p>
-        </w:tc>
-        <w:tc>
-          <w:tcPr>
-            <w:tcW w:w="1836" w:type="dxa"/>
-          </w:tcPr>
-          <w:p>
-            <w:pPr>
-              <w:rPr>
-                <w:sz w:val="24"/>
-                <w:szCs w:val="24"/>
-              </w:rPr>
-            </w:pPr>
-            <w:r>
-              <w:rPr>
-                <w:sz w:val="24"/>
-                <w:szCs w:val="24"/>
-              </w:rPr>
-              <w:t xml:space="preserve">User Account page loads </w:t>
-            </w:r>
-            <w:r>
-              <w:rPr>
-                <w:sz w:val="24"/>
-                <w:szCs w:val="24"/>
-              </w:rPr>
-              <w:t>Successfully.</w:t>
             </w:r>
           </w:p>
         </w:tc>
@@ -22466,6 +21001,7 @@
                 <w:sz w:val="24"/>
                 <w:szCs w:val="24"/>
               </w:rPr>
+              <w:lastRenderedPageBreak/>
               <w:t>2</w:t>
             </w:r>
           </w:p>
@@ -23702,7 +22238,15 @@
                 <w:sz w:val="24"/>
                 <w:szCs w:val="24"/>
               </w:rPr>
-              <w:t>Suggests the type of fault based of colour. Red brings to red faults; Amber brings to amber faults and Green brings to green faults</w:t>
+              <w:t xml:space="preserve">Suggests the type of fault based of colour. Red brings to red faults; Amber brings to amber </w:t>
+            </w:r>
+            <w:r>
+              <w:rPr>
+                <w:sz w:val="24"/>
+                <w:szCs w:val="24"/>
+              </w:rPr>
+              <w:lastRenderedPageBreak/>
+              <w:t>faults and Green brings to green faults</w:t>
             </w:r>
           </w:p>
         </w:tc>
@@ -23722,7 +22266,16 @@
                 <w:sz w:val="24"/>
                 <w:szCs w:val="24"/>
               </w:rPr>
-              <w:t>Suggests the type of fault based of colour. Red brings to red faults; Amber brings to amber faults and Green brings to green faults</w:t>
+              <w:lastRenderedPageBreak/>
+              <w:t xml:space="preserve">Suggests the type of fault based of colour. Red brings to red faults; Amber brings to amber </w:t>
+            </w:r>
+            <w:r>
+              <w:rPr>
+                <w:sz w:val="24"/>
+                <w:szCs w:val="24"/>
+              </w:rPr>
+              <w:lastRenderedPageBreak/>
+              <w:t>faults and Green brings to green faults</w:t>
             </w:r>
           </w:p>
         </w:tc>
@@ -23742,6 +22295,7 @@
                 <w:sz w:val="24"/>
                 <w:szCs w:val="24"/>
               </w:rPr>
+              <w:lastRenderedPageBreak/>
               <w:t>PASS</w:t>
             </w:r>
           </w:p>
@@ -23787,6 +22341,7 @@
                 <w:sz w:val="24"/>
                 <w:szCs w:val="24"/>
               </w:rPr>
+              <w:lastRenderedPageBreak/>
               <w:t>1</w:t>
             </w:r>
             <w:r>
@@ -24899,7 +23454,11 @@
         <w:t xml:space="preserve"> as they are the key features to our application Dash Warning. </w:t>
       </w:r>
       <w:r>
-        <w:t xml:space="preserve">It will be important to test and ensure these features are working on both an Android and iPhone device within the frontend code, but also need to be tested </w:t>
+        <w:t xml:space="preserve">It will be important to test and ensure these features are working on both an Android </w:t>
+      </w:r>
+      <w:r>
+        <w:lastRenderedPageBreak/>
+        <w:t xml:space="preserve">and iPhone device within the frontend code, but also need to be tested </w:t>
       </w:r>
       <w:r>
         <w:t xml:space="preserve">with an actual car fault in </w:t>
@@ -24930,6 +23489,11 @@
       </w:r>
       <w:r>
         <w:t xml:space="preserve">symbols to ensure it is working correctly and linking correctly with the database storing possible symbols and their descriptions. </w:t>
+      </w:r>
+    </w:p>
+    <w:p>
+      <w:r>
+        <w:t xml:space="preserve">Integration Testing </w:t>
       </w:r>
     </w:p>
     <w:tbl>
@@ -25293,7 +23857,11 @@
               <w:t>When a user either creates and account or</w:t>
             </w:r>
             <w:r>
-              <w:t xml:space="preserve"> logs in their data should be stored within the database/server so it then returns either their account or a non-user message and asking them to create an account. </w:t>
+              <w:t xml:space="preserve"> logs in their data should be stored within the database/server so it then returns either their account or a non-user message and asking them to </w:t>
+            </w:r>
+            <w:r>
+              <w:lastRenderedPageBreak/>
+              <w:t xml:space="preserve">create an account. </w:t>
             </w:r>
           </w:p>
         </w:tc>
@@ -25590,6 +24158,7 @@
     </w:p>
     <w:p>
       <w:r>
+        <w:lastRenderedPageBreak/>
         <w:t xml:space="preserve">I asked </w:t>
       </w:r>
       <w:r>
@@ -25610,7 +24179,6 @@
         <w:jc w:val="both"/>
       </w:pPr>
       <w:r>
-        <w:lastRenderedPageBreak/>
         <w:t xml:space="preserve">From conducting this user persona test(s), I was able to see how </w:t>
       </w:r>
       <w:r>

</xml_diff>

<commit_message>
Updating my Final User Stories, testing documents and technical specialism files
</commit_message>
<xml_diff>
--- a/Frontend & Backend Testing Documents/Acceptance Testing For UI-UX.docx
+++ b/Frontend & Backend Testing Documents/Acceptance Testing For UI-UX.docx
@@ -11395,7 +11395,13 @@
         <w:t>(UI)</w:t>
       </w:r>
       <w:r>
-        <w:t xml:space="preserve"> – Paper Prototype (Adobe XD)</w:t>
+        <w:t xml:space="preserve"> – </w:t>
+      </w:r>
+      <w:r>
+        <w:t xml:space="preserve">Old </w:t>
+      </w:r>
+      <w:r>
+        <w:t>Paper Prototype (Adobe XD)</w:t>
       </w:r>
     </w:p>
     <w:tbl>
@@ -12726,7 +12732,15 @@
                 <w:sz w:val="24"/>
                 <w:szCs w:val="24"/>
               </w:rPr>
-              <w:t>Scans image, moves to scanning screen and displays out details.</w:t>
+              <w:t xml:space="preserve">Scans image, moves to scanning </w:t>
+            </w:r>
+            <w:r>
+              <w:rPr>
+                <w:sz w:val="24"/>
+                <w:szCs w:val="24"/>
+              </w:rPr>
+              <w:lastRenderedPageBreak/>
+              <w:t>screen and displays out details.</w:t>
             </w:r>
           </w:p>
         </w:tc>
@@ -12746,6 +12760,7 @@
                 <w:sz w:val="24"/>
                 <w:szCs w:val="24"/>
               </w:rPr>
+              <w:lastRenderedPageBreak/>
               <w:t xml:space="preserve">Moves to the </w:t>
             </w:r>
             <w:r>
@@ -14202,6 +14217,7 @@
                 <w:sz w:val="24"/>
                 <w:szCs w:val="24"/>
               </w:rPr>
+              <w:lastRenderedPageBreak/>
               <w:t>1</w:t>
             </w:r>
             <w:r>
@@ -15564,7 +15580,15 @@
                 <w:sz w:val="24"/>
                 <w:szCs w:val="24"/>
               </w:rPr>
-              <w:t>Select Green &amp; Blue from common faults page</w:t>
+              <w:t xml:space="preserve">Select Green &amp; Blue from </w:t>
+            </w:r>
+            <w:r>
+              <w:rPr>
+                <w:sz w:val="24"/>
+                <w:szCs w:val="24"/>
+              </w:rPr>
+              <w:lastRenderedPageBreak/>
+              <w:t>common faults page</w:t>
             </w:r>
           </w:p>
         </w:tc>
@@ -15584,6 +15608,7 @@
                 <w:sz w:val="24"/>
                 <w:szCs w:val="24"/>
               </w:rPr>
+              <w:lastRenderedPageBreak/>
               <w:t>Select the green &amp; blue faults from the most common faults page.</w:t>
             </w:r>
           </w:p>
@@ -15604,7 +15629,15 @@
                 <w:sz w:val="24"/>
                 <w:szCs w:val="24"/>
               </w:rPr>
-              <w:t>Brings you to the green &amp; blue faults page.</w:t>
+              <w:t xml:space="preserve">Brings you to the green &amp; blue </w:t>
+            </w:r>
+            <w:r>
+              <w:rPr>
+                <w:sz w:val="24"/>
+                <w:szCs w:val="24"/>
+              </w:rPr>
+              <w:lastRenderedPageBreak/>
+              <w:t>faults page.</w:t>
             </w:r>
           </w:p>
         </w:tc>
@@ -15624,7 +15657,16 @@
                 <w:sz w:val="24"/>
                 <w:szCs w:val="24"/>
               </w:rPr>
-              <w:t>Moves to the green &amp; blue faults page.</w:t>
+              <w:lastRenderedPageBreak/>
+              <w:t xml:space="preserve">Moves to the green &amp; blue </w:t>
+            </w:r>
+            <w:r>
+              <w:rPr>
+                <w:sz w:val="24"/>
+                <w:szCs w:val="24"/>
+              </w:rPr>
+              <w:lastRenderedPageBreak/>
+              <w:t>faults page.</w:t>
             </w:r>
           </w:p>
         </w:tc>
@@ -15644,6 +15686,7 @@
                 <w:sz w:val="24"/>
                 <w:szCs w:val="24"/>
               </w:rPr>
+              <w:lastRenderedPageBreak/>
               <w:t>PASS</w:t>
             </w:r>
           </w:p>
@@ -17059,6 +17102,7 @@
                 <w:sz w:val="24"/>
                 <w:szCs w:val="24"/>
               </w:rPr>
+              <w:lastRenderedPageBreak/>
               <w:t>3</w:t>
             </w:r>
           </w:p>
@@ -18174,7 +18218,15 @@
                 <w:sz w:val="24"/>
                 <w:szCs w:val="24"/>
               </w:rPr>
-              <w:t>Suggests the type of fault based of colour. Red brings to red faults; Amber brings to amber faults and Green brings to green faults</w:t>
+              <w:t xml:space="preserve">Suggests the type of fault based of colour. Red brings to red faults; Amber brings to amber faults and Green brings to </w:t>
+            </w:r>
+            <w:r>
+              <w:rPr>
+                <w:sz w:val="24"/>
+                <w:szCs w:val="24"/>
+              </w:rPr>
+              <w:lastRenderedPageBreak/>
+              <w:t>green faults</w:t>
             </w:r>
           </w:p>
         </w:tc>
@@ -18194,7 +18246,16 @@
                 <w:sz w:val="24"/>
                 <w:szCs w:val="24"/>
               </w:rPr>
-              <w:t>Suggests the type of fault based of colour. Red brings to red faults; Amber brings to amber faults and Green brings to green faults</w:t>
+              <w:lastRenderedPageBreak/>
+              <w:t xml:space="preserve">Suggests the type of fault based of colour. Red brings to red faults; Amber brings to amber faults and Green brings to </w:t>
+            </w:r>
+            <w:r>
+              <w:rPr>
+                <w:sz w:val="24"/>
+                <w:szCs w:val="24"/>
+              </w:rPr>
+              <w:lastRenderedPageBreak/>
+              <w:t>green faults</w:t>
             </w:r>
           </w:p>
         </w:tc>
@@ -18214,6 +18275,7 @@
                 <w:sz w:val="24"/>
                 <w:szCs w:val="24"/>
               </w:rPr>
+              <w:lastRenderedPageBreak/>
               <w:t>PASS</w:t>
             </w:r>
           </w:p>
@@ -19414,18 +19476,6 @@
           <w:highlight w:val="yellow"/>
         </w:rPr>
         <w:t>)</w:t>
-      </w:r>
-      <w:r>
-        <w:rPr>
-          <w:highlight w:val="yellow"/>
-        </w:rPr>
-        <w:t xml:space="preserve"> – Later Stage</w:t>
-      </w:r>
-      <w:r>
-        <w:rPr>
-          <w:highlight w:val="yellow"/>
-        </w:rPr>
-        <w:t>s</w:t>
       </w:r>
       <w:r>
         <w:rPr>
@@ -19638,6 +19688,11 @@
           </w:tcPr>
           <w:p>
             <w:r>
+              <w:rPr>
+                <w:sz w:val="24"/>
+                <w:szCs w:val="24"/>
+              </w:rPr>
+              <w:lastRenderedPageBreak/>
               <w:t>1</w:t>
             </w:r>
           </w:p>
@@ -19648,6 +19703,10 @@
           </w:tcPr>
           <w:p>
             <w:r>
+              <w:rPr>
+                <w:sz w:val="24"/>
+                <w:szCs w:val="24"/>
+              </w:rPr>
               <w:t>Open App (Home Page - Welcome)</w:t>
             </w:r>
           </w:p>
@@ -19658,6 +19717,10 @@
           </w:tcPr>
           <w:p>
             <w:r>
+              <w:rPr>
+                <w:sz w:val="24"/>
+                <w:szCs w:val="24"/>
+              </w:rPr>
               <w:t>The user opens the Dash Warning App on their phone.</w:t>
             </w:r>
           </w:p>
@@ -19668,6 +19731,10 @@
           </w:tcPr>
           <w:p>
             <w:r>
+              <w:rPr>
+                <w:sz w:val="24"/>
+                <w:szCs w:val="24"/>
+              </w:rPr>
               <w:t>Land on Home page of app.</w:t>
             </w:r>
           </w:p>
@@ -19678,6 +19745,10 @@
           </w:tcPr>
           <w:p>
             <w:r>
+              <w:rPr>
+                <w:sz w:val="24"/>
+                <w:szCs w:val="24"/>
+              </w:rPr>
               <w:t>User lands on the home page (welcome page) of app.</w:t>
             </w:r>
           </w:p>
@@ -19688,6 +19759,10 @@
           </w:tcPr>
           <w:p>
             <w:r>
+              <w:rPr>
+                <w:sz w:val="24"/>
+                <w:szCs w:val="24"/>
+              </w:rPr>
               <w:t>PASS</w:t>
             </w:r>
           </w:p>
@@ -19698,7 +19773,18 @@
           </w:tcPr>
           <w:p>
             <w:r>
-              <w:t>Home page loads Successfully.</w:t>
+              <w:rPr>
+                <w:sz w:val="24"/>
+                <w:szCs w:val="24"/>
+              </w:rPr>
+              <w:t>Home p</w:t>
+            </w:r>
+            <w:r>
+              <w:rPr>
+                <w:sz w:val="24"/>
+                <w:szCs w:val="24"/>
+              </w:rPr>
+              <w:t>age loads Successfully.</w:t>
             </w:r>
           </w:p>
         </w:tc>
@@ -19710,6 +19796,10 @@
           </w:tcPr>
           <w:p>
             <w:r>
+              <w:rPr>
+                <w:sz w:val="24"/>
+                <w:szCs w:val="24"/>
+              </w:rPr>
               <w:t>2</w:t>
             </w:r>
           </w:p>
@@ -19720,6 +19810,10 @@
           </w:tcPr>
           <w:p>
             <w:r>
+              <w:rPr>
+                <w:sz w:val="24"/>
+                <w:szCs w:val="24"/>
+              </w:rPr>
               <w:t>Login Button</w:t>
             </w:r>
           </w:p>
@@ -19730,6 +19824,10 @@
           </w:tcPr>
           <w:p>
             <w:r>
+              <w:rPr>
+                <w:sz w:val="24"/>
+                <w:szCs w:val="24"/>
+              </w:rPr>
               <w:t>Enters valid login details.</w:t>
             </w:r>
           </w:p>
@@ -19740,6 +19838,10 @@
           </w:tcPr>
           <w:p>
             <w:r>
+              <w:rPr>
+                <w:sz w:val="24"/>
+                <w:szCs w:val="24"/>
+              </w:rPr>
               <w:t>Moves to the User Account Page.</w:t>
             </w:r>
           </w:p>
@@ -19750,7 +19852,18 @@
           </w:tcPr>
           <w:p>
             <w:r>
-              <w:t>Moves to the User Account Page.</w:t>
+              <w:rPr>
+                <w:sz w:val="24"/>
+                <w:szCs w:val="24"/>
+              </w:rPr>
+              <w:t xml:space="preserve">Moves to the </w:t>
+            </w:r>
+            <w:r>
+              <w:rPr>
+                <w:sz w:val="24"/>
+                <w:szCs w:val="24"/>
+              </w:rPr>
+              <w:t>User Account Page.</w:t>
             </w:r>
           </w:p>
         </w:tc>
@@ -19760,6 +19873,10 @@
           </w:tcPr>
           <w:p>
             <w:r>
+              <w:rPr>
+                <w:sz w:val="24"/>
+                <w:szCs w:val="24"/>
+              </w:rPr>
               <w:t>PASS</w:t>
             </w:r>
           </w:p>
@@ -19770,7 +19887,18 @@
           </w:tcPr>
           <w:p>
             <w:r>
-              <w:t>User account page loads Successfully.</w:t>
+              <w:rPr>
+                <w:sz w:val="24"/>
+                <w:szCs w:val="24"/>
+              </w:rPr>
+              <w:t>User account p</w:t>
+            </w:r>
+            <w:r>
+              <w:rPr>
+                <w:sz w:val="24"/>
+                <w:szCs w:val="24"/>
+              </w:rPr>
+              <w:t>age loads Successfully.</w:t>
             </w:r>
           </w:p>
         </w:tc>
@@ -19782,6 +19910,10 @@
           </w:tcPr>
           <w:p>
             <w:r>
+              <w:rPr>
+                <w:sz w:val="24"/>
+                <w:szCs w:val="24"/>
+              </w:rPr>
               <w:t>3</w:t>
             </w:r>
           </w:p>
@@ -19792,6 +19924,10 @@
           </w:tcPr>
           <w:p>
             <w:r>
+              <w:rPr>
+                <w:sz w:val="24"/>
+                <w:szCs w:val="24"/>
+              </w:rPr>
               <w:t>Login Button</w:t>
             </w:r>
           </w:p>
@@ -19802,6 +19938,10 @@
           </w:tcPr>
           <w:p>
             <w:r>
+              <w:rPr>
+                <w:sz w:val="24"/>
+                <w:szCs w:val="24"/>
+              </w:rPr>
               <w:t>Enters invalid login details.</w:t>
             </w:r>
           </w:p>
@@ -19812,6 +19952,10 @@
           </w:tcPr>
           <w:p>
             <w:r>
+              <w:rPr>
+                <w:sz w:val="24"/>
+                <w:szCs w:val="24"/>
+              </w:rPr>
               <w:t>Stays on the login page.</w:t>
             </w:r>
           </w:p>
@@ -19822,6 +19966,10 @@
           </w:tcPr>
           <w:p>
             <w:r>
+              <w:rPr>
+                <w:sz w:val="24"/>
+                <w:szCs w:val="24"/>
+              </w:rPr>
               <w:t>Stays on the login page.</w:t>
             </w:r>
           </w:p>
@@ -19832,6 +19980,10 @@
           </w:tcPr>
           <w:p>
             <w:r>
+              <w:rPr>
+                <w:sz w:val="24"/>
+                <w:szCs w:val="24"/>
+              </w:rPr>
               <w:t>PASS</w:t>
             </w:r>
           </w:p>
@@ -19842,6 +19994,10 @@
           </w:tcPr>
           <w:p>
             <w:r>
+              <w:rPr>
+                <w:sz w:val="24"/>
+                <w:szCs w:val="24"/>
+              </w:rPr>
               <w:t>Error message stating invalid login made – try again.</w:t>
             </w:r>
           </w:p>
@@ -19854,7 +20010,11 @@
           </w:tcPr>
           <w:p>
             <w:r>
-              <w:t>11</w:t>
+              <w:rPr>
+                <w:sz w:val="24"/>
+                <w:szCs w:val="24"/>
+              </w:rPr>
+              <w:t>4</w:t>
             </w:r>
           </w:p>
         </w:tc>
@@ -19864,7 +20024,11 @@
           </w:tcPr>
           <w:p>
             <w:r>
-              <w:t>Select Navbar</w:t>
+              <w:rPr>
+                <w:sz w:val="24"/>
+                <w:szCs w:val="24"/>
+              </w:rPr>
+              <w:t>Create Account Button</w:t>
             </w:r>
           </w:p>
         </w:tc>
@@ -19874,7 +20038,11 @@
           </w:tcPr>
           <w:p>
             <w:r>
-              <w:t>Select navbar option on lefthand screen to view more options.</w:t>
+              <w:rPr>
+                <w:sz w:val="24"/>
+                <w:szCs w:val="24"/>
+              </w:rPr>
+              <w:t>Enter invalid details so account can’t be created.</w:t>
             </w:r>
           </w:p>
         </w:tc>
@@ -19884,7 +20052,11 @@
           </w:tcPr>
           <w:p>
             <w:r>
-              <w:t>Shows user the navbar options.</w:t>
+              <w:rPr>
+                <w:sz w:val="24"/>
+                <w:szCs w:val="24"/>
+              </w:rPr>
+              <w:t>Stay on create account page.</w:t>
             </w:r>
           </w:p>
         </w:tc>
@@ -19894,7 +20066,11 @@
           </w:tcPr>
           <w:p>
             <w:r>
-              <w:t xml:space="preserve">Pops out the navbar element. </w:t>
+              <w:rPr>
+                <w:sz w:val="24"/>
+                <w:szCs w:val="24"/>
+              </w:rPr>
+              <w:t>Stay on create account page.</w:t>
             </w:r>
           </w:p>
         </w:tc>
@@ -19904,6 +20080,10 @@
           </w:tcPr>
           <w:p>
             <w:r>
+              <w:rPr>
+                <w:sz w:val="24"/>
+                <w:szCs w:val="24"/>
+              </w:rPr>
               <w:t>PASS</w:t>
             </w:r>
           </w:p>
@@ -19914,7 +20094,11 @@
           </w:tcPr>
           <w:p>
             <w:r>
-              <w:t>Navbar loads Successfully.</w:t>
+              <w:rPr>
+                <w:sz w:val="24"/>
+                <w:szCs w:val="24"/>
+              </w:rPr>
+              <w:t>Error message stating invalid create account details made – try again.</w:t>
             </w:r>
           </w:p>
         </w:tc>
@@ -19926,7 +20110,11 @@
           </w:tcPr>
           <w:p>
             <w:r>
-              <w:t>12</w:t>
+              <w:rPr>
+                <w:sz w:val="24"/>
+                <w:szCs w:val="24"/>
+              </w:rPr>
+              <w:t>5</w:t>
             </w:r>
           </w:p>
         </w:tc>
@@ -19934,37 +20122,92 @@
           <w:tcPr>
             <w:tcW w:w="1276" w:type="dxa"/>
           </w:tcPr>
-          <w:p/>
+          <w:p>
+            <w:r>
+              <w:rPr>
+                <w:sz w:val="24"/>
+                <w:szCs w:val="24"/>
+              </w:rPr>
+              <w:t>Create Account Button</w:t>
+            </w:r>
+          </w:p>
         </w:tc>
         <w:tc>
           <w:tcPr>
             <w:tcW w:w="2481" w:type="dxa"/>
           </w:tcPr>
-          <w:p/>
+          <w:p>
+            <w:r>
+              <w:rPr>
+                <w:sz w:val="24"/>
+                <w:szCs w:val="24"/>
+              </w:rPr>
+              <w:t>Enter valid details to create an account.</w:t>
+            </w:r>
+          </w:p>
         </w:tc>
         <w:tc>
           <w:tcPr>
             <w:tcW w:w="1216" w:type="dxa"/>
           </w:tcPr>
-          <w:p/>
+          <w:p>
+            <w:r>
+              <w:rPr>
+                <w:sz w:val="24"/>
+                <w:szCs w:val="24"/>
+              </w:rPr>
+              <w:t>Moves to login page.</w:t>
+            </w:r>
+          </w:p>
         </w:tc>
         <w:tc>
           <w:tcPr>
             <w:tcW w:w="1210" w:type="dxa"/>
           </w:tcPr>
-          <w:p/>
+          <w:p>
+            <w:r>
+              <w:rPr>
+                <w:sz w:val="24"/>
+                <w:szCs w:val="24"/>
+              </w:rPr>
+              <w:t>Moves to login page.</w:t>
+            </w:r>
+          </w:p>
         </w:tc>
         <w:tc>
           <w:tcPr>
             <w:tcW w:w="839" w:type="dxa"/>
           </w:tcPr>
-          <w:p/>
+          <w:p>
+            <w:r>
+              <w:rPr>
+                <w:sz w:val="24"/>
+                <w:szCs w:val="24"/>
+              </w:rPr>
+              <w:t>PASS</w:t>
+            </w:r>
+          </w:p>
         </w:tc>
         <w:tc>
           <w:tcPr>
             <w:tcW w:w="1836" w:type="dxa"/>
           </w:tcPr>
-          <w:p/>
+          <w:p>
+            <w:r>
+              <w:rPr>
+                <w:sz w:val="24"/>
+                <w:szCs w:val="24"/>
+              </w:rPr>
+              <w:t>Login p</w:t>
+            </w:r>
+            <w:r>
+              <w:rPr>
+                <w:sz w:val="24"/>
+                <w:szCs w:val="24"/>
+              </w:rPr>
+              <w:t>age loads Successfully.</w:t>
+            </w:r>
+          </w:p>
         </w:tc>
       </w:tr>
       <w:tr>
@@ -19974,7 +20217,11 @@
           </w:tcPr>
           <w:p>
             <w:r>
-              <w:t>13</w:t>
+              <w:rPr>
+                <w:sz w:val="24"/>
+                <w:szCs w:val="24"/>
+              </w:rPr>
+              <w:t>6</w:t>
             </w:r>
           </w:p>
         </w:tc>
@@ -19984,7 +20231,11 @@
           </w:tcPr>
           <w:p>
             <w:r>
-              <w:t>Select Roadside Assistance Option</w:t>
+              <w:rPr>
+                <w:sz w:val="24"/>
+                <w:szCs w:val="24"/>
+              </w:rPr>
+              <w:t>Enter Details Button</w:t>
             </w:r>
           </w:p>
         </w:tc>
@@ -19994,7 +20245,11 @@
           </w:tcPr>
           <w:p>
             <w:r>
-              <w:t>Select the roadside assistance option from navbar.</w:t>
+              <w:rPr>
+                <w:sz w:val="24"/>
+                <w:szCs w:val="24"/>
+              </w:rPr>
+              <w:t>Select enter details button.</w:t>
             </w:r>
           </w:p>
         </w:tc>
@@ -20004,7 +20259,11 @@
           </w:tcPr>
           <w:p>
             <w:r>
-              <w:t>Brings you to the roadside assistance page.</w:t>
+              <w:rPr>
+                <w:sz w:val="24"/>
+                <w:szCs w:val="24"/>
+              </w:rPr>
+              <w:t>Moves to enter fault details page.</w:t>
             </w:r>
           </w:p>
         </w:tc>
@@ -20014,7 +20273,11 @@
           </w:tcPr>
           <w:p>
             <w:r>
-              <w:t>Moves to the roadside assistance page.</w:t>
+              <w:rPr>
+                <w:sz w:val="24"/>
+                <w:szCs w:val="24"/>
+              </w:rPr>
+              <w:t>Moves to enter fault details page.</w:t>
             </w:r>
           </w:p>
         </w:tc>
@@ -20024,6 +20287,10 @@
           </w:tcPr>
           <w:p>
             <w:r>
+              <w:rPr>
+                <w:sz w:val="24"/>
+                <w:szCs w:val="24"/>
+              </w:rPr>
               <w:t>PASS</w:t>
             </w:r>
           </w:p>
@@ -20034,7 +20301,11 @@
           </w:tcPr>
           <w:p>
             <w:r>
-              <w:t>Roadside assistance page loads Successfully.</w:t>
+              <w:rPr>
+                <w:sz w:val="24"/>
+                <w:szCs w:val="24"/>
+              </w:rPr>
+              <w:t>Enter Details page loads Successfully.</w:t>
             </w:r>
           </w:p>
         </w:tc>
@@ -20049,8 +20320,11 @@
           </w:tcPr>
           <w:p>
             <w:r>
-              <w:lastRenderedPageBreak/>
-              <w:t>14</w:t>
+              <w:rPr>
+                <w:sz w:val="24"/>
+                <w:szCs w:val="24"/>
+              </w:rPr>
+              <w:t>7</w:t>
             </w:r>
           </w:p>
         </w:tc>
@@ -20060,7 +20334,11 @@
           </w:tcPr>
           <w:p>
             <w:r>
-              <w:t>Select Most Common Option</w:t>
+              <w:rPr>
+                <w:sz w:val="24"/>
+                <w:szCs w:val="24"/>
+              </w:rPr>
+              <w:t>Detect Fault Button</w:t>
             </w:r>
           </w:p>
         </w:tc>
@@ -20070,7 +20348,11 @@
           </w:tcPr>
           <w:p>
             <w:r>
-              <w:t>Select the most common fault option from navbar.</w:t>
+              <w:rPr>
+                <w:sz w:val="24"/>
+                <w:szCs w:val="24"/>
+              </w:rPr>
+              <w:t>Select detect fault button.</w:t>
             </w:r>
           </w:p>
         </w:tc>
@@ -20080,7 +20362,11 @@
           </w:tcPr>
           <w:p>
             <w:r>
-              <w:t>Brings you to the most common fault page.</w:t>
+              <w:rPr>
+                <w:sz w:val="24"/>
+                <w:szCs w:val="24"/>
+              </w:rPr>
+              <w:t>Moves to detect fault q&amp;a page.</w:t>
             </w:r>
           </w:p>
         </w:tc>
@@ -20090,7 +20376,11 @@
           </w:tcPr>
           <w:p>
             <w:r>
-              <w:t>Moves to the most common fault page.</w:t>
+              <w:rPr>
+                <w:sz w:val="24"/>
+                <w:szCs w:val="24"/>
+              </w:rPr>
+              <w:t>Moves to detect fault q&amp;a page.</w:t>
             </w:r>
           </w:p>
         </w:tc>
@@ -20100,6 +20390,10 @@
           </w:tcPr>
           <w:p>
             <w:r>
+              <w:rPr>
+                <w:sz w:val="24"/>
+                <w:szCs w:val="24"/>
+              </w:rPr>
               <w:t>PASS</w:t>
             </w:r>
           </w:p>
@@ -20110,7 +20404,11 @@
           </w:tcPr>
           <w:p>
             <w:r>
-              <w:t>Most common fault page loads Successfully.</w:t>
+              <w:rPr>
+                <w:sz w:val="24"/>
+                <w:szCs w:val="24"/>
+              </w:rPr>
+              <w:t>Detect Fault q&amp;a page loads Successfully.</w:t>
             </w:r>
           </w:p>
         </w:tc>
@@ -20125,7 +20423,11 @@
           </w:tcPr>
           <w:p>
             <w:r>
-              <w:t>15</w:t>
+              <w:rPr>
+                <w:sz w:val="24"/>
+                <w:szCs w:val="24"/>
+              </w:rPr>
+              <w:t>8</w:t>
             </w:r>
           </w:p>
         </w:tc>
@@ -20135,7 +20437,11 @@
           </w:tcPr>
           <w:p>
             <w:r>
-              <w:t>Select Red Faults Option</w:t>
+              <w:rPr>
+                <w:sz w:val="24"/>
+                <w:szCs w:val="24"/>
+              </w:rPr>
+              <w:t>Enter Details Forum – User input</w:t>
             </w:r>
           </w:p>
         </w:tc>
@@ -20145,7 +20451,11 @@
           </w:tcPr>
           <w:p>
             <w:r>
-              <w:t>Select the red faults option from navbar.</w:t>
+              <w:rPr>
+                <w:sz w:val="24"/>
+                <w:szCs w:val="24"/>
+              </w:rPr>
+              <w:t>Enter in the details into the Enter Fault Details.</w:t>
             </w:r>
           </w:p>
         </w:tc>
@@ -20155,7 +20465,11 @@
           </w:tcPr>
           <w:p>
             <w:r>
-              <w:t>Bring you to the red faults page.</w:t>
+              <w:rPr>
+                <w:sz w:val="24"/>
+                <w:szCs w:val="24"/>
+              </w:rPr>
+              <w:t>User enters in their fault details.</w:t>
             </w:r>
           </w:p>
         </w:tc>
@@ -20165,7 +20479,11 @@
           </w:tcPr>
           <w:p>
             <w:r>
-              <w:t>Moves to the red faults page.</w:t>
+              <w:rPr>
+                <w:sz w:val="24"/>
+                <w:szCs w:val="24"/>
+              </w:rPr>
+              <w:t>User enters in their fault details.</w:t>
             </w:r>
           </w:p>
         </w:tc>
@@ -20175,6 +20493,10 @@
           </w:tcPr>
           <w:p>
             <w:r>
+              <w:rPr>
+                <w:sz w:val="24"/>
+                <w:szCs w:val="24"/>
+              </w:rPr>
               <w:t>PASS</w:t>
             </w:r>
           </w:p>
@@ -20185,7 +20507,11 @@
           </w:tcPr>
           <w:p>
             <w:r>
-              <w:t>Red faults page loads Successfully.</w:t>
+              <w:rPr>
+                <w:sz w:val="24"/>
+                <w:szCs w:val="24"/>
+              </w:rPr>
+              <w:t>Suggest fault successfully.</w:t>
             </w:r>
           </w:p>
         </w:tc>
@@ -20200,7 +20526,11 @@
           </w:tcPr>
           <w:p>
             <w:r>
-              <w:t>16</w:t>
+              <w:rPr>
+                <w:sz w:val="24"/>
+                <w:szCs w:val="24"/>
+              </w:rPr>
+              <w:t>9</w:t>
             </w:r>
           </w:p>
         </w:tc>
@@ -20210,7 +20540,11 @@
           </w:tcPr>
           <w:p>
             <w:r>
-              <w:t>Select Amber Faults Option</w:t>
+              <w:rPr>
+                <w:sz w:val="24"/>
+                <w:szCs w:val="24"/>
+              </w:rPr>
+              <w:t>Select suggest fault button</w:t>
             </w:r>
           </w:p>
         </w:tc>
@@ -20220,7 +20554,11 @@
           </w:tcPr>
           <w:p>
             <w:r>
-              <w:t>Select the amber faults option from navbar.</w:t>
+              <w:rPr>
+                <w:sz w:val="24"/>
+                <w:szCs w:val="24"/>
+              </w:rPr>
+              <w:t>Select the suggest fault button after entering in fault details.</w:t>
             </w:r>
           </w:p>
         </w:tc>
@@ -20230,7 +20568,11 @@
           </w:tcPr>
           <w:p>
             <w:r>
-              <w:t>Bring you to the amber faults page.</w:t>
+              <w:rPr>
+                <w:sz w:val="24"/>
+                <w:szCs w:val="24"/>
+              </w:rPr>
+              <w:t>Suggests a fault type – brings to most common faults</w:t>
             </w:r>
           </w:p>
         </w:tc>
@@ -20240,7 +20582,11 @@
           </w:tcPr>
           <w:p>
             <w:r>
-              <w:t>Moves to the amber faults page.</w:t>
+              <w:rPr>
+                <w:sz w:val="24"/>
+                <w:szCs w:val="24"/>
+              </w:rPr>
+              <w:t>Suggests a fault type – brings to most common faults</w:t>
             </w:r>
           </w:p>
         </w:tc>
@@ -20250,6 +20596,10 @@
           </w:tcPr>
           <w:p>
             <w:r>
+              <w:rPr>
+                <w:sz w:val="24"/>
+                <w:szCs w:val="24"/>
+              </w:rPr>
               <w:t>PASS</w:t>
             </w:r>
           </w:p>
@@ -20260,7 +20610,11 @@
           </w:tcPr>
           <w:p>
             <w:r>
-              <w:t>Amber faults page loads Successfully.</w:t>
+              <w:rPr>
+                <w:sz w:val="24"/>
+                <w:szCs w:val="24"/>
+              </w:rPr>
+              <w:t>Most Common Faults displayed.</w:t>
             </w:r>
           </w:p>
         </w:tc>
@@ -20275,7 +20629,18 @@
           </w:tcPr>
           <w:p>
             <w:r>
-              <w:t>17</w:t>
+              <w:rPr>
+                <w:sz w:val="24"/>
+                <w:szCs w:val="24"/>
+              </w:rPr>
+              <w:t>1</w:t>
+            </w:r>
+            <w:r>
+              <w:rPr>
+                <w:sz w:val="24"/>
+                <w:szCs w:val="24"/>
+              </w:rPr>
+              <w:t>0</w:t>
             </w:r>
           </w:p>
         </w:tc>
@@ -20285,7 +20650,19 @@
           </w:tcPr>
           <w:p>
             <w:r>
-              <w:t>Select Green &amp; Blue Faults Option</w:t>
+              <w:rPr>
+                <w:sz w:val="24"/>
+                <w:szCs w:val="24"/>
+              </w:rPr>
+              <w:t xml:space="preserve">Select detect fault items </w:t>
+            </w:r>
+            <w:r>
+              <w:rPr>
+                <w:sz w:val="24"/>
+                <w:szCs w:val="24"/>
+              </w:rPr>
+              <w:lastRenderedPageBreak/>
+              <w:t>from q&amp;a forum</w:t>
             </w:r>
           </w:p>
         </w:tc>
@@ -20295,7 +20672,12 @@
           </w:tcPr>
           <w:p>
             <w:r>
-              <w:t>Select the green &amp; blue faults option from navbar.</w:t>
+              <w:rPr>
+                <w:sz w:val="24"/>
+                <w:szCs w:val="24"/>
+              </w:rPr>
+              <w:lastRenderedPageBreak/>
+              <w:t>Select the relevant items from the q&amp;a forum</w:t>
             </w:r>
           </w:p>
         </w:tc>
@@ -20305,7 +20687,19 @@
           </w:tcPr>
           <w:p>
             <w:r>
-              <w:t>Bring you to the green &amp; blue faults page.</w:t>
+              <w:rPr>
+                <w:sz w:val="24"/>
+                <w:szCs w:val="24"/>
+              </w:rPr>
+              <w:t xml:space="preserve">Suggests the type of fault based of </w:t>
+            </w:r>
+            <w:r>
+              <w:rPr>
+                <w:sz w:val="24"/>
+                <w:szCs w:val="24"/>
+              </w:rPr>
+              <w:lastRenderedPageBreak/>
+              <w:t>colour. Red brings to red faults; Amber brings to amber faults and Green brings to green faults</w:t>
             </w:r>
           </w:p>
         </w:tc>
@@ -20315,7 +20709,20 @@
           </w:tcPr>
           <w:p>
             <w:r>
-              <w:t>Moves to the green &amp; blue faults page.</w:t>
+              <w:rPr>
+                <w:sz w:val="24"/>
+                <w:szCs w:val="24"/>
+              </w:rPr>
+              <w:lastRenderedPageBreak/>
+              <w:t xml:space="preserve">Suggests the type of fault based of </w:t>
+            </w:r>
+            <w:r>
+              <w:rPr>
+                <w:sz w:val="24"/>
+                <w:szCs w:val="24"/>
+              </w:rPr>
+              <w:lastRenderedPageBreak/>
+              <w:t>colour. Red brings to red faults; Amber brings to amber faults and Green brings to green faults</w:t>
             </w:r>
           </w:p>
         </w:tc>
@@ -20325,6 +20732,11 @@
           </w:tcPr>
           <w:p>
             <w:r>
+              <w:rPr>
+                <w:sz w:val="24"/>
+                <w:szCs w:val="24"/>
+              </w:rPr>
+              <w:lastRenderedPageBreak/>
               <w:t>PASS</w:t>
             </w:r>
           </w:p>
@@ -20335,7 +20747,19 @@
           </w:tcPr>
           <w:p>
             <w:r>
-              <w:t>Green &amp; blue faults page loads Successfully.</w:t>
+              <w:rPr>
+                <w:sz w:val="24"/>
+                <w:szCs w:val="24"/>
+              </w:rPr>
+              <w:t xml:space="preserve">Red fault page displayed / Amber fault page displayed / </w:t>
+            </w:r>
+            <w:r>
+              <w:rPr>
+                <w:sz w:val="24"/>
+                <w:szCs w:val="24"/>
+              </w:rPr>
+              <w:lastRenderedPageBreak/>
+              <w:t xml:space="preserve">Green fault page displayed successfully. </w:t>
             </w:r>
           </w:p>
         </w:tc>
@@ -20350,7 +20774,19 @@
           </w:tcPr>
           <w:p>
             <w:r>
-              <w:t>21</w:t>
+              <w:rPr>
+                <w:sz w:val="24"/>
+                <w:szCs w:val="24"/>
+              </w:rPr>
+              <w:lastRenderedPageBreak/>
+              <w:t>1</w:t>
+            </w:r>
+            <w:r>
+              <w:rPr>
+                <w:sz w:val="24"/>
+                <w:szCs w:val="24"/>
+              </w:rPr>
+              <w:t>1</w:t>
             </w:r>
           </w:p>
         </w:tc>
@@ -20360,7 +20796,11 @@
           </w:tcPr>
           <w:p>
             <w:r>
-              <w:t>Select Logout Button</w:t>
+              <w:rPr>
+                <w:sz w:val="24"/>
+                <w:szCs w:val="24"/>
+              </w:rPr>
+              <w:t>Select Navbar</w:t>
             </w:r>
           </w:p>
         </w:tc>
@@ -20370,7 +20810,11 @@
           </w:tcPr>
           <w:p>
             <w:r>
-              <w:t>Select the logout button from navbar.</w:t>
+              <w:rPr>
+                <w:sz w:val="24"/>
+                <w:szCs w:val="24"/>
+              </w:rPr>
+              <w:t>Select navbar option on lefthand screen to view more options.</w:t>
             </w:r>
           </w:p>
         </w:tc>
@@ -20380,7 +20824,11 @@
           </w:tcPr>
           <w:p>
             <w:r>
-              <w:t>Brings you to the home page (Welcome page).</w:t>
+              <w:rPr>
+                <w:sz w:val="24"/>
+                <w:szCs w:val="24"/>
+              </w:rPr>
+              <w:t>Shows user the navbar options.</w:t>
             </w:r>
           </w:p>
         </w:tc>
@@ -20390,7 +20838,11 @@
           </w:tcPr>
           <w:p>
             <w:r>
-              <w:t>Moves to the home page (welcome page)</w:t>
+              <w:rPr>
+                <w:sz w:val="24"/>
+                <w:szCs w:val="24"/>
+              </w:rPr>
+              <w:t xml:space="preserve">Pops out the navbar element. </w:t>
             </w:r>
           </w:p>
         </w:tc>
@@ -20400,6 +20852,10 @@
           </w:tcPr>
           <w:p>
             <w:r>
+              <w:rPr>
+                <w:sz w:val="24"/>
+                <w:szCs w:val="24"/>
+              </w:rPr>
               <w:t>PASS</w:t>
             </w:r>
           </w:p>
@@ -20410,7 +20866,18 @@
           </w:tcPr>
           <w:p>
             <w:r>
-              <w:t>Home (welcome) page loads Successfully.</w:t>
+              <w:rPr>
+                <w:sz w:val="24"/>
+                <w:szCs w:val="24"/>
+              </w:rPr>
+              <w:t>Navbar</w:t>
+            </w:r>
+            <w:r>
+              <w:rPr>
+                <w:sz w:val="24"/>
+                <w:szCs w:val="24"/>
+              </w:rPr>
+              <w:t xml:space="preserve"> loads Successfully.</w:t>
             </w:r>
           </w:p>
         </w:tc>
@@ -20425,7 +20892,18 @@
           </w:tcPr>
           <w:p>
             <w:r>
-              <w:t>22</w:t>
+              <w:rPr>
+                <w:sz w:val="24"/>
+                <w:szCs w:val="24"/>
+              </w:rPr>
+              <w:t>1</w:t>
+            </w:r>
+            <w:r>
+              <w:rPr>
+                <w:sz w:val="24"/>
+                <w:szCs w:val="24"/>
+              </w:rPr>
+              <w:t>2</w:t>
             </w:r>
           </w:p>
         </w:tc>
@@ -20435,7 +20913,11 @@
           </w:tcPr>
           <w:p>
             <w:r>
-              <w:t>Select Red Faults from common faults page</w:t>
+              <w:rPr>
+                <w:sz w:val="24"/>
+                <w:szCs w:val="24"/>
+              </w:rPr>
+              <w:t>Select Roadside Assistance Option</w:t>
             </w:r>
           </w:p>
         </w:tc>
@@ -20445,7 +20927,11 @@
           </w:tcPr>
           <w:p>
             <w:r>
-              <w:t>Select the red faults from the most common faults page.</w:t>
+              <w:rPr>
+                <w:sz w:val="24"/>
+                <w:szCs w:val="24"/>
+              </w:rPr>
+              <w:t>Select the roadside assistance option from navbar.</w:t>
             </w:r>
           </w:p>
         </w:tc>
@@ -20455,7 +20941,11 @@
           </w:tcPr>
           <w:p>
             <w:r>
-              <w:t>Brings you to the red faults page.</w:t>
+              <w:rPr>
+                <w:sz w:val="24"/>
+                <w:szCs w:val="24"/>
+              </w:rPr>
+              <w:t>Brings you to the roadside assistance page.</w:t>
             </w:r>
           </w:p>
         </w:tc>
@@ -20465,7 +20955,18 @@
           </w:tcPr>
           <w:p>
             <w:r>
-              <w:t>Moves to the red faults page.</w:t>
+              <w:rPr>
+                <w:sz w:val="24"/>
+                <w:szCs w:val="24"/>
+              </w:rPr>
+              <w:t xml:space="preserve">Moves to the </w:t>
+            </w:r>
+            <w:r>
+              <w:rPr>
+                <w:sz w:val="24"/>
+                <w:szCs w:val="24"/>
+              </w:rPr>
+              <w:t>roadside assistance page.</w:t>
             </w:r>
           </w:p>
         </w:tc>
@@ -20475,6 +20976,10 @@
           </w:tcPr>
           <w:p>
             <w:r>
+              <w:rPr>
+                <w:sz w:val="24"/>
+                <w:szCs w:val="24"/>
+              </w:rPr>
               <w:t>PASS</w:t>
             </w:r>
           </w:p>
@@ -20485,7 +20990,18 @@
           </w:tcPr>
           <w:p>
             <w:r>
-              <w:t>Red faults page loads Successfully.</w:t>
+              <w:rPr>
+                <w:sz w:val="24"/>
+                <w:szCs w:val="24"/>
+              </w:rPr>
+              <w:t>Roadside assistance p</w:t>
+            </w:r>
+            <w:r>
+              <w:rPr>
+                <w:sz w:val="24"/>
+                <w:szCs w:val="24"/>
+              </w:rPr>
+              <w:t>age loads Successfully.</w:t>
             </w:r>
           </w:p>
         </w:tc>
@@ -20500,7 +21016,18 @@
           </w:tcPr>
           <w:p>
             <w:r>
-              <w:t>23</w:t>
+              <w:rPr>
+                <w:sz w:val="24"/>
+                <w:szCs w:val="24"/>
+              </w:rPr>
+              <w:t>1</w:t>
+            </w:r>
+            <w:r>
+              <w:rPr>
+                <w:sz w:val="24"/>
+                <w:szCs w:val="24"/>
+              </w:rPr>
+              <w:t>3</w:t>
             </w:r>
           </w:p>
         </w:tc>
@@ -20510,7 +21037,11 @@
           </w:tcPr>
           <w:p>
             <w:r>
-              <w:t>Select Amber Faults from common faults page</w:t>
+              <w:rPr>
+                <w:sz w:val="24"/>
+                <w:szCs w:val="24"/>
+              </w:rPr>
+              <w:t>Select Most Common Option</w:t>
             </w:r>
           </w:p>
         </w:tc>
@@ -20520,7 +21051,11 @@
           </w:tcPr>
           <w:p>
             <w:r>
-              <w:t>Select the amber faults from the most common faults page.</w:t>
+              <w:rPr>
+                <w:sz w:val="24"/>
+                <w:szCs w:val="24"/>
+              </w:rPr>
+              <w:t>Select the most common fault option from navbar.</w:t>
             </w:r>
           </w:p>
         </w:tc>
@@ -20530,7 +21065,11 @@
           </w:tcPr>
           <w:p>
             <w:r>
-              <w:t>Brings you to the amber faults page.</w:t>
+              <w:rPr>
+                <w:sz w:val="24"/>
+                <w:szCs w:val="24"/>
+              </w:rPr>
+              <w:t>Brings you to the most common fault page.</w:t>
             </w:r>
           </w:p>
         </w:tc>
@@ -20540,7 +21079,11 @@
           </w:tcPr>
           <w:p>
             <w:r>
-              <w:t>Moves to the amber faults page.</w:t>
+              <w:rPr>
+                <w:sz w:val="24"/>
+                <w:szCs w:val="24"/>
+              </w:rPr>
+              <w:t>Moves to the most common fault page.</w:t>
             </w:r>
           </w:p>
         </w:tc>
@@ -20550,6 +21093,10 @@
           </w:tcPr>
           <w:p>
             <w:r>
+              <w:rPr>
+                <w:sz w:val="24"/>
+                <w:szCs w:val="24"/>
+              </w:rPr>
               <w:t>PASS</w:t>
             </w:r>
           </w:p>
@@ -20560,7 +21107,18 @@
           </w:tcPr>
           <w:p>
             <w:r>
-              <w:t>Amber faults page loads Successfully.</w:t>
+              <w:rPr>
+                <w:sz w:val="24"/>
+                <w:szCs w:val="24"/>
+              </w:rPr>
+              <w:t>Most common fault p</w:t>
+            </w:r>
+            <w:r>
+              <w:rPr>
+                <w:sz w:val="24"/>
+                <w:szCs w:val="24"/>
+              </w:rPr>
+              <w:t>age loads Successfully.</w:t>
             </w:r>
           </w:p>
         </w:tc>
@@ -20575,7 +21133,18 @@
           </w:tcPr>
           <w:p>
             <w:r>
-              <w:t>24</w:t>
+              <w:rPr>
+                <w:sz w:val="24"/>
+                <w:szCs w:val="24"/>
+              </w:rPr>
+              <w:t>1</w:t>
+            </w:r>
+            <w:r>
+              <w:rPr>
+                <w:sz w:val="24"/>
+                <w:szCs w:val="24"/>
+              </w:rPr>
+              <w:t>4</w:t>
             </w:r>
           </w:p>
         </w:tc>
@@ -20585,7 +21154,11 @@
           </w:tcPr>
           <w:p>
             <w:r>
-              <w:t>Select Green &amp; Blue from common faults page</w:t>
+              <w:rPr>
+                <w:sz w:val="24"/>
+                <w:szCs w:val="24"/>
+              </w:rPr>
+              <w:t>Select Red Faults Option</w:t>
             </w:r>
           </w:p>
         </w:tc>
@@ -20595,7 +21168,11 @@
           </w:tcPr>
           <w:p>
             <w:r>
-              <w:t>Select the green &amp; blue faults from the most common faults page.</w:t>
+              <w:rPr>
+                <w:sz w:val="24"/>
+                <w:szCs w:val="24"/>
+              </w:rPr>
+              <w:t>Select the red faults option from navbar.</w:t>
             </w:r>
           </w:p>
         </w:tc>
@@ -20605,7 +21182,11 @@
           </w:tcPr>
           <w:p>
             <w:r>
-              <w:t>Brings you to the green &amp; blue faults page.</w:t>
+              <w:rPr>
+                <w:sz w:val="24"/>
+                <w:szCs w:val="24"/>
+              </w:rPr>
+              <w:t>Bring you to the red faults page.</w:t>
             </w:r>
           </w:p>
         </w:tc>
@@ -20615,7 +21196,11 @@
           </w:tcPr>
           <w:p>
             <w:r>
-              <w:t>Moves to the green &amp; blue faults page.</w:t>
+              <w:rPr>
+                <w:sz w:val="24"/>
+                <w:szCs w:val="24"/>
+              </w:rPr>
+              <w:t>Moves to the red faults page.</w:t>
             </w:r>
           </w:p>
         </w:tc>
@@ -20625,6 +21210,10 @@
           </w:tcPr>
           <w:p>
             <w:r>
+              <w:rPr>
+                <w:sz w:val="24"/>
+                <w:szCs w:val="24"/>
+              </w:rPr>
               <w:t>PASS</w:t>
             </w:r>
           </w:p>
@@ -20635,344 +21224,11 @@
           </w:tcPr>
           <w:p>
             <w:r>
-              <w:t>Green &amp; blue faults page loads Successfully.</w:t>
-            </w:r>
-          </w:p>
-        </w:tc>
-      </w:tr>
-    </w:tbl>
-    <w:p/>
-    <w:tbl>
-      <w:tblPr>
-        <w:tblStyle w:val="TableGrid"/>
-        <w:tblW w:w="9493" w:type="dxa"/>
-        <w:tblInd w:w="0" w:type="dxa"/>
-        <w:tblLook w:val="04A0" w:firstRow="1" w:lastRow="0" w:firstColumn="1" w:lastColumn="0" w:noHBand="0" w:noVBand="1"/>
-      </w:tblPr>
-      <w:tblGrid>
-        <w:gridCol w:w="635"/>
-        <w:gridCol w:w="1366"/>
-        <w:gridCol w:w="2481"/>
-        <w:gridCol w:w="1216"/>
-        <w:gridCol w:w="1210"/>
-        <w:gridCol w:w="839"/>
-        <w:gridCol w:w="1746"/>
-      </w:tblGrid>
-      <w:tr>
-        <w:tc>
-          <w:tcPr>
-            <w:tcW w:w="635" w:type="dxa"/>
-          </w:tcPr>
-          <w:p>
-            <w:pPr>
-              <w:jc w:val="center"/>
-              <w:rPr>
-                <w:b/>
-                <w:bCs/>
-                <w:sz w:val="24"/>
-                <w:szCs w:val="24"/>
-              </w:rPr>
-            </w:pPr>
-            <w:r>
-              <w:rPr>
-                <w:b/>
-                <w:bCs/>
-                <w:sz w:val="24"/>
-                <w:szCs w:val="24"/>
-              </w:rPr>
-              <w:t>Test ID</w:t>
-            </w:r>
-          </w:p>
-        </w:tc>
-        <w:tc>
-          <w:tcPr>
-            <w:tcW w:w="1366" w:type="dxa"/>
-          </w:tcPr>
-          <w:p>
-            <w:pPr>
-              <w:jc w:val="center"/>
-              <w:rPr>
-                <w:b/>
-                <w:bCs/>
-                <w:sz w:val="24"/>
-                <w:szCs w:val="24"/>
-              </w:rPr>
-            </w:pPr>
-            <w:r>
-              <w:rPr>
-                <w:b/>
-                <w:bCs/>
-                <w:sz w:val="24"/>
-                <w:szCs w:val="24"/>
-              </w:rPr>
-              <w:t>Test Title</w:t>
-            </w:r>
-          </w:p>
-        </w:tc>
-        <w:tc>
-          <w:tcPr>
-            <w:tcW w:w="2481" w:type="dxa"/>
-          </w:tcPr>
-          <w:p>
-            <w:pPr>
-              <w:jc w:val="center"/>
-              <w:rPr>
-                <w:b/>
-                <w:bCs/>
-                <w:sz w:val="24"/>
-                <w:szCs w:val="24"/>
-              </w:rPr>
-            </w:pPr>
-            <w:r>
-              <w:rPr>
-                <w:b/>
-                <w:bCs/>
-                <w:sz w:val="24"/>
-                <w:szCs w:val="24"/>
-              </w:rPr>
-              <w:t>Details/Actions/Inputs</w:t>
-            </w:r>
-          </w:p>
-        </w:tc>
-        <w:tc>
-          <w:tcPr>
-            <w:tcW w:w="1216" w:type="dxa"/>
-          </w:tcPr>
-          <w:p>
-            <w:pPr>
-              <w:jc w:val="center"/>
-              <w:rPr>
-                <w:b/>
-                <w:bCs/>
-                <w:sz w:val="24"/>
-                <w:szCs w:val="24"/>
-              </w:rPr>
-            </w:pPr>
-            <w:r>
-              <w:rPr>
-                <w:b/>
-                <w:bCs/>
-                <w:sz w:val="24"/>
-                <w:szCs w:val="24"/>
-              </w:rPr>
-              <w:t>Expected Outcome</w:t>
-            </w:r>
-          </w:p>
-        </w:tc>
-        <w:tc>
-          <w:tcPr>
-            <w:tcW w:w="1210" w:type="dxa"/>
-          </w:tcPr>
-          <w:p>
-            <w:pPr>
-              <w:jc w:val="center"/>
-              <w:rPr>
-                <w:b/>
-                <w:bCs/>
-                <w:sz w:val="24"/>
-                <w:szCs w:val="24"/>
-              </w:rPr>
-            </w:pPr>
-            <w:r>
-              <w:rPr>
-                <w:b/>
-                <w:bCs/>
-                <w:sz w:val="24"/>
-                <w:szCs w:val="24"/>
-              </w:rPr>
-              <w:t>Actual Outcome</w:t>
-            </w:r>
-          </w:p>
-        </w:tc>
-        <w:tc>
-          <w:tcPr>
-            <w:tcW w:w="839" w:type="dxa"/>
-          </w:tcPr>
-          <w:p>
-            <w:pPr>
-              <w:jc w:val="center"/>
-              <w:rPr>
-                <w:b/>
-                <w:bCs/>
-                <w:sz w:val="24"/>
-                <w:szCs w:val="24"/>
-              </w:rPr>
-            </w:pPr>
-            <w:r>
-              <w:rPr>
-                <w:b/>
-                <w:bCs/>
-                <w:sz w:val="24"/>
-                <w:szCs w:val="24"/>
-              </w:rPr>
-              <w:t>Result</w:t>
-            </w:r>
-          </w:p>
-        </w:tc>
-        <w:tc>
-          <w:tcPr>
-            <w:tcW w:w="1746" w:type="dxa"/>
-          </w:tcPr>
-          <w:p>
-            <w:pPr>
-              <w:jc w:val="center"/>
-              <w:rPr>
-                <w:b/>
-                <w:bCs/>
-                <w:sz w:val="24"/>
-                <w:szCs w:val="24"/>
-              </w:rPr>
-            </w:pPr>
-            <w:r>
-              <w:rPr>
-                <w:b/>
-                <w:bCs/>
-                <w:sz w:val="24"/>
-                <w:szCs w:val="24"/>
-              </w:rPr>
-              <w:t>Comment</w:t>
-            </w:r>
-          </w:p>
-        </w:tc>
-      </w:tr>
-      <w:tr>
-        <w:tc>
-          <w:tcPr>
-            <w:tcW w:w="635" w:type="dxa"/>
-          </w:tcPr>
-          <w:p>
-            <w:pPr>
-              <w:rPr>
-                <w:sz w:val="24"/>
-                <w:szCs w:val="24"/>
-              </w:rPr>
-            </w:pPr>
-            <w:r>
-              <w:rPr>
-                <w:sz w:val="24"/>
-                <w:szCs w:val="24"/>
-              </w:rPr>
-              <w:t>1</w:t>
-            </w:r>
-          </w:p>
-        </w:tc>
-        <w:tc>
-          <w:tcPr>
-            <w:tcW w:w="1366" w:type="dxa"/>
-          </w:tcPr>
-          <w:p>
-            <w:pPr>
-              <w:rPr>
-                <w:sz w:val="24"/>
-                <w:szCs w:val="24"/>
-              </w:rPr>
-            </w:pPr>
-            <w:r>
-              <w:rPr>
-                <w:sz w:val="24"/>
-                <w:szCs w:val="24"/>
-              </w:rPr>
-              <w:t>Open App (Home Page - Welcome)</w:t>
-            </w:r>
-          </w:p>
-        </w:tc>
-        <w:tc>
-          <w:tcPr>
-            <w:tcW w:w="2481" w:type="dxa"/>
-          </w:tcPr>
-          <w:p>
-            <w:pPr>
-              <w:rPr>
-                <w:sz w:val="24"/>
-                <w:szCs w:val="24"/>
-              </w:rPr>
-            </w:pPr>
-            <w:r>
-              <w:rPr>
-                <w:sz w:val="24"/>
-                <w:szCs w:val="24"/>
-              </w:rPr>
-              <w:t>The user opens the Dash Warning App on their phone.</w:t>
-            </w:r>
-          </w:p>
-        </w:tc>
-        <w:tc>
-          <w:tcPr>
-            <w:tcW w:w="1216" w:type="dxa"/>
-          </w:tcPr>
-          <w:p>
-            <w:pPr>
-              <w:rPr>
-                <w:sz w:val="24"/>
-                <w:szCs w:val="24"/>
-              </w:rPr>
-            </w:pPr>
-            <w:r>
-              <w:rPr>
-                <w:sz w:val="24"/>
-                <w:szCs w:val="24"/>
-              </w:rPr>
-              <w:t>Land on Home page of app.</w:t>
-            </w:r>
-          </w:p>
-        </w:tc>
-        <w:tc>
-          <w:tcPr>
-            <w:tcW w:w="1210" w:type="dxa"/>
-          </w:tcPr>
-          <w:p>
-            <w:pPr>
-              <w:rPr>
-                <w:sz w:val="24"/>
-                <w:szCs w:val="24"/>
-              </w:rPr>
-            </w:pPr>
-            <w:r>
-              <w:rPr>
-                <w:sz w:val="24"/>
-                <w:szCs w:val="24"/>
-              </w:rPr>
-              <w:t>User lands on the home page (welcome page) of app.</w:t>
-            </w:r>
-          </w:p>
-        </w:tc>
-        <w:tc>
-          <w:tcPr>
-            <w:tcW w:w="839" w:type="dxa"/>
-          </w:tcPr>
-          <w:p>
-            <w:pPr>
-              <w:rPr>
-                <w:sz w:val="24"/>
-                <w:szCs w:val="24"/>
-              </w:rPr>
-            </w:pPr>
-            <w:r>
-              <w:rPr>
-                <w:sz w:val="24"/>
-                <w:szCs w:val="24"/>
-              </w:rPr>
-              <w:t>PASS</w:t>
-            </w:r>
-          </w:p>
-        </w:tc>
-        <w:tc>
-          <w:tcPr>
-            <w:tcW w:w="1746" w:type="dxa"/>
-          </w:tcPr>
-          <w:p>
-            <w:pPr>
-              <w:rPr>
-                <w:sz w:val="24"/>
-                <w:szCs w:val="24"/>
-              </w:rPr>
-            </w:pPr>
-            <w:r>
-              <w:rPr>
-                <w:sz w:val="24"/>
-                <w:szCs w:val="24"/>
-              </w:rPr>
-              <w:t>Home p</w:t>
+              <w:rPr>
+                <w:sz w:val="24"/>
+                <w:szCs w:val="24"/>
+              </w:rPr>
+              <w:t>Red faults p</w:t>
             </w:r>
             <w:r>
               <w:rPr>
@@ -20980,2457 +21236,6 @@
                 <w:szCs w:val="24"/>
               </w:rPr>
               <w:t>age loads Successfully.</w:t>
-            </w:r>
-          </w:p>
-        </w:tc>
-      </w:tr>
-      <w:tr>
-        <w:tc>
-          <w:tcPr>
-            <w:tcW w:w="635" w:type="dxa"/>
-          </w:tcPr>
-          <w:p>
-            <w:pPr>
-              <w:rPr>
-                <w:sz w:val="24"/>
-                <w:szCs w:val="24"/>
-              </w:rPr>
-            </w:pPr>
-            <w:r>
-              <w:rPr>
-                <w:sz w:val="24"/>
-                <w:szCs w:val="24"/>
-              </w:rPr>
-              <w:lastRenderedPageBreak/>
-              <w:t>2</w:t>
-            </w:r>
-          </w:p>
-        </w:tc>
-        <w:tc>
-          <w:tcPr>
-            <w:tcW w:w="1366" w:type="dxa"/>
-          </w:tcPr>
-          <w:p>
-            <w:pPr>
-              <w:rPr>
-                <w:sz w:val="24"/>
-                <w:szCs w:val="24"/>
-              </w:rPr>
-            </w:pPr>
-            <w:r>
-              <w:rPr>
-                <w:sz w:val="24"/>
-                <w:szCs w:val="24"/>
-              </w:rPr>
-              <w:t>Login Button</w:t>
-            </w:r>
-          </w:p>
-        </w:tc>
-        <w:tc>
-          <w:tcPr>
-            <w:tcW w:w="2481" w:type="dxa"/>
-          </w:tcPr>
-          <w:p>
-            <w:pPr>
-              <w:rPr>
-                <w:sz w:val="24"/>
-                <w:szCs w:val="24"/>
-              </w:rPr>
-            </w:pPr>
-            <w:r>
-              <w:rPr>
-                <w:sz w:val="24"/>
-                <w:szCs w:val="24"/>
-              </w:rPr>
-              <w:t>Enters valid login details.</w:t>
-            </w:r>
-          </w:p>
-        </w:tc>
-        <w:tc>
-          <w:tcPr>
-            <w:tcW w:w="1216" w:type="dxa"/>
-          </w:tcPr>
-          <w:p>
-            <w:pPr>
-              <w:rPr>
-                <w:sz w:val="24"/>
-                <w:szCs w:val="24"/>
-              </w:rPr>
-            </w:pPr>
-            <w:r>
-              <w:rPr>
-                <w:sz w:val="24"/>
-                <w:szCs w:val="24"/>
-              </w:rPr>
-              <w:t>Moves to the User Account Page.</w:t>
-            </w:r>
-          </w:p>
-        </w:tc>
-        <w:tc>
-          <w:tcPr>
-            <w:tcW w:w="1210" w:type="dxa"/>
-          </w:tcPr>
-          <w:p>
-            <w:pPr>
-              <w:rPr>
-                <w:sz w:val="24"/>
-                <w:szCs w:val="24"/>
-              </w:rPr>
-            </w:pPr>
-            <w:r>
-              <w:rPr>
-                <w:sz w:val="24"/>
-                <w:szCs w:val="24"/>
-              </w:rPr>
-              <w:t xml:space="preserve">Moves to the </w:t>
-            </w:r>
-            <w:r>
-              <w:rPr>
-                <w:sz w:val="24"/>
-                <w:szCs w:val="24"/>
-              </w:rPr>
-              <w:t>User Account Page.</w:t>
-            </w:r>
-          </w:p>
-        </w:tc>
-        <w:tc>
-          <w:tcPr>
-            <w:tcW w:w="839" w:type="dxa"/>
-          </w:tcPr>
-          <w:p>
-            <w:pPr>
-              <w:rPr>
-                <w:sz w:val="24"/>
-                <w:szCs w:val="24"/>
-              </w:rPr>
-            </w:pPr>
-            <w:r>
-              <w:rPr>
-                <w:sz w:val="24"/>
-                <w:szCs w:val="24"/>
-              </w:rPr>
-              <w:t>PASS</w:t>
-            </w:r>
-          </w:p>
-        </w:tc>
-        <w:tc>
-          <w:tcPr>
-            <w:tcW w:w="1746" w:type="dxa"/>
-          </w:tcPr>
-          <w:p>
-            <w:pPr>
-              <w:rPr>
-                <w:sz w:val="24"/>
-                <w:szCs w:val="24"/>
-              </w:rPr>
-            </w:pPr>
-            <w:r>
-              <w:rPr>
-                <w:sz w:val="24"/>
-                <w:szCs w:val="24"/>
-              </w:rPr>
-              <w:t>User account p</w:t>
-            </w:r>
-            <w:r>
-              <w:rPr>
-                <w:sz w:val="24"/>
-                <w:szCs w:val="24"/>
-              </w:rPr>
-              <w:t>age loads Successfully.</w:t>
-            </w:r>
-          </w:p>
-        </w:tc>
-      </w:tr>
-      <w:tr>
-        <w:tc>
-          <w:tcPr>
-            <w:tcW w:w="635" w:type="dxa"/>
-          </w:tcPr>
-          <w:p>
-            <w:pPr>
-              <w:rPr>
-                <w:sz w:val="24"/>
-                <w:szCs w:val="24"/>
-              </w:rPr>
-            </w:pPr>
-            <w:r>
-              <w:rPr>
-                <w:sz w:val="24"/>
-                <w:szCs w:val="24"/>
-              </w:rPr>
-              <w:t>3</w:t>
-            </w:r>
-          </w:p>
-        </w:tc>
-        <w:tc>
-          <w:tcPr>
-            <w:tcW w:w="1366" w:type="dxa"/>
-          </w:tcPr>
-          <w:p>
-            <w:pPr>
-              <w:rPr>
-                <w:sz w:val="24"/>
-                <w:szCs w:val="24"/>
-              </w:rPr>
-            </w:pPr>
-            <w:r>
-              <w:rPr>
-                <w:sz w:val="24"/>
-                <w:szCs w:val="24"/>
-              </w:rPr>
-              <w:t>Login Button</w:t>
-            </w:r>
-          </w:p>
-        </w:tc>
-        <w:tc>
-          <w:tcPr>
-            <w:tcW w:w="2481" w:type="dxa"/>
-          </w:tcPr>
-          <w:p>
-            <w:pPr>
-              <w:rPr>
-                <w:sz w:val="24"/>
-                <w:szCs w:val="24"/>
-              </w:rPr>
-            </w:pPr>
-            <w:r>
-              <w:rPr>
-                <w:sz w:val="24"/>
-                <w:szCs w:val="24"/>
-              </w:rPr>
-              <w:t>Enters invalid login details.</w:t>
-            </w:r>
-          </w:p>
-        </w:tc>
-        <w:tc>
-          <w:tcPr>
-            <w:tcW w:w="1216" w:type="dxa"/>
-          </w:tcPr>
-          <w:p>
-            <w:pPr>
-              <w:rPr>
-                <w:sz w:val="24"/>
-                <w:szCs w:val="24"/>
-              </w:rPr>
-            </w:pPr>
-            <w:r>
-              <w:rPr>
-                <w:sz w:val="24"/>
-                <w:szCs w:val="24"/>
-              </w:rPr>
-              <w:t>Stays on the login page.</w:t>
-            </w:r>
-          </w:p>
-        </w:tc>
-        <w:tc>
-          <w:tcPr>
-            <w:tcW w:w="1210" w:type="dxa"/>
-          </w:tcPr>
-          <w:p>
-            <w:pPr>
-              <w:rPr>
-                <w:sz w:val="24"/>
-                <w:szCs w:val="24"/>
-              </w:rPr>
-            </w:pPr>
-            <w:r>
-              <w:rPr>
-                <w:sz w:val="24"/>
-                <w:szCs w:val="24"/>
-              </w:rPr>
-              <w:t>Stays on the login page.</w:t>
-            </w:r>
-          </w:p>
-        </w:tc>
-        <w:tc>
-          <w:tcPr>
-            <w:tcW w:w="839" w:type="dxa"/>
-          </w:tcPr>
-          <w:p>
-            <w:pPr>
-              <w:rPr>
-                <w:sz w:val="24"/>
-                <w:szCs w:val="24"/>
-              </w:rPr>
-            </w:pPr>
-            <w:r>
-              <w:rPr>
-                <w:sz w:val="24"/>
-                <w:szCs w:val="24"/>
-              </w:rPr>
-              <w:t>PASS</w:t>
-            </w:r>
-          </w:p>
-        </w:tc>
-        <w:tc>
-          <w:tcPr>
-            <w:tcW w:w="1746" w:type="dxa"/>
-          </w:tcPr>
-          <w:p>
-            <w:pPr>
-              <w:rPr>
-                <w:sz w:val="24"/>
-                <w:szCs w:val="24"/>
-              </w:rPr>
-            </w:pPr>
-            <w:r>
-              <w:rPr>
-                <w:sz w:val="24"/>
-                <w:szCs w:val="24"/>
-              </w:rPr>
-              <w:t>Error message stating invalid login made – try again.</w:t>
-            </w:r>
-          </w:p>
-        </w:tc>
-      </w:tr>
-      <w:tr>
-        <w:tc>
-          <w:tcPr>
-            <w:tcW w:w="635" w:type="dxa"/>
-          </w:tcPr>
-          <w:p>
-            <w:pPr>
-              <w:rPr>
-                <w:sz w:val="24"/>
-                <w:szCs w:val="24"/>
-              </w:rPr>
-            </w:pPr>
-            <w:r>
-              <w:rPr>
-                <w:sz w:val="24"/>
-                <w:szCs w:val="24"/>
-              </w:rPr>
-              <w:t>4</w:t>
-            </w:r>
-          </w:p>
-        </w:tc>
-        <w:tc>
-          <w:tcPr>
-            <w:tcW w:w="1366" w:type="dxa"/>
-          </w:tcPr>
-          <w:p>
-            <w:pPr>
-              <w:rPr>
-                <w:sz w:val="24"/>
-                <w:szCs w:val="24"/>
-              </w:rPr>
-            </w:pPr>
-            <w:r>
-              <w:rPr>
-                <w:sz w:val="24"/>
-                <w:szCs w:val="24"/>
-              </w:rPr>
-              <w:t>Create Account Button</w:t>
-            </w:r>
-          </w:p>
-        </w:tc>
-        <w:tc>
-          <w:tcPr>
-            <w:tcW w:w="2481" w:type="dxa"/>
-          </w:tcPr>
-          <w:p>
-            <w:pPr>
-              <w:rPr>
-                <w:sz w:val="24"/>
-                <w:szCs w:val="24"/>
-              </w:rPr>
-            </w:pPr>
-            <w:r>
-              <w:rPr>
-                <w:sz w:val="24"/>
-                <w:szCs w:val="24"/>
-              </w:rPr>
-              <w:t>Enter invalid details so account can’t be created.</w:t>
-            </w:r>
-          </w:p>
-        </w:tc>
-        <w:tc>
-          <w:tcPr>
-            <w:tcW w:w="1216" w:type="dxa"/>
-          </w:tcPr>
-          <w:p>
-            <w:pPr>
-              <w:rPr>
-                <w:sz w:val="24"/>
-                <w:szCs w:val="24"/>
-              </w:rPr>
-            </w:pPr>
-            <w:r>
-              <w:rPr>
-                <w:sz w:val="24"/>
-                <w:szCs w:val="24"/>
-              </w:rPr>
-              <w:t>Stay on create account page.</w:t>
-            </w:r>
-          </w:p>
-        </w:tc>
-        <w:tc>
-          <w:tcPr>
-            <w:tcW w:w="1210" w:type="dxa"/>
-          </w:tcPr>
-          <w:p>
-            <w:pPr>
-              <w:rPr>
-                <w:sz w:val="24"/>
-                <w:szCs w:val="24"/>
-              </w:rPr>
-            </w:pPr>
-            <w:r>
-              <w:rPr>
-                <w:sz w:val="24"/>
-                <w:szCs w:val="24"/>
-              </w:rPr>
-              <w:t>Stay on create account page.</w:t>
-            </w:r>
-          </w:p>
-        </w:tc>
-        <w:tc>
-          <w:tcPr>
-            <w:tcW w:w="839" w:type="dxa"/>
-          </w:tcPr>
-          <w:p>
-            <w:pPr>
-              <w:rPr>
-                <w:sz w:val="24"/>
-                <w:szCs w:val="24"/>
-              </w:rPr>
-            </w:pPr>
-            <w:r>
-              <w:rPr>
-                <w:sz w:val="24"/>
-                <w:szCs w:val="24"/>
-              </w:rPr>
-              <w:t>PASS</w:t>
-            </w:r>
-          </w:p>
-        </w:tc>
-        <w:tc>
-          <w:tcPr>
-            <w:tcW w:w="1746" w:type="dxa"/>
-          </w:tcPr>
-          <w:p>
-            <w:pPr>
-              <w:rPr>
-                <w:sz w:val="24"/>
-                <w:szCs w:val="24"/>
-              </w:rPr>
-            </w:pPr>
-            <w:r>
-              <w:rPr>
-                <w:sz w:val="24"/>
-                <w:szCs w:val="24"/>
-              </w:rPr>
-              <w:t>Error message stating invalid create account details made – try again.</w:t>
-            </w:r>
-          </w:p>
-        </w:tc>
-      </w:tr>
-      <w:tr>
-        <w:tc>
-          <w:tcPr>
-            <w:tcW w:w="635" w:type="dxa"/>
-          </w:tcPr>
-          <w:p>
-            <w:pPr>
-              <w:rPr>
-                <w:sz w:val="24"/>
-                <w:szCs w:val="24"/>
-              </w:rPr>
-            </w:pPr>
-            <w:r>
-              <w:rPr>
-                <w:sz w:val="24"/>
-                <w:szCs w:val="24"/>
-              </w:rPr>
-              <w:t>5</w:t>
-            </w:r>
-          </w:p>
-        </w:tc>
-        <w:tc>
-          <w:tcPr>
-            <w:tcW w:w="1366" w:type="dxa"/>
-          </w:tcPr>
-          <w:p>
-            <w:pPr>
-              <w:rPr>
-                <w:sz w:val="24"/>
-                <w:szCs w:val="24"/>
-              </w:rPr>
-            </w:pPr>
-            <w:r>
-              <w:rPr>
-                <w:sz w:val="24"/>
-                <w:szCs w:val="24"/>
-              </w:rPr>
-              <w:t>Create Account Button</w:t>
-            </w:r>
-          </w:p>
-        </w:tc>
-        <w:tc>
-          <w:tcPr>
-            <w:tcW w:w="2481" w:type="dxa"/>
-          </w:tcPr>
-          <w:p>
-            <w:pPr>
-              <w:rPr>
-                <w:sz w:val="24"/>
-                <w:szCs w:val="24"/>
-              </w:rPr>
-            </w:pPr>
-            <w:r>
-              <w:rPr>
-                <w:sz w:val="24"/>
-                <w:szCs w:val="24"/>
-              </w:rPr>
-              <w:t>Enter valid details to create an account.</w:t>
-            </w:r>
-          </w:p>
-        </w:tc>
-        <w:tc>
-          <w:tcPr>
-            <w:tcW w:w="1216" w:type="dxa"/>
-          </w:tcPr>
-          <w:p>
-            <w:pPr>
-              <w:rPr>
-                <w:sz w:val="24"/>
-                <w:szCs w:val="24"/>
-              </w:rPr>
-            </w:pPr>
-            <w:r>
-              <w:rPr>
-                <w:sz w:val="24"/>
-                <w:szCs w:val="24"/>
-              </w:rPr>
-              <w:t>Moves to login page.</w:t>
-            </w:r>
-          </w:p>
-        </w:tc>
-        <w:tc>
-          <w:tcPr>
-            <w:tcW w:w="1210" w:type="dxa"/>
-          </w:tcPr>
-          <w:p>
-            <w:pPr>
-              <w:rPr>
-                <w:sz w:val="24"/>
-                <w:szCs w:val="24"/>
-              </w:rPr>
-            </w:pPr>
-            <w:r>
-              <w:rPr>
-                <w:sz w:val="24"/>
-                <w:szCs w:val="24"/>
-              </w:rPr>
-              <w:t>Moves to login page.</w:t>
-            </w:r>
-          </w:p>
-        </w:tc>
-        <w:tc>
-          <w:tcPr>
-            <w:tcW w:w="839" w:type="dxa"/>
-          </w:tcPr>
-          <w:p>
-            <w:pPr>
-              <w:rPr>
-                <w:sz w:val="24"/>
-                <w:szCs w:val="24"/>
-              </w:rPr>
-            </w:pPr>
-            <w:r>
-              <w:rPr>
-                <w:sz w:val="24"/>
-                <w:szCs w:val="24"/>
-              </w:rPr>
-              <w:t>PASS</w:t>
-            </w:r>
-          </w:p>
-        </w:tc>
-        <w:tc>
-          <w:tcPr>
-            <w:tcW w:w="1746" w:type="dxa"/>
-          </w:tcPr>
-          <w:p>
-            <w:pPr>
-              <w:rPr>
-                <w:sz w:val="24"/>
-                <w:szCs w:val="24"/>
-              </w:rPr>
-            </w:pPr>
-            <w:r>
-              <w:rPr>
-                <w:sz w:val="24"/>
-                <w:szCs w:val="24"/>
-              </w:rPr>
-              <w:t>Login p</w:t>
-            </w:r>
-            <w:r>
-              <w:rPr>
-                <w:sz w:val="24"/>
-                <w:szCs w:val="24"/>
-              </w:rPr>
-              <w:t>age loads Successfully.</w:t>
-            </w:r>
-          </w:p>
-        </w:tc>
-      </w:tr>
-      <w:tr>
-        <w:tc>
-          <w:tcPr>
-            <w:tcW w:w="635" w:type="dxa"/>
-          </w:tcPr>
-          <w:p>
-            <w:pPr>
-              <w:rPr>
-                <w:sz w:val="24"/>
-                <w:szCs w:val="24"/>
-              </w:rPr>
-            </w:pPr>
-            <w:r>
-              <w:rPr>
-                <w:sz w:val="24"/>
-                <w:szCs w:val="24"/>
-              </w:rPr>
-              <w:t>6</w:t>
-            </w:r>
-          </w:p>
-        </w:tc>
-        <w:tc>
-          <w:tcPr>
-            <w:tcW w:w="1366" w:type="dxa"/>
-          </w:tcPr>
-          <w:p>
-            <w:pPr>
-              <w:rPr>
-                <w:sz w:val="24"/>
-                <w:szCs w:val="24"/>
-              </w:rPr>
-            </w:pPr>
-            <w:r>
-              <w:rPr>
-                <w:sz w:val="24"/>
-                <w:szCs w:val="24"/>
-              </w:rPr>
-              <w:t>Enter Details Button</w:t>
-            </w:r>
-          </w:p>
-        </w:tc>
-        <w:tc>
-          <w:tcPr>
-            <w:tcW w:w="2481" w:type="dxa"/>
-          </w:tcPr>
-          <w:p>
-            <w:pPr>
-              <w:rPr>
-                <w:sz w:val="24"/>
-                <w:szCs w:val="24"/>
-              </w:rPr>
-            </w:pPr>
-            <w:r>
-              <w:rPr>
-                <w:sz w:val="24"/>
-                <w:szCs w:val="24"/>
-              </w:rPr>
-              <w:t>Select enter details button.</w:t>
-            </w:r>
-          </w:p>
-        </w:tc>
-        <w:tc>
-          <w:tcPr>
-            <w:tcW w:w="1216" w:type="dxa"/>
-          </w:tcPr>
-          <w:p>
-            <w:pPr>
-              <w:rPr>
-                <w:sz w:val="24"/>
-                <w:szCs w:val="24"/>
-              </w:rPr>
-            </w:pPr>
-            <w:r>
-              <w:rPr>
-                <w:sz w:val="24"/>
-                <w:szCs w:val="24"/>
-              </w:rPr>
-              <w:t>Moves to enter fault details page.</w:t>
-            </w:r>
-          </w:p>
-        </w:tc>
-        <w:tc>
-          <w:tcPr>
-            <w:tcW w:w="1210" w:type="dxa"/>
-          </w:tcPr>
-          <w:p>
-            <w:pPr>
-              <w:rPr>
-                <w:sz w:val="24"/>
-                <w:szCs w:val="24"/>
-              </w:rPr>
-            </w:pPr>
-            <w:r>
-              <w:rPr>
-                <w:sz w:val="24"/>
-                <w:szCs w:val="24"/>
-              </w:rPr>
-              <w:t>Moves to enter fault details page.</w:t>
-            </w:r>
-          </w:p>
-        </w:tc>
-        <w:tc>
-          <w:tcPr>
-            <w:tcW w:w="839" w:type="dxa"/>
-          </w:tcPr>
-          <w:p>
-            <w:pPr>
-              <w:rPr>
-                <w:sz w:val="24"/>
-                <w:szCs w:val="24"/>
-              </w:rPr>
-            </w:pPr>
-            <w:r>
-              <w:rPr>
-                <w:sz w:val="24"/>
-                <w:szCs w:val="24"/>
-              </w:rPr>
-              <w:t>PASS</w:t>
-            </w:r>
-          </w:p>
-        </w:tc>
-        <w:tc>
-          <w:tcPr>
-            <w:tcW w:w="1746" w:type="dxa"/>
-          </w:tcPr>
-          <w:p>
-            <w:pPr>
-              <w:rPr>
-                <w:sz w:val="24"/>
-                <w:szCs w:val="24"/>
-              </w:rPr>
-            </w:pPr>
-            <w:r>
-              <w:rPr>
-                <w:sz w:val="24"/>
-                <w:szCs w:val="24"/>
-              </w:rPr>
-              <w:t>Enter Details page loads Successfully.</w:t>
-            </w:r>
-          </w:p>
-        </w:tc>
-      </w:tr>
-      <w:tr>
-        <w:trPr>
-          <w:trHeight w:val="44"/>
-        </w:trPr>
-        <w:tc>
-          <w:tcPr>
-            <w:tcW w:w="635" w:type="dxa"/>
-          </w:tcPr>
-          <w:p>
-            <w:pPr>
-              <w:rPr>
-                <w:sz w:val="24"/>
-                <w:szCs w:val="24"/>
-              </w:rPr>
-            </w:pPr>
-            <w:r>
-              <w:rPr>
-                <w:sz w:val="24"/>
-                <w:szCs w:val="24"/>
-              </w:rPr>
-              <w:t>7</w:t>
-            </w:r>
-          </w:p>
-        </w:tc>
-        <w:tc>
-          <w:tcPr>
-            <w:tcW w:w="1366" w:type="dxa"/>
-          </w:tcPr>
-          <w:p>
-            <w:pPr>
-              <w:rPr>
-                <w:sz w:val="24"/>
-                <w:szCs w:val="24"/>
-              </w:rPr>
-            </w:pPr>
-            <w:r>
-              <w:rPr>
-                <w:sz w:val="24"/>
-                <w:szCs w:val="24"/>
-              </w:rPr>
-              <w:t>Detect Fault Button</w:t>
-            </w:r>
-          </w:p>
-        </w:tc>
-        <w:tc>
-          <w:tcPr>
-            <w:tcW w:w="2481" w:type="dxa"/>
-          </w:tcPr>
-          <w:p>
-            <w:pPr>
-              <w:rPr>
-                <w:sz w:val="24"/>
-                <w:szCs w:val="24"/>
-              </w:rPr>
-            </w:pPr>
-            <w:r>
-              <w:rPr>
-                <w:sz w:val="24"/>
-                <w:szCs w:val="24"/>
-              </w:rPr>
-              <w:t>Select detect fault button.</w:t>
-            </w:r>
-          </w:p>
-        </w:tc>
-        <w:tc>
-          <w:tcPr>
-            <w:tcW w:w="1216" w:type="dxa"/>
-          </w:tcPr>
-          <w:p>
-            <w:pPr>
-              <w:rPr>
-                <w:sz w:val="24"/>
-                <w:szCs w:val="24"/>
-              </w:rPr>
-            </w:pPr>
-            <w:r>
-              <w:rPr>
-                <w:sz w:val="24"/>
-                <w:szCs w:val="24"/>
-              </w:rPr>
-              <w:t>Moves to detect fault q&amp;a page.</w:t>
-            </w:r>
-          </w:p>
-        </w:tc>
-        <w:tc>
-          <w:tcPr>
-            <w:tcW w:w="1210" w:type="dxa"/>
-          </w:tcPr>
-          <w:p>
-            <w:pPr>
-              <w:rPr>
-                <w:sz w:val="24"/>
-                <w:szCs w:val="24"/>
-              </w:rPr>
-            </w:pPr>
-            <w:r>
-              <w:rPr>
-                <w:sz w:val="24"/>
-                <w:szCs w:val="24"/>
-              </w:rPr>
-              <w:t>Moves to detect fault q&amp;a page.</w:t>
-            </w:r>
-          </w:p>
-        </w:tc>
-        <w:tc>
-          <w:tcPr>
-            <w:tcW w:w="839" w:type="dxa"/>
-          </w:tcPr>
-          <w:p>
-            <w:pPr>
-              <w:rPr>
-                <w:sz w:val="24"/>
-                <w:szCs w:val="24"/>
-              </w:rPr>
-            </w:pPr>
-            <w:r>
-              <w:rPr>
-                <w:sz w:val="24"/>
-                <w:szCs w:val="24"/>
-              </w:rPr>
-              <w:t>PASS</w:t>
-            </w:r>
-          </w:p>
-        </w:tc>
-        <w:tc>
-          <w:tcPr>
-            <w:tcW w:w="1746" w:type="dxa"/>
-          </w:tcPr>
-          <w:p>
-            <w:pPr>
-              <w:rPr>
-                <w:sz w:val="24"/>
-                <w:szCs w:val="24"/>
-              </w:rPr>
-            </w:pPr>
-            <w:r>
-              <w:rPr>
-                <w:sz w:val="24"/>
-                <w:szCs w:val="24"/>
-              </w:rPr>
-              <w:t>Detect Fault q&amp;a page loads Successfully.</w:t>
-            </w:r>
-          </w:p>
-        </w:tc>
-      </w:tr>
-      <w:tr>
-        <w:trPr>
-          <w:trHeight w:val="44"/>
-        </w:trPr>
-        <w:tc>
-          <w:tcPr>
-            <w:tcW w:w="635" w:type="dxa"/>
-          </w:tcPr>
-          <w:p>
-            <w:pPr>
-              <w:rPr>
-                <w:sz w:val="24"/>
-                <w:szCs w:val="24"/>
-              </w:rPr>
-            </w:pPr>
-            <w:r>
-              <w:rPr>
-                <w:sz w:val="24"/>
-                <w:szCs w:val="24"/>
-              </w:rPr>
-              <w:t>8</w:t>
-            </w:r>
-          </w:p>
-        </w:tc>
-        <w:tc>
-          <w:tcPr>
-            <w:tcW w:w="1366" w:type="dxa"/>
-          </w:tcPr>
-          <w:p>
-            <w:pPr>
-              <w:rPr>
-                <w:sz w:val="24"/>
-                <w:szCs w:val="24"/>
-              </w:rPr>
-            </w:pPr>
-            <w:r>
-              <w:rPr>
-                <w:sz w:val="24"/>
-                <w:szCs w:val="24"/>
-              </w:rPr>
-              <w:t>Enter Details Forum – User input</w:t>
-            </w:r>
-          </w:p>
-        </w:tc>
-        <w:tc>
-          <w:tcPr>
-            <w:tcW w:w="2481" w:type="dxa"/>
-          </w:tcPr>
-          <w:p>
-            <w:pPr>
-              <w:rPr>
-                <w:sz w:val="24"/>
-                <w:szCs w:val="24"/>
-              </w:rPr>
-            </w:pPr>
-            <w:r>
-              <w:rPr>
-                <w:sz w:val="24"/>
-                <w:szCs w:val="24"/>
-              </w:rPr>
-              <w:t>Enter in the details into the Enter Fault Details.</w:t>
-            </w:r>
-          </w:p>
-        </w:tc>
-        <w:tc>
-          <w:tcPr>
-            <w:tcW w:w="1216" w:type="dxa"/>
-          </w:tcPr>
-          <w:p>
-            <w:pPr>
-              <w:rPr>
-                <w:sz w:val="24"/>
-                <w:szCs w:val="24"/>
-              </w:rPr>
-            </w:pPr>
-            <w:r>
-              <w:rPr>
-                <w:sz w:val="24"/>
-                <w:szCs w:val="24"/>
-              </w:rPr>
-              <w:t>User enters in their fault details.</w:t>
-            </w:r>
-          </w:p>
-        </w:tc>
-        <w:tc>
-          <w:tcPr>
-            <w:tcW w:w="1210" w:type="dxa"/>
-          </w:tcPr>
-          <w:p>
-            <w:pPr>
-              <w:rPr>
-                <w:sz w:val="24"/>
-                <w:szCs w:val="24"/>
-              </w:rPr>
-            </w:pPr>
-            <w:r>
-              <w:rPr>
-                <w:sz w:val="24"/>
-                <w:szCs w:val="24"/>
-              </w:rPr>
-              <w:t>User enters in their fault details.</w:t>
-            </w:r>
-          </w:p>
-        </w:tc>
-        <w:tc>
-          <w:tcPr>
-            <w:tcW w:w="839" w:type="dxa"/>
-          </w:tcPr>
-          <w:p>
-            <w:pPr>
-              <w:rPr>
-                <w:sz w:val="24"/>
-                <w:szCs w:val="24"/>
-              </w:rPr>
-            </w:pPr>
-            <w:r>
-              <w:rPr>
-                <w:sz w:val="24"/>
-                <w:szCs w:val="24"/>
-              </w:rPr>
-              <w:t>PASS</w:t>
-            </w:r>
-          </w:p>
-        </w:tc>
-        <w:tc>
-          <w:tcPr>
-            <w:tcW w:w="1746" w:type="dxa"/>
-          </w:tcPr>
-          <w:p>
-            <w:pPr>
-              <w:rPr>
-                <w:sz w:val="24"/>
-                <w:szCs w:val="24"/>
-              </w:rPr>
-            </w:pPr>
-            <w:r>
-              <w:rPr>
-                <w:sz w:val="24"/>
-                <w:szCs w:val="24"/>
-              </w:rPr>
-              <w:t>Suggest fault successfully.</w:t>
-            </w:r>
-          </w:p>
-        </w:tc>
-      </w:tr>
-      <w:tr>
-        <w:trPr>
-          <w:trHeight w:val="44"/>
-        </w:trPr>
-        <w:tc>
-          <w:tcPr>
-            <w:tcW w:w="635" w:type="dxa"/>
-          </w:tcPr>
-          <w:p>
-            <w:pPr>
-              <w:rPr>
-                <w:sz w:val="24"/>
-                <w:szCs w:val="24"/>
-              </w:rPr>
-            </w:pPr>
-            <w:r>
-              <w:rPr>
-                <w:sz w:val="24"/>
-                <w:szCs w:val="24"/>
-              </w:rPr>
-              <w:t>9</w:t>
-            </w:r>
-          </w:p>
-        </w:tc>
-        <w:tc>
-          <w:tcPr>
-            <w:tcW w:w="1366" w:type="dxa"/>
-          </w:tcPr>
-          <w:p>
-            <w:pPr>
-              <w:rPr>
-                <w:sz w:val="24"/>
-                <w:szCs w:val="24"/>
-              </w:rPr>
-            </w:pPr>
-            <w:r>
-              <w:rPr>
-                <w:sz w:val="24"/>
-                <w:szCs w:val="24"/>
-              </w:rPr>
-              <w:t>Select suggest fault button</w:t>
-            </w:r>
-          </w:p>
-        </w:tc>
-        <w:tc>
-          <w:tcPr>
-            <w:tcW w:w="2481" w:type="dxa"/>
-          </w:tcPr>
-          <w:p>
-            <w:pPr>
-              <w:rPr>
-                <w:sz w:val="24"/>
-                <w:szCs w:val="24"/>
-              </w:rPr>
-            </w:pPr>
-            <w:r>
-              <w:rPr>
-                <w:sz w:val="24"/>
-                <w:szCs w:val="24"/>
-              </w:rPr>
-              <w:t>Select the suggest fault button after entering in fault details.</w:t>
-            </w:r>
-          </w:p>
-        </w:tc>
-        <w:tc>
-          <w:tcPr>
-            <w:tcW w:w="1216" w:type="dxa"/>
-          </w:tcPr>
-          <w:p>
-            <w:pPr>
-              <w:rPr>
-                <w:sz w:val="24"/>
-                <w:szCs w:val="24"/>
-              </w:rPr>
-            </w:pPr>
-            <w:r>
-              <w:rPr>
-                <w:sz w:val="24"/>
-                <w:szCs w:val="24"/>
-              </w:rPr>
-              <w:t>Suggests a fault type – brings to most common faults</w:t>
-            </w:r>
-          </w:p>
-        </w:tc>
-        <w:tc>
-          <w:tcPr>
-            <w:tcW w:w="1210" w:type="dxa"/>
-          </w:tcPr>
-          <w:p>
-            <w:pPr>
-              <w:rPr>
-                <w:sz w:val="24"/>
-                <w:szCs w:val="24"/>
-              </w:rPr>
-            </w:pPr>
-            <w:r>
-              <w:rPr>
-                <w:sz w:val="24"/>
-                <w:szCs w:val="24"/>
-              </w:rPr>
-              <w:t>Suggests a fault type – brings to most common faults</w:t>
-            </w:r>
-          </w:p>
-        </w:tc>
-        <w:tc>
-          <w:tcPr>
-            <w:tcW w:w="839" w:type="dxa"/>
-          </w:tcPr>
-          <w:p>
-            <w:pPr>
-              <w:rPr>
-                <w:sz w:val="24"/>
-                <w:szCs w:val="24"/>
-              </w:rPr>
-            </w:pPr>
-            <w:r>
-              <w:rPr>
-                <w:sz w:val="24"/>
-                <w:szCs w:val="24"/>
-              </w:rPr>
-              <w:t>PASS</w:t>
-            </w:r>
-          </w:p>
-        </w:tc>
-        <w:tc>
-          <w:tcPr>
-            <w:tcW w:w="1746" w:type="dxa"/>
-          </w:tcPr>
-          <w:p>
-            <w:pPr>
-              <w:rPr>
-                <w:sz w:val="24"/>
-                <w:szCs w:val="24"/>
-              </w:rPr>
-            </w:pPr>
-            <w:r>
-              <w:rPr>
-                <w:sz w:val="24"/>
-                <w:szCs w:val="24"/>
-              </w:rPr>
-              <w:t>Most Common Faults displayed.</w:t>
-            </w:r>
-          </w:p>
-        </w:tc>
-      </w:tr>
-      <w:tr>
-        <w:trPr>
-          <w:trHeight w:val="44"/>
-        </w:trPr>
-        <w:tc>
-          <w:tcPr>
-            <w:tcW w:w="635" w:type="dxa"/>
-          </w:tcPr>
-          <w:p>
-            <w:pPr>
-              <w:rPr>
-                <w:sz w:val="24"/>
-                <w:szCs w:val="24"/>
-              </w:rPr>
-            </w:pPr>
-            <w:r>
-              <w:rPr>
-                <w:sz w:val="24"/>
-                <w:szCs w:val="24"/>
-              </w:rPr>
-              <w:t>1</w:t>
-            </w:r>
-            <w:r>
-              <w:rPr>
-                <w:sz w:val="24"/>
-                <w:szCs w:val="24"/>
-              </w:rPr>
-              <w:t>0</w:t>
-            </w:r>
-          </w:p>
-        </w:tc>
-        <w:tc>
-          <w:tcPr>
-            <w:tcW w:w="1366" w:type="dxa"/>
-          </w:tcPr>
-          <w:p>
-            <w:pPr>
-              <w:rPr>
-                <w:sz w:val="24"/>
-                <w:szCs w:val="24"/>
-              </w:rPr>
-            </w:pPr>
-            <w:r>
-              <w:rPr>
-                <w:sz w:val="24"/>
-                <w:szCs w:val="24"/>
-              </w:rPr>
-              <w:t>Select detect fault items from q&amp;a forum</w:t>
-            </w:r>
-          </w:p>
-        </w:tc>
-        <w:tc>
-          <w:tcPr>
-            <w:tcW w:w="2481" w:type="dxa"/>
-          </w:tcPr>
-          <w:p>
-            <w:pPr>
-              <w:rPr>
-                <w:sz w:val="24"/>
-                <w:szCs w:val="24"/>
-              </w:rPr>
-            </w:pPr>
-            <w:r>
-              <w:rPr>
-                <w:sz w:val="24"/>
-                <w:szCs w:val="24"/>
-              </w:rPr>
-              <w:t>Select the relevant items from the q&amp;a forum</w:t>
-            </w:r>
-          </w:p>
-        </w:tc>
-        <w:tc>
-          <w:tcPr>
-            <w:tcW w:w="1216" w:type="dxa"/>
-          </w:tcPr>
-          <w:p>
-            <w:pPr>
-              <w:rPr>
-                <w:sz w:val="24"/>
-                <w:szCs w:val="24"/>
-              </w:rPr>
-            </w:pPr>
-            <w:r>
-              <w:rPr>
-                <w:sz w:val="24"/>
-                <w:szCs w:val="24"/>
-              </w:rPr>
-              <w:t xml:space="preserve">Suggests the type of fault based of colour. Red brings to red faults; Amber brings to amber </w:t>
-            </w:r>
-            <w:r>
-              <w:rPr>
-                <w:sz w:val="24"/>
-                <w:szCs w:val="24"/>
-              </w:rPr>
-              <w:lastRenderedPageBreak/>
-              <w:t>faults and Green brings to green faults</w:t>
-            </w:r>
-          </w:p>
-        </w:tc>
-        <w:tc>
-          <w:tcPr>
-            <w:tcW w:w="1210" w:type="dxa"/>
-          </w:tcPr>
-          <w:p>
-            <w:pPr>
-              <w:rPr>
-                <w:sz w:val="24"/>
-                <w:szCs w:val="24"/>
-              </w:rPr>
-            </w:pPr>
-            <w:r>
-              <w:rPr>
-                <w:sz w:val="24"/>
-                <w:szCs w:val="24"/>
-              </w:rPr>
-              <w:lastRenderedPageBreak/>
-              <w:t xml:space="preserve">Suggests the type of fault based of colour. Red brings to red faults; Amber brings to amber </w:t>
-            </w:r>
-            <w:r>
-              <w:rPr>
-                <w:sz w:val="24"/>
-                <w:szCs w:val="24"/>
-              </w:rPr>
-              <w:lastRenderedPageBreak/>
-              <w:t>faults and Green brings to green faults</w:t>
-            </w:r>
-          </w:p>
-        </w:tc>
-        <w:tc>
-          <w:tcPr>
-            <w:tcW w:w="839" w:type="dxa"/>
-          </w:tcPr>
-          <w:p>
-            <w:pPr>
-              <w:rPr>
-                <w:sz w:val="24"/>
-                <w:szCs w:val="24"/>
-              </w:rPr>
-            </w:pPr>
-            <w:r>
-              <w:rPr>
-                <w:sz w:val="24"/>
-                <w:szCs w:val="24"/>
-              </w:rPr>
-              <w:lastRenderedPageBreak/>
-              <w:t>PASS</w:t>
-            </w:r>
-          </w:p>
-        </w:tc>
-        <w:tc>
-          <w:tcPr>
-            <w:tcW w:w="1746" w:type="dxa"/>
-          </w:tcPr>
-          <w:p>
-            <w:pPr>
-              <w:rPr>
-                <w:sz w:val="24"/>
-                <w:szCs w:val="24"/>
-              </w:rPr>
-            </w:pPr>
-            <w:r>
-              <w:rPr>
-                <w:sz w:val="24"/>
-                <w:szCs w:val="24"/>
-              </w:rPr>
-              <w:t xml:space="preserve">Red fault page displayed / Amber fault page displayed / Green fault page displayed successfully. </w:t>
-            </w:r>
-          </w:p>
-        </w:tc>
-      </w:tr>
-      <w:tr>
-        <w:trPr>
-          <w:trHeight w:val="44"/>
-        </w:trPr>
-        <w:tc>
-          <w:tcPr>
-            <w:tcW w:w="635" w:type="dxa"/>
-          </w:tcPr>
-          <w:p>
-            <w:pPr>
-              <w:rPr>
-                <w:sz w:val="24"/>
-                <w:szCs w:val="24"/>
-              </w:rPr>
-            </w:pPr>
-            <w:r>
-              <w:rPr>
-                <w:sz w:val="24"/>
-                <w:szCs w:val="24"/>
-              </w:rPr>
-              <w:lastRenderedPageBreak/>
-              <w:t>1</w:t>
-            </w:r>
-            <w:r>
-              <w:rPr>
-                <w:sz w:val="24"/>
-                <w:szCs w:val="24"/>
-              </w:rPr>
-              <w:t>1</w:t>
-            </w:r>
-          </w:p>
-        </w:tc>
-        <w:tc>
-          <w:tcPr>
-            <w:tcW w:w="1366" w:type="dxa"/>
-          </w:tcPr>
-          <w:p>
-            <w:pPr>
-              <w:rPr>
-                <w:sz w:val="24"/>
-                <w:szCs w:val="24"/>
-              </w:rPr>
-            </w:pPr>
-            <w:r>
-              <w:rPr>
-                <w:sz w:val="24"/>
-                <w:szCs w:val="24"/>
-              </w:rPr>
-              <w:t>Select Navbar</w:t>
-            </w:r>
-          </w:p>
-        </w:tc>
-        <w:tc>
-          <w:tcPr>
-            <w:tcW w:w="2481" w:type="dxa"/>
-          </w:tcPr>
-          <w:p>
-            <w:pPr>
-              <w:rPr>
-                <w:sz w:val="24"/>
-                <w:szCs w:val="24"/>
-              </w:rPr>
-            </w:pPr>
-            <w:r>
-              <w:rPr>
-                <w:sz w:val="24"/>
-                <w:szCs w:val="24"/>
-              </w:rPr>
-              <w:t>Select navbar option on lefthand screen to view more options.</w:t>
-            </w:r>
-          </w:p>
-        </w:tc>
-        <w:tc>
-          <w:tcPr>
-            <w:tcW w:w="1216" w:type="dxa"/>
-          </w:tcPr>
-          <w:p>
-            <w:pPr>
-              <w:rPr>
-                <w:sz w:val="24"/>
-                <w:szCs w:val="24"/>
-              </w:rPr>
-            </w:pPr>
-            <w:r>
-              <w:rPr>
-                <w:sz w:val="24"/>
-                <w:szCs w:val="24"/>
-              </w:rPr>
-              <w:t>Shows user the navbar options.</w:t>
-            </w:r>
-          </w:p>
-        </w:tc>
-        <w:tc>
-          <w:tcPr>
-            <w:tcW w:w="1210" w:type="dxa"/>
-          </w:tcPr>
-          <w:p>
-            <w:pPr>
-              <w:rPr>
-                <w:sz w:val="24"/>
-                <w:szCs w:val="24"/>
-              </w:rPr>
-            </w:pPr>
-            <w:r>
-              <w:rPr>
-                <w:sz w:val="24"/>
-                <w:szCs w:val="24"/>
-              </w:rPr>
-              <w:t xml:space="preserve">Pops out the navbar element. </w:t>
-            </w:r>
-          </w:p>
-        </w:tc>
-        <w:tc>
-          <w:tcPr>
-            <w:tcW w:w="839" w:type="dxa"/>
-          </w:tcPr>
-          <w:p>
-            <w:pPr>
-              <w:rPr>
-                <w:sz w:val="24"/>
-                <w:szCs w:val="24"/>
-              </w:rPr>
-            </w:pPr>
-            <w:r>
-              <w:rPr>
-                <w:sz w:val="24"/>
-                <w:szCs w:val="24"/>
-              </w:rPr>
-              <w:t>PASS</w:t>
-            </w:r>
-          </w:p>
-        </w:tc>
-        <w:tc>
-          <w:tcPr>
-            <w:tcW w:w="1746" w:type="dxa"/>
-          </w:tcPr>
-          <w:p>
-            <w:pPr>
-              <w:rPr>
-                <w:sz w:val="24"/>
-                <w:szCs w:val="24"/>
-              </w:rPr>
-            </w:pPr>
-            <w:r>
-              <w:rPr>
-                <w:sz w:val="24"/>
-                <w:szCs w:val="24"/>
-              </w:rPr>
-              <w:t>Navbar</w:t>
-            </w:r>
-            <w:r>
-              <w:rPr>
-                <w:sz w:val="24"/>
-                <w:szCs w:val="24"/>
-              </w:rPr>
-              <w:t xml:space="preserve"> loads Successfully.</w:t>
-            </w:r>
-          </w:p>
-        </w:tc>
-      </w:tr>
-      <w:tr>
-        <w:trPr>
-          <w:trHeight w:val="44"/>
-        </w:trPr>
-        <w:tc>
-          <w:tcPr>
-            <w:tcW w:w="635" w:type="dxa"/>
-          </w:tcPr>
-          <w:p>
-            <w:pPr>
-              <w:rPr>
-                <w:sz w:val="24"/>
-                <w:szCs w:val="24"/>
-              </w:rPr>
-            </w:pPr>
-            <w:r>
-              <w:rPr>
-                <w:sz w:val="24"/>
-                <w:szCs w:val="24"/>
-              </w:rPr>
-              <w:t>1</w:t>
-            </w:r>
-            <w:r>
-              <w:rPr>
-                <w:sz w:val="24"/>
-                <w:szCs w:val="24"/>
-              </w:rPr>
-              <w:t>2</w:t>
-            </w:r>
-          </w:p>
-        </w:tc>
-        <w:tc>
-          <w:tcPr>
-            <w:tcW w:w="1366" w:type="dxa"/>
-          </w:tcPr>
-          <w:p>
-            <w:pPr>
-              <w:rPr>
-                <w:sz w:val="24"/>
-                <w:szCs w:val="24"/>
-              </w:rPr>
-            </w:pPr>
-            <w:r>
-              <w:rPr>
-                <w:sz w:val="24"/>
-                <w:szCs w:val="24"/>
-              </w:rPr>
-              <w:t>Select Roadside Assistance Option</w:t>
-            </w:r>
-          </w:p>
-        </w:tc>
-        <w:tc>
-          <w:tcPr>
-            <w:tcW w:w="2481" w:type="dxa"/>
-          </w:tcPr>
-          <w:p>
-            <w:pPr>
-              <w:rPr>
-                <w:sz w:val="24"/>
-                <w:szCs w:val="24"/>
-              </w:rPr>
-            </w:pPr>
-            <w:r>
-              <w:rPr>
-                <w:sz w:val="24"/>
-                <w:szCs w:val="24"/>
-              </w:rPr>
-              <w:t>Select the roadside assistance option from navbar.</w:t>
-            </w:r>
-          </w:p>
-        </w:tc>
-        <w:tc>
-          <w:tcPr>
-            <w:tcW w:w="1216" w:type="dxa"/>
-          </w:tcPr>
-          <w:p>
-            <w:pPr>
-              <w:rPr>
-                <w:sz w:val="24"/>
-                <w:szCs w:val="24"/>
-              </w:rPr>
-            </w:pPr>
-            <w:r>
-              <w:rPr>
-                <w:sz w:val="24"/>
-                <w:szCs w:val="24"/>
-              </w:rPr>
-              <w:t>Brings you to the roadside assistance page.</w:t>
-            </w:r>
-          </w:p>
-        </w:tc>
-        <w:tc>
-          <w:tcPr>
-            <w:tcW w:w="1210" w:type="dxa"/>
-          </w:tcPr>
-          <w:p>
-            <w:pPr>
-              <w:rPr>
-                <w:sz w:val="24"/>
-                <w:szCs w:val="24"/>
-              </w:rPr>
-            </w:pPr>
-            <w:r>
-              <w:rPr>
-                <w:sz w:val="24"/>
-                <w:szCs w:val="24"/>
-              </w:rPr>
-              <w:t xml:space="preserve">Moves to the </w:t>
-            </w:r>
-            <w:r>
-              <w:rPr>
-                <w:sz w:val="24"/>
-                <w:szCs w:val="24"/>
-              </w:rPr>
-              <w:t>roadside assistance page.</w:t>
-            </w:r>
-          </w:p>
-        </w:tc>
-        <w:tc>
-          <w:tcPr>
-            <w:tcW w:w="839" w:type="dxa"/>
-          </w:tcPr>
-          <w:p>
-            <w:pPr>
-              <w:rPr>
-                <w:sz w:val="24"/>
-                <w:szCs w:val="24"/>
-              </w:rPr>
-            </w:pPr>
-            <w:r>
-              <w:rPr>
-                <w:sz w:val="24"/>
-                <w:szCs w:val="24"/>
-              </w:rPr>
-              <w:t>PASS</w:t>
-            </w:r>
-          </w:p>
-        </w:tc>
-        <w:tc>
-          <w:tcPr>
-            <w:tcW w:w="1746" w:type="dxa"/>
-          </w:tcPr>
-          <w:p>
-            <w:pPr>
-              <w:rPr>
-                <w:sz w:val="24"/>
-                <w:szCs w:val="24"/>
-              </w:rPr>
-            </w:pPr>
-            <w:r>
-              <w:rPr>
-                <w:sz w:val="24"/>
-                <w:szCs w:val="24"/>
-              </w:rPr>
-              <w:t>Roadside assistance p</w:t>
-            </w:r>
-            <w:r>
-              <w:rPr>
-                <w:sz w:val="24"/>
-                <w:szCs w:val="24"/>
-              </w:rPr>
-              <w:t>age loads Successfully.</w:t>
-            </w:r>
-          </w:p>
-        </w:tc>
-      </w:tr>
-      <w:tr>
-        <w:trPr>
-          <w:trHeight w:val="44"/>
-        </w:trPr>
-        <w:tc>
-          <w:tcPr>
-            <w:tcW w:w="635" w:type="dxa"/>
-          </w:tcPr>
-          <w:p>
-            <w:pPr>
-              <w:rPr>
-                <w:sz w:val="24"/>
-                <w:szCs w:val="24"/>
-              </w:rPr>
-            </w:pPr>
-            <w:r>
-              <w:rPr>
-                <w:sz w:val="24"/>
-                <w:szCs w:val="24"/>
-              </w:rPr>
-              <w:t>1</w:t>
-            </w:r>
-            <w:r>
-              <w:rPr>
-                <w:sz w:val="24"/>
-                <w:szCs w:val="24"/>
-              </w:rPr>
-              <w:t>3</w:t>
-            </w:r>
-          </w:p>
-        </w:tc>
-        <w:tc>
-          <w:tcPr>
-            <w:tcW w:w="1366" w:type="dxa"/>
-          </w:tcPr>
-          <w:p>
-            <w:pPr>
-              <w:rPr>
-                <w:sz w:val="24"/>
-                <w:szCs w:val="24"/>
-              </w:rPr>
-            </w:pPr>
-            <w:r>
-              <w:rPr>
-                <w:sz w:val="24"/>
-                <w:szCs w:val="24"/>
-              </w:rPr>
-              <w:t>Select Most Common Option</w:t>
-            </w:r>
-          </w:p>
-        </w:tc>
-        <w:tc>
-          <w:tcPr>
-            <w:tcW w:w="2481" w:type="dxa"/>
-          </w:tcPr>
-          <w:p>
-            <w:pPr>
-              <w:rPr>
-                <w:sz w:val="24"/>
-                <w:szCs w:val="24"/>
-              </w:rPr>
-            </w:pPr>
-            <w:r>
-              <w:rPr>
-                <w:sz w:val="24"/>
-                <w:szCs w:val="24"/>
-              </w:rPr>
-              <w:t>Select the most common fault option from navbar.</w:t>
-            </w:r>
-          </w:p>
-        </w:tc>
-        <w:tc>
-          <w:tcPr>
-            <w:tcW w:w="1216" w:type="dxa"/>
-          </w:tcPr>
-          <w:p>
-            <w:pPr>
-              <w:rPr>
-                <w:sz w:val="24"/>
-                <w:szCs w:val="24"/>
-              </w:rPr>
-            </w:pPr>
-            <w:r>
-              <w:rPr>
-                <w:sz w:val="24"/>
-                <w:szCs w:val="24"/>
-              </w:rPr>
-              <w:t>Brings you to the most common fault page.</w:t>
-            </w:r>
-          </w:p>
-        </w:tc>
-        <w:tc>
-          <w:tcPr>
-            <w:tcW w:w="1210" w:type="dxa"/>
-          </w:tcPr>
-          <w:p>
-            <w:pPr>
-              <w:rPr>
-                <w:sz w:val="24"/>
-                <w:szCs w:val="24"/>
-              </w:rPr>
-            </w:pPr>
-            <w:r>
-              <w:rPr>
-                <w:sz w:val="24"/>
-                <w:szCs w:val="24"/>
-              </w:rPr>
-              <w:t>Moves to the most common fault page.</w:t>
-            </w:r>
-          </w:p>
-        </w:tc>
-        <w:tc>
-          <w:tcPr>
-            <w:tcW w:w="839" w:type="dxa"/>
-          </w:tcPr>
-          <w:p>
-            <w:pPr>
-              <w:rPr>
-                <w:sz w:val="24"/>
-                <w:szCs w:val="24"/>
-              </w:rPr>
-            </w:pPr>
-            <w:r>
-              <w:rPr>
-                <w:sz w:val="24"/>
-                <w:szCs w:val="24"/>
-              </w:rPr>
-              <w:t>PASS</w:t>
-            </w:r>
-          </w:p>
-        </w:tc>
-        <w:tc>
-          <w:tcPr>
-            <w:tcW w:w="1746" w:type="dxa"/>
-          </w:tcPr>
-          <w:p>
-            <w:pPr>
-              <w:rPr>
-                <w:sz w:val="24"/>
-                <w:szCs w:val="24"/>
-              </w:rPr>
-            </w:pPr>
-            <w:r>
-              <w:rPr>
-                <w:sz w:val="24"/>
-                <w:szCs w:val="24"/>
-              </w:rPr>
-              <w:t>Most common fault p</w:t>
-            </w:r>
-            <w:r>
-              <w:rPr>
-                <w:sz w:val="24"/>
-                <w:szCs w:val="24"/>
-              </w:rPr>
-              <w:t>age loads Successfully.</w:t>
-            </w:r>
-          </w:p>
-        </w:tc>
-      </w:tr>
-      <w:tr>
-        <w:trPr>
-          <w:trHeight w:val="44"/>
-        </w:trPr>
-        <w:tc>
-          <w:tcPr>
-            <w:tcW w:w="635" w:type="dxa"/>
-          </w:tcPr>
-          <w:p>
-            <w:pPr>
-              <w:rPr>
-                <w:sz w:val="24"/>
-                <w:szCs w:val="24"/>
-              </w:rPr>
-            </w:pPr>
-            <w:r>
-              <w:rPr>
-                <w:sz w:val="24"/>
-                <w:szCs w:val="24"/>
-              </w:rPr>
-              <w:t>1</w:t>
-            </w:r>
-            <w:r>
-              <w:rPr>
-                <w:sz w:val="24"/>
-                <w:szCs w:val="24"/>
-              </w:rPr>
-              <w:t>4</w:t>
-            </w:r>
-          </w:p>
-        </w:tc>
-        <w:tc>
-          <w:tcPr>
-            <w:tcW w:w="1366" w:type="dxa"/>
-          </w:tcPr>
-          <w:p>
-            <w:pPr>
-              <w:rPr>
-                <w:sz w:val="24"/>
-                <w:szCs w:val="24"/>
-              </w:rPr>
-            </w:pPr>
-            <w:r>
-              <w:rPr>
-                <w:sz w:val="24"/>
-                <w:szCs w:val="24"/>
-              </w:rPr>
-              <w:t>Select Red Faults Option</w:t>
-            </w:r>
-          </w:p>
-        </w:tc>
-        <w:tc>
-          <w:tcPr>
-            <w:tcW w:w="2481" w:type="dxa"/>
-          </w:tcPr>
-          <w:p>
-            <w:pPr>
-              <w:rPr>
-                <w:sz w:val="24"/>
-                <w:szCs w:val="24"/>
-              </w:rPr>
-            </w:pPr>
-            <w:r>
-              <w:rPr>
-                <w:sz w:val="24"/>
-                <w:szCs w:val="24"/>
-              </w:rPr>
-              <w:t>Select the red faults option from navbar.</w:t>
-            </w:r>
-          </w:p>
-        </w:tc>
-        <w:tc>
-          <w:tcPr>
-            <w:tcW w:w="1216" w:type="dxa"/>
-          </w:tcPr>
-          <w:p>
-            <w:pPr>
-              <w:rPr>
-                <w:sz w:val="24"/>
-                <w:szCs w:val="24"/>
-              </w:rPr>
-            </w:pPr>
-            <w:r>
-              <w:rPr>
-                <w:sz w:val="24"/>
-                <w:szCs w:val="24"/>
-              </w:rPr>
-              <w:t>Bring you to the red faults page.</w:t>
-            </w:r>
-          </w:p>
-        </w:tc>
-        <w:tc>
-          <w:tcPr>
-            <w:tcW w:w="1210" w:type="dxa"/>
-          </w:tcPr>
-          <w:p>
-            <w:pPr>
-              <w:rPr>
-                <w:sz w:val="24"/>
-                <w:szCs w:val="24"/>
-              </w:rPr>
-            </w:pPr>
-            <w:r>
-              <w:rPr>
-                <w:sz w:val="24"/>
-                <w:szCs w:val="24"/>
-              </w:rPr>
-              <w:t>Moves to the red faults page.</w:t>
-            </w:r>
-          </w:p>
-        </w:tc>
-        <w:tc>
-          <w:tcPr>
-            <w:tcW w:w="839" w:type="dxa"/>
-          </w:tcPr>
-          <w:p>
-            <w:pPr>
-              <w:rPr>
-                <w:sz w:val="24"/>
-                <w:szCs w:val="24"/>
-              </w:rPr>
-            </w:pPr>
-            <w:r>
-              <w:rPr>
-                <w:sz w:val="24"/>
-                <w:szCs w:val="24"/>
-              </w:rPr>
-              <w:t>PASS</w:t>
-            </w:r>
-          </w:p>
-        </w:tc>
-        <w:tc>
-          <w:tcPr>
-            <w:tcW w:w="1746" w:type="dxa"/>
-          </w:tcPr>
-          <w:p>
-            <w:pPr>
-              <w:rPr>
-                <w:sz w:val="24"/>
-                <w:szCs w:val="24"/>
-              </w:rPr>
-            </w:pPr>
-            <w:r>
-              <w:rPr>
-                <w:sz w:val="24"/>
-                <w:szCs w:val="24"/>
-              </w:rPr>
-              <w:t>Red faults p</w:t>
-            </w:r>
-            <w:r>
-              <w:rPr>
-                <w:sz w:val="24"/>
-                <w:szCs w:val="24"/>
-              </w:rPr>
-              <w:t>age loads Successfully.</w:t>
-            </w:r>
-          </w:p>
-        </w:tc>
-      </w:tr>
-      <w:tr>
-        <w:trPr>
-          <w:trHeight w:val="44"/>
-        </w:trPr>
-        <w:tc>
-          <w:tcPr>
-            <w:tcW w:w="635" w:type="dxa"/>
-          </w:tcPr>
-          <w:p>
-            <w:pPr>
-              <w:rPr>
-                <w:sz w:val="24"/>
-                <w:szCs w:val="24"/>
-              </w:rPr>
-            </w:pPr>
-            <w:r>
-              <w:rPr>
-                <w:sz w:val="24"/>
-                <w:szCs w:val="24"/>
-              </w:rPr>
-              <w:t>1</w:t>
-            </w:r>
-            <w:r>
-              <w:rPr>
-                <w:sz w:val="24"/>
-                <w:szCs w:val="24"/>
-              </w:rPr>
-              <w:t>5</w:t>
-            </w:r>
-          </w:p>
-        </w:tc>
-        <w:tc>
-          <w:tcPr>
-            <w:tcW w:w="1366" w:type="dxa"/>
-          </w:tcPr>
-          <w:p>
-            <w:pPr>
-              <w:rPr>
-                <w:sz w:val="24"/>
-                <w:szCs w:val="24"/>
-              </w:rPr>
-            </w:pPr>
-            <w:r>
-              <w:rPr>
-                <w:sz w:val="24"/>
-                <w:szCs w:val="24"/>
-              </w:rPr>
-              <w:t>Select Amber Faults Option</w:t>
-            </w:r>
-          </w:p>
-        </w:tc>
-        <w:tc>
-          <w:tcPr>
-            <w:tcW w:w="2481" w:type="dxa"/>
-          </w:tcPr>
-          <w:p>
-            <w:pPr>
-              <w:rPr>
-                <w:sz w:val="24"/>
-                <w:szCs w:val="24"/>
-              </w:rPr>
-            </w:pPr>
-            <w:r>
-              <w:rPr>
-                <w:sz w:val="24"/>
-                <w:szCs w:val="24"/>
-              </w:rPr>
-              <w:t>Select the amber faults option from navbar.</w:t>
-            </w:r>
-          </w:p>
-        </w:tc>
-        <w:tc>
-          <w:tcPr>
-            <w:tcW w:w="1216" w:type="dxa"/>
-          </w:tcPr>
-          <w:p>
-            <w:pPr>
-              <w:rPr>
-                <w:sz w:val="24"/>
-                <w:szCs w:val="24"/>
-              </w:rPr>
-            </w:pPr>
-            <w:r>
-              <w:rPr>
-                <w:sz w:val="24"/>
-                <w:szCs w:val="24"/>
-              </w:rPr>
-              <w:t>Bring you to the amber faults page.</w:t>
-            </w:r>
-          </w:p>
-        </w:tc>
-        <w:tc>
-          <w:tcPr>
-            <w:tcW w:w="1210" w:type="dxa"/>
-          </w:tcPr>
-          <w:p>
-            <w:pPr>
-              <w:rPr>
-                <w:sz w:val="24"/>
-                <w:szCs w:val="24"/>
-              </w:rPr>
-            </w:pPr>
-            <w:r>
-              <w:rPr>
-                <w:sz w:val="24"/>
-                <w:szCs w:val="24"/>
-              </w:rPr>
-              <w:t>Moves to the amber faults page.</w:t>
-            </w:r>
-          </w:p>
-        </w:tc>
-        <w:tc>
-          <w:tcPr>
-            <w:tcW w:w="839" w:type="dxa"/>
-          </w:tcPr>
-          <w:p>
-            <w:pPr>
-              <w:rPr>
-                <w:sz w:val="24"/>
-                <w:szCs w:val="24"/>
-              </w:rPr>
-            </w:pPr>
-            <w:r>
-              <w:rPr>
-                <w:sz w:val="24"/>
-                <w:szCs w:val="24"/>
-              </w:rPr>
-              <w:t>PASS</w:t>
-            </w:r>
-          </w:p>
-        </w:tc>
-        <w:tc>
-          <w:tcPr>
-            <w:tcW w:w="1746" w:type="dxa"/>
-          </w:tcPr>
-          <w:p>
-            <w:pPr>
-              <w:rPr>
-                <w:sz w:val="24"/>
-                <w:szCs w:val="24"/>
-              </w:rPr>
-            </w:pPr>
-            <w:r>
-              <w:rPr>
-                <w:sz w:val="24"/>
-                <w:szCs w:val="24"/>
-              </w:rPr>
-              <w:t>Amber faults p</w:t>
-            </w:r>
-            <w:r>
-              <w:rPr>
-                <w:sz w:val="24"/>
-                <w:szCs w:val="24"/>
-              </w:rPr>
-              <w:t>age loads Successfully.</w:t>
-            </w:r>
-          </w:p>
-        </w:tc>
-      </w:tr>
-      <w:tr>
-        <w:trPr>
-          <w:trHeight w:val="44"/>
-        </w:trPr>
-        <w:tc>
-          <w:tcPr>
-            <w:tcW w:w="635" w:type="dxa"/>
-          </w:tcPr>
-          <w:p>
-            <w:pPr>
-              <w:rPr>
-                <w:sz w:val="24"/>
-                <w:szCs w:val="24"/>
-              </w:rPr>
-            </w:pPr>
-            <w:r>
-              <w:rPr>
-                <w:sz w:val="24"/>
-                <w:szCs w:val="24"/>
-              </w:rPr>
-              <w:t>1</w:t>
-            </w:r>
-            <w:r>
-              <w:rPr>
-                <w:sz w:val="24"/>
-                <w:szCs w:val="24"/>
-              </w:rPr>
-              <w:t>6</w:t>
-            </w:r>
-          </w:p>
-        </w:tc>
-        <w:tc>
-          <w:tcPr>
-            <w:tcW w:w="1366" w:type="dxa"/>
-          </w:tcPr>
-          <w:p>
-            <w:pPr>
-              <w:rPr>
-                <w:sz w:val="24"/>
-                <w:szCs w:val="24"/>
-              </w:rPr>
-            </w:pPr>
-            <w:r>
-              <w:rPr>
-                <w:sz w:val="24"/>
-                <w:szCs w:val="24"/>
-              </w:rPr>
-              <w:t>Select Green &amp; Blue Faults Option</w:t>
-            </w:r>
-          </w:p>
-        </w:tc>
-        <w:tc>
-          <w:tcPr>
-            <w:tcW w:w="2481" w:type="dxa"/>
-          </w:tcPr>
-          <w:p>
-            <w:pPr>
-              <w:rPr>
-                <w:sz w:val="24"/>
-                <w:szCs w:val="24"/>
-              </w:rPr>
-            </w:pPr>
-            <w:r>
-              <w:rPr>
-                <w:sz w:val="24"/>
-                <w:szCs w:val="24"/>
-              </w:rPr>
-              <w:t>Select the green &amp; blue faults option from navbar.</w:t>
-            </w:r>
-          </w:p>
-        </w:tc>
-        <w:tc>
-          <w:tcPr>
-            <w:tcW w:w="1216" w:type="dxa"/>
-          </w:tcPr>
-          <w:p>
-            <w:pPr>
-              <w:rPr>
-                <w:sz w:val="24"/>
-                <w:szCs w:val="24"/>
-              </w:rPr>
-            </w:pPr>
-            <w:r>
-              <w:rPr>
-                <w:sz w:val="24"/>
-                <w:szCs w:val="24"/>
-              </w:rPr>
-              <w:t>Bring you to the green &amp; blue faults page.</w:t>
-            </w:r>
-          </w:p>
-        </w:tc>
-        <w:tc>
-          <w:tcPr>
-            <w:tcW w:w="1210" w:type="dxa"/>
-          </w:tcPr>
-          <w:p>
-            <w:pPr>
-              <w:rPr>
-                <w:sz w:val="24"/>
-                <w:szCs w:val="24"/>
-              </w:rPr>
-            </w:pPr>
-            <w:r>
-              <w:rPr>
-                <w:sz w:val="24"/>
-                <w:szCs w:val="24"/>
-              </w:rPr>
-              <w:t>Moves to the green &amp; blue faults page.</w:t>
-            </w:r>
-          </w:p>
-        </w:tc>
-        <w:tc>
-          <w:tcPr>
-            <w:tcW w:w="839" w:type="dxa"/>
-          </w:tcPr>
-          <w:p>
-            <w:pPr>
-              <w:rPr>
-                <w:sz w:val="24"/>
-                <w:szCs w:val="24"/>
-              </w:rPr>
-            </w:pPr>
-            <w:r>
-              <w:rPr>
-                <w:sz w:val="24"/>
-                <w:szCs w:val="24"/>
-              </w:rPr>
-              <w:t>PASS</w:t>
-            </w:r>
-          </w:p>
-        </w:tc>
-        <w:tc>
-          <w:tcPr>
-            <w:tcW w:w="1746" w:type="dxa"/>
-          </w:tcPr>
-          <w:p>
-            <w:pPr>
-              <w:rPr>
-                <w:sz w:val="24"/>
-                <w:szCs w:val="24"/>
-              </w:rPr>
-            </w:pPr>
-            <w:r>
-              <w:rPr>
-                <w:sz w:val="24"/>
-                <w:szCs w:val="24"/>
-              </w:rPr>
-              <w:t>Green &amp; blue faults p</w:t>
-            </w:r>
-            <w:r>
-              <w:rPr>
-                <w:sz w:val="24"/>
-                <w:szCs w:val="24"/>
-              </w:rPr>
-              <w:t>age loads Successfully.</w:t>
-            </w:r>
-          </w:p>
-        </w:tc>
-      </w:tr>
-      <w:tr>
-        <w:trPr>
-          <w:trHeight w:val="44"/>
-        </w:trPr>
-        <w:tc>
-          <w:tcPr>
-            <w:tcW w:w="635" w:type="dxa"/>
-          </w:tcPr>
-          <w:p>
-            <w:pPr>
-              <w:rPr>
-                <w:sz w:val="24"/>
-                <w:szCs w:val="24"/>
-              </w:rPr>
-            </w:pPr>
-            <w:r>
-              <w:rPr>
-                <w:sz w:val="24"/>
-                <w:szCs w:val="24"/>
-              </w:rPr>
-              <w:t>1</w:t>
-            </w:r>
-            <w:r>
-              <w:rPr>
-                <w:sz w:val="24"/>
-                <w:szCs w:val="24"/>
-              </w:rPr>
-              <w:t>7</w:t>
-            </w:r>
-          </w:p>
-        </w:tc>
-        <w:tc>
-          <w:tcPr>
-            <w:tcW w:w="1366" w:type="dxa"/>
-          </w:tcPr>
-          <w:p>
-            <w:pPr>
-              <w:rPr>
-                <w:sz w:val="24"/>
-                <w:szCs w:val="24"/>
-              </w:rPr>
-            </w:pPr>
-            <w:r>
-              <w:rPr>
-                <w:sz w:val="24"/>
-                <w:szCs w:val="24"/>
-              </w:rPr>
-              <w:t>Select Logout Button</w:t>
-            </w:r>
-          </w:p>
-        </w:tc>
-        <w:tc>
-          <w:tcPr>
-            <w:tcW w:w="2481" w:type="dxa"/>
-          </w:tcPr>
-          <w:p>
-            <w:pPr>
-              <w:rPr>
-                <w:sz w:val="24"/>
-                <w:szCs w:val="24"/>
-              </w:rPr>
-            </w:pPr>
-            <w:r>
-              <w:rPr>
-                <w:sz w:val="24"/>
-                <w:szCs w:val="24"/>
-              </w:rPr>
-              <w:t>Select the logout button from the navbar options</w:t>
-            </w:r>
-          </w:p>
-        </w:tc>
-        <w:tc>
-          <w:tcPr>
-            <w:tcW w:w="1216" w:type="dxa"/>
-          </w:tcPr>
-          <w:p>
-            <w:pPr>
-              <w:rPr>
-                <w:sz w:val="24"/>
-                <w:szCs w:val="24"/>
-              </w:rPr>
-            </w:pPr>
-            <w:r>
-              <w:rPr>
-                <w:sz w:val="24"/>
-                <w:szCs w:val="24"/>
-              </w:rPr>
-              <w:t>Brings you back to the home page.</w:t>
-            </w:r>
-          </w:p>
-        </w:tc>
-        <w:tc>
-          <w:tcPr>
-            <w:tcW w:w="1210" w:type="dxa"/>
-          </w:tcPr>
-          <w:p>
-            <w:pPr>
-              <w:rPr>
-                <w:sz w:val="24"/>
-                <w:szCs w:val="24"/>
-              </w:rPr>
-            </w:pPr>
-            <w:r>
-              <w:rPr>
-                <w:sz w:val="24"/>
-                <w:szCs w:val="24"/>
-              </w:rPr>
-              <w:t>Brings you back to the home page.</w:t>
-            </w:r>
-          </w:p>
-        </w:tc>
-        <w:tc>
-          <w:tcPr>
-            <w:tcW w:w="839" w:type="dxa"/>
-          </w:tcPr>
-          <w:p>
-            <w:pPr>
-              <w:rPr>
-                <w:sz w:val="24"/>
-                <w:szCs w:val="24"/>
-              </w:rPr>
-            </w:pPr>
-            <w:r>
-              <w:rPr>
-                <w:sz w:val="24"/>
-                <w:szCs w:val="24"/>
-              </w:rPr>
-              <w:t>PASS</w:t>
-            </w:r>
-          </w:p>
-        </w:tc>
-        <w:tc>
-          <w:tcPr>
-            <w:tcW w:w="1746" w:type="dxa"/>
-          </w:tcPr>
-          <w:p>
-            <w:pPr>
-              <w:rPr>
-                <w:sz w:val="24"/>
-                <w:szCs w:val="24"/>
-              </w:rPr>
-            </w:pPr>
-            <w:r>
-              <w:rPr>
-                <w:sz w:val="24"/>
-                <w:szCs w:val="24"/>
-              </w:rPr>
-              <w:t>Home page displayed successfully.</w:t>
             </w:r>
           </w:p>
         </w:tc>
@@ -23454,11 +21259,7 @@
         <w:t xml:space="preserve"> as they are the key features to our application Dash Warning. </w:t>
       </w:r>
       <w:r>
-        <w:t xml:space="preserve">It will be important to test and ensure these features are working on both an Android </w:t>
-      </w:r>
-      <w:r>
-        <w:lastRenderedPageBreak/>
-        <w:t xml:space="preserve">and iPhone device within the frontend code, but also need to be tested </w:t>
+        <w:t xml:space="preserve">It will be important to test and ensure these features are working on both an Android and iPhone device within the frontend code, but also need to be tested </w:t>
       </w:r>
       <w:r>
         <w:t xml:space="preserve">with an actual car fault in </w:t>
@@ -23493,7 +21294,22 @@
     </w:p>
     <w:p>
       <w:r>
+        <w:rPr>
+          <w:highlight w:val="yellow"/>
+        </w:rPr>
         <w:t xml:space="preserve">Integration Testing </w:t>
+      </w:r>
+      <w:r>
+        <w:rPr>
+          <w:highlight w:val="yellow"/>
+        </w:rPr>
+        <w:t xml:space="preserve">– Not </w:t>
+      </w:r>
+      <w:r>
+        <w:rPr>
+          <w:highlight w:val="yellow"/>
+        </w:rPr>
+        <w:t>Needed As No Integration Completed</w:t>
       </w:r>
     </w:p>
     <w:tbl>
@@ -23528,6 +21344,7 @@
                 <w:b/>
                 <w:bCs/>
               </w:rPr>
+              <w:lastRenderedPageBreak/>
               <w:t>Test ID</w:t>
             </w:r>
           </w:p>
@@ -23857,11 +21674,7 @@
               <w:t>When a user either creates and account or</w:t>
             </w:r>
             <w:r>
-              <w:t xml:space="preserve"> logs in their data should be stored within the database/server so it then returns either their account or a non-user message and asking them to </w:t>
-            </w:r>
-            <w:r>
-              <w:lastRenderedPageBreak/>
-              <w:t xml:space="preserve">create an account. </w:t>
+              <w:t xml:space="preserve"> logs in their data should be stored within the database/server so it then returns either their account or a non-user message and asking them to create an account. </w:t>
             </w:r>
           </w:p>
         </w:tc>
@@ -23926,7 +21739,11 @@
               <w:t xml:space="preserve"> they should be able to see their account details – saved scans, forum</w:t>
             </w:r>
             <w:r>
-              <w:t xml:space="preserve"> history and their account details.</w:t>
+              <w:t xml:space="preserve"> history and </w:t>
+            </w:r>
+            <w:r>
+              <w:lastRenderedPageBreak/>
+              <w:t>their account details.</w:t>
             </w:r>
           </w:p>
         </w:tc>
@@ -24063,10 +21880,24 @@
     </w:p>
     <w:p>
       <w:r>
-        <w:t>I asked my parents again to look at “Sarah’s” User Persona Story and give any feedback which could improve</w:t>
-      </w:r>
-      <w:r>
-        <w:t xml:space="preserve"> it. The feedback consisted of ---</w:t>
+        <w:t xml:space="preserve">I asked </w:t>
+      </w:r>
+      <w:r>
+        <w:t xml:space="preserve">both of </w:t>
+      </w:r>
+      <w:r>
+        <w:t>my parents again to look at “Sarah’s” User Persona Story and give any feedback which could improve</w:t>
+      </w:r>
+      <w:r>
+        <w:t xml:space="preserve"> it. </w:t>
+      </w:r>
+    </w:p>
+    <w:p>
+      <w:r>
+        <w:rPr>
+          <w:highlight w:val="yellow"/>
+        </w:rPr>
+        <w:t>The feedback consisted of ---</w:t>
       </w:r>
     </w:p>
     <w:p>
@@ -24116,13 +21947,39 @@
     </w:p>
     <w:p>
       <w:r>
-        <w:t>I asked one of my college friends again to look at “</w:t>
+        <w:t xml:space="preserve">I asked </w:t>
+      </w:r>
+      <w:r>
+        <w:t xml:space="preserve">my sister </w:t>
+      </w:r>
+      <w:r>
+        <w:t>to look at “</w:t>
       </w:r>
       <w:r>
         <w:t>Tara’s</w:t>
       </w:r>
       <w:r>
-        <w:t>” User Persona Story and give any feedback which could improve it. The feedback consisted of ---</w:t>
+        <w:t xml:space="preserve">” User Persona Story </w:t>
+      </w:r>
+      <w:r>
+        <w:t xml:space="preserve">as she is of similar age, </w:t>
+      </w:r>
+      <w:r>
+        <w:t xml:space="preserve">and </w:t>
+      </w:r>
+      <w:r>
+        <w:t xml:space="preserve">to </w:t>
+      </w:r>
+      <w:r>
+        <w:t xml:space="preserve">give any feedback which could improve it. </w:t>
+      </w:r>
+    </w:p>
+    <w:p>
+      <w:r>
+        <w:rPr>
+          <w:highlight w:val="yellow"/>
+        </w:rPr>
+        <w:t>The feedback consisted of ---</w:t>
       </w:r>
     </w:p>
     <w:p>
@@ -24137,61 +21994,6 @@
       </w:r>
       <w:r>
         <w:t xml:space="preserve">agreed/disagreed with the user persona. </w:t>
-      </w:r>
-    </w:p>
-    <w:p>
-      <w:r>
-        <w:t xml:space="preserve">When testing the User Story (UX) for a secondary user such as </w:t>
-      </w:r>
-      <w:r>
-        <w:t>an experienced mechanic</w:t>
-      </w:r>
-      <w:r>
-        <w:t>, it was important I asked someone who fitted the description of “</w:t>
-      </w:r>
-      <w:r>
-        <w:t>John</w:t>
-      </w:r>
-      <w:r>
-        <w:t>” to see if the goals and interface requirements would match up.</w:t>
-      </w:r>
-    </w:p>
-    <w:p>
-      <w:r>
-        <w:lastRenderedPageBreak/>
-        <w:t xml:space="preserve">I asked </w:t>
-      </w:r>
-      <w:r>
-        <w:t>my boyfriend Calum</w:t>
-      </w:r>
-      <w:r>
-        <w:t xml:space="preserve"> again to look at “</w:t>
-      </w:r>
-      <w:r>
-        <w:t>John’s</w:t>
-      </w:r>
-      <w:r>
-        <w:t>” User Persona Story and give any feedback which could improve it. The feedback consisted of ---</w:t>
-      </w:r>
-    </w:p>
-    <w:p>
-      <w:pPr>
-        <w:jc w:val="both"/>
-      </w:pPr>
-      <w:r>
-        <w:t xml:space="preserve">From conducting this user persona test(s), I was able to see how </w:t>
-      </w:r>
-      <w:r>
-        <w:t>t</w:t>
-      </w:r>
-      <w:r>
-        <w:t>he</w:t>
-      </w:r>
-      <w:r>
-        <w:t>y</w:t>
-      </w:r>
-      <w:r>
-        <w:t xml:space="preserve"> agreed/disagreed with the user persona. </w:t>
       </w:r>
     </w:p>
     <w:p/>

</xml_diff>